<commit_message>
Updated the document while in school
</commit_message>
<xml_diff>
--- a/Everything so far.docx
+++ b/Everything so far.docx
@@ -4062,21 +4062,13 @@
     </w:p>
     <w:p>
       <w:r>
-        <w:t xml:space="preserve">The main end-users of my game will be </w:t>
-      </w:r>
-      <w:proofErr w:type="gramStart"/>
-      <w:r>
-        <w:t>13-18 year</w:t>
+        <w:t>The main end-users of my game will be 13-18 year</w:t>
       </w:r>
       <w:r>
         <w:t>-</w:t>
       </w:r>
       <w:r>
-        <w:t>olds</w:t>
-      </w:r>
-      <w:proofErr w:type="gramEnd"/>
-      <w:r>
-        <w:t xml:space="preserve"> who would use the game for entertainment purposes and in order to test their own logic and speed. It would also be used to compare times and high scores in a competitive setting.</w:t>
+        <w:t>olds who would use the game for entertainment purposes and in order to test their own logic and speed. It would also be used to compare times and high scores in a competitive setting.</w:t>
       </w:r>
     </w:p>
     <w:p>
@@ -4224,13 +4216,8 @@
         </w:numPr>
       </w:pPr>
       <w:r>
-        <w:t xml:space="preserve">An evaluation </w:t>
-      </w:r>
-      <w:proofErr w:type="gramStart"/>
-      <w:r>
-        <w:t>report</w:t>
-      </w:r>
-      <w:proofErr w:type="gramEnd"/>
+        <w:t>An evaluation report</w:t>
+      </w:r>
     </w:p>
     <w:p>
       <w:pPr>
@@ -4326,15 +4313,7 @@
         </w:numPr>
       </w:pPr>
       <w:r>
-        <w:t xml:space="preserve">The project will be completed using Python, as that is the </w:t>
-      </w:r>
-      <w:proofErr w:type="gramStart"/>
-      <w:r>
-        <w:t>language</w:t>
-      </w:r>
-      <w:proofErr w:type="gramEnd"/>
-      <w:r>
-        <w:t xml:space="preserve"> I am most comfortable in</w:t>
+        <w:t>The project will be completed using Python, as that is the language I am most comfortable in</w:t>
       </w:r>
     </w:p>
     <w:p>
@@ -5290,13 +5269,8 @@
     </w:p>
     <w:p/>
     <w:p>
-      <w:proofErr w:type="gramStart"/>
-      <w:r>
-        <w:t>Again</w:t>
-      </w:r>
-      <w:proofErr w:type="gramEnd"/>
-      <w:r>
-        <w:t xml:space="preserve"> there was a lot of variety but most people said that they didn’t have enough time to play games, so it looks as though a game that is quick to play would be a good idea</w:t>
+      <w:r>
+        <w:t>Again there was a lot of variety but most people said that they didn’t have enough time to play games, so it looks as though a game that is quick to play would be a good idea</w:t>
       </w:r>
     </w:p>
     <w:p>
@@ -5580,15 +5554,7 @@
     </w:p>
     <w:p>
       <w:r>
-        <w:t xml:space="preserve">There wasn’t a very strong preference between multi player and single player </w:t>
-      </w:r>
-      <w:proofErr w:type="gramStart"/>
-      <w:r>
-        <w:t>games</w:t>
-      </w:r>
-      <w:proofErr w:type="gramEnd"/>
-      <w:r>
-        <w:t xml:space="preserve"> and I decided to create a single player game but create a </w:t>
+        <w:t xml:space="preserve">There wasn’t a very strong preference between multi player and single player games and I decided to create a single player game but create a </w:t>
       </w:r>
       <w:proofErr w:type="spellStart"/>
       <w:r>
@@ -6178,13 +6144,8 @@
     </w:p>
     <w:p/>
     <w:p>
-      <w:proofErr w:type="gramStart"/>
-      <w:r>
-        <w:t>A majority of</w:t>
-      </w:r>
-      <w:proofErr w:type="gramEnd"/>
-      <w:r>
-        <w:t xml:space="preserve"> people said that they found the interface to be somewhat or extremely important, so I will make sure that the UI is easy to understand and use, while also looking nice. I will do this by getting user feedback on the wireframes and UI designs that I create.</w:t>
+      <w:r>
+        <w:t>A majority of people said that they found the interface to be somewhat or extremely important, so I will make sure that the UI is easy to understand and use, while also looking nice. I will do this by getting user feedback on the wireframes and UI designs that I create.</w:t>
       </w:r>
     </w:p>
     <w:p>
@@ -6437,7 +6398,6 @@
         </w:rPr>
         <w:t xml:space="preserve"> a </w:t>
       </w:r>
-      <w:proofErr w:type="gramStart"/>
       <w:r>
         <w:rPr>
           <w:lang w:eastAsia="en-GB"/>
@@ -6448,14 +6408,7 @@
         <w:rPr>
           <w:lang w:eastAsia="en-GB"/>
         </w:rPr>
-        <w:t>new</w:t>
-      </w:r>
-      <w:proofErr w:type="gramEnd"/>
-      <w:r>
-        <w:rPr>
-          <w:lang w:eastAsia="en-GB"/>
-        </w:rPr>
-        <w:t xml:space="preserve"> game. </w:t>
+        <w:t xml:space="preserve">new game. </w:t>
       </w:r>
       <w:proofErr w:type="spellStart"/>
       <w:r>
@@ -6528,21 +6481,7 @@
         <w:rPr>
           <w:lang w:eastAsia="en-GB"/>
         </w:rPr>
-        <w:t xml:space="preserve">than anything I have done in the </w:t>
-      </w:r>
-      <w:proofErr w:type="gramStart"/>
-      <w:r>
-        <w:rPr>
-          <w:lang w:eastAsia="en-GB"/>
-        </w:rPr>
-        <w:t>past, and</w:t>
-      </w:r>
-      <w:proofErr w:type="gramEnd"/>
-      <w:r>
-        <w:rPr>
-          <w:lang w:eastAsia="en-GB"/>
-        </w:rPr>
-        <w:t xml:space="preserve"> learning how to do it would be very time consuming and wouldn’t significantly improve the outcome of the project.</w:t>
+        <w:t>than anything I have done in the past, and learning how to do it would be very time consuming and wouldn’t significantly improve the outcome of the project.</w:t>
       </w:r>
     </w:p>
     <w:p>
@@ -6582,19 +6521,11 @@
           <w:lang w:eastAsia="en-GB"/>
         </w:rPr>
       </w:pPr>
-      <w:proofErr w:type="gramStart"/>
       <w:r>
         <w:rPr>
           <w:lang w:eastAsia="en-GB"/>
         </w:rPr>
-        <w:t>A majority of</w:t>
-      </w:r>
-      <w:proofErr w:type="gramEnd"/>
-      <w:r>
-        <w:rPr>
-          <w:lang w:eastAsia="en-GB"/>
-        </w:rPr>
-        <w:t xml:space="preserve"> people (65%) who took the survey think that gameplay is the most important aspect of a game, so most of </w:t>
+        <w:t xml:space="preserve">A majority of people (65%) who took the survey think that gameplay is the most important aspect of a game, so most of </w:t>
       </w:r>
       <w:r>
         <w:rPr>
@@ -6670,21 +6601,7 @@
         <w:rPr>
           <w:lang w:eastAsia="en-GB"/>
         </w:rPr>
-        <w:t xml:space="preserve"> </w:t>
-      </w:r>
-      <w:proofErr w:type="gramStart"/>
-      <w:r>
-        <w:rPr>
-          <w:lang w:eastAsia="en-GB"/>
-        </w:rPr>
-        <w:t>However</w:t>
-      </w:r>
-      <w:proofErr w:type="gramEnd"/>
-      <w:r>
-        <w:rPr>
-          <w:lang w:eastAsia="en-GB"/>
-        </w:rPr>
-        <w:t xml:space="preserve"> I feel that this would be too difficult to achieve.</w:t>
+        <w:t xml:space="preserve"> However I feel that this would be too difficult to achieve.</w:t>
       </w:r>
     </w:p>
     <w:p>
@@ -6907,13 +6824,8 @@
         </w:numPr>
       </w:pPr>
       <w:r>
-        <w:t xml:space="preserve">The game </w:t>
-      </w:r>
-      <w:proofErr w:type="gramStart"/>
-      <w:r>
-        <w:t>title</w:t>
-      </w:r>
-      <w:proofErr w:type="gramEnd"/>
+        <w:t>The game title</w:t>
+      </w:r>
     </w:p>
     <w:p>
       <w:pPr>
@@ -6968,15 +6880,7 @@
         </w:numPr>
       </w:pPr>
       <w:r>
-        <w:t xml:space="preserve">A game screen which </w:t>
-      </w:r>
-      <w:proofErr w:type="gramStart"/>
-      <w:r>
-        <w:t>contain</w:t>
-      </w:r>
-      <w:proofErr w:type="gramEnd"/>
-      <w:r>
-        <w:t>:</w:t>
+        <w:t>A game screen which contain:</w:t>
       </w:r>
     </w:p>
     <w:p>
@@ -7353,15 +7257,7 @@
     <w:p/>
     <w:p>
       <w:r>
-        <w:t xml:space="preserve">The win box will appear when the user has successfully completed the game, </w:t>
-      </w:r>
-      <w:proofErr w:type="gramStart"/>
-      <w:r>
-        <w:t>i.e.</w:t>
-      </w:r>
-      <w:proofErr w:type="gramEnd"/>
-      <w:r>
-        <w:t xml:space="preserve"> when they have turned over all cards in the stacks. Once the win pop up appears, the user won’t be able to interact with the cards or the game anymore and the moves counter and timer will stop running.</w:t>
+        <w:t>The win box will appear when the user has successfully completed the game, i.e. when they have turned over all cards in the stacks. Once the win pop up appears, the user won’t be able to interact with the cards or the game anymore and the moves counter and timer will stop running.</w:t>
       </w:r>
     </w:p>
     <w:p>
@@ -7475,15 +7371,7 @@
         <w:t xml:space="preserve">I decided that a high score would be worse than a lower score, as </w:t>
       </w:r>
       <w:r>
-        <w:t xml:space="preserve">the more moves and time that a user took to complete the game, the higher, and worse the score. This is </w:t>
-      </w:r>
-      <w:proofErr w:type="gramStart"/>
-      <w:r>
-        <w:t>similar to</w:t>
-      </w:r>
-      <w:proofErr w:type="gramEnd"/>
-      <w:r>
-        <w:t xml:space="preserve"> how scoring works in golf.</w:t>
+        <w:t>the more moves and time that a user took to complete the game, the higher, and worse the score. This is similar to how scoring works in golf.</w:t>
       </w:r>
     </w:p>
     <w:p>
@@ -10150,10 +10038,7 @@
         <w:t xml:space="preserve">    // </w:t>
       </w:r>
       <w:r>
-        <w:t>the</w:t>
-      </w:r>
-      <w:r>
-        <w:t xml:space="preserve"> </w:t>
+        <w:t xml:space="preserve">the </w:t>
       </w:r>
       <w:r>
         <w:t>card(s) on e.g. SuitStacks</w:t>
@@ -11601,6 +11486,11 @@
       </w:r>
     </w:p>
     <w:p>
+      <w:pPr>
+        <w:pStyle w:val="Code"/>
+      </w:pPr>
+    </w:p>
+    <w:p>
       <w:r>
         <w:br w:type="page"/>
       </w:r>
@@ -12795,13 +12685,177 @@
         <w:t xml:space="preserve">            </w:t>
       </w:r>
       <w:r>
-        <w:t xml:space="preserve">// Find the </w:t>
-      </w:r>
-      <w:r>
-        <w:t>click</w:t>
-      </w:r>
-      <w:r>
-        <w:t xml:space="preserve"> location</w:t>
+        <w:t>// Find the click location</w:t>
+      </w:r>
+    </w:p>
+    <w:p>
+      <w:pPr>
+        <w:pStyle w:val="Code"/>
+      </w:pPr>
+      <w:r>
+        <w:t xml:space="preserve">            clickLocation = THIS.findEventLocation (x, y)</w:t>
+      </w:r>
+    </w:p>
+    <w:p>
+      <w:pPr>
+        <w:pStyle w:val="Code"/>
+      </w:pPr>
+      <w:r>
+        <w:t xml:space="preserve">            IF THIS.</w:t>
+      </w:r>
+      <w:r>
+        <w:t>clickLocation</w:t>
+      </w:r>
+      <w:r>
+        <w:t>.area</w:t>
+      </w:r>
+      <w:r>
+        <w:t xml:space="preserve"> IS</w:t>
+      </w:r>
+      <w:r>
+        <w:t xml:space="preserve"> "Deck"</w:t>
+      </w:r>
+      <w:r>
+        <w:t xml:space="preserve"> THEN</w:t>
+      </w:r>
+    </w:p>
+    <w:p>
+      <w:pPr>
+        <w:pStyle w:val="Code"/>
+      </w:pPr>
+      <w:r>
+        <w:t xml:space="preserve">                THIS.turnCards</w:t>
+      </w:r>
+      <w:r>
+        <w:t xml:space="preserve"> </w:t>
+      </w:r>
+      <w:r>
+        <w:t>()</w:t>
+      </w:r>
+    </w:p>
+    <w:p>
+      <w:pPr>
+        <w:pStyle w:val="Code"/>
+      </w:pPr>
+      <w:r>
+        <w:t xml:space="preserve">            END</w:t>
+      </w:r>
+      <w:r>
+        <w:t xml:space="preserve"> </w:t>
+      </w:r>
+      <w:r>
+        <w:t>IF</w:t>
+      </w:r>
+    </w:p>
+    <w:p>
+      <w:pPr>
+        <w:pStyle w:val="Code"/>
+      </w:pPr>
+      <w:r>
+        <w:t xml:space="preserve">        END</w:t>
+      </w:r>
+      <w:r>
+        <w:t xml:space="preserve"> </w:t>
+      </w:r>
+      <w:r>
+        <w:t>IF</w:t>
+      </w:r>
+    </w:p>
+    <w:p>
+      <w:pPr>
+        <w:pStyle w:val="Code"/>
+      </w:pPr>
+      <w:r>
+        <w:t xml:space="preserve">    END FUNCTION</w:t>
+      </w:r>
+    </w:p>
+    <w:p>
+      <w:pPr>
+        <w:pStyle w:val="Code"/>
+      </w:pPr>
+    </w:p>
+    <w:p>
+      <w:pPr>
+        <w:pStyle w:val="Code"/>
+      </w:pPr>
+      <w:r>
+        <w:t xml:space="preserve">    // This is used to set variables </w:t>
+      </w:r>
+      <w:r>
+        <w:t>for</w:t>
+      </w:r>
+      <w:r>
+        <w:t xml:space="preserve"> both a drop and a click</w:t>
+      </w:r>
+    </w:p>
+    <w:p>
+      <w:pPr>
+        <w:pStyle w:val="Code"/>
+      </w:pPr>
+      <w:r>
+        <w:t xml:space="preserve">    FUNCTION findEventLocation</w:t>
+      </w:r>
+      <w:r>
+        <w:t xml:space="preserve"> </w:t>
+      </w:r>
+      <w:r>
+        <w:t>(x, y)</w:t>
+      </w:r>
+    </w:p>
+    <w:p>
+      <w:pPr>
+        <w:pStyle w:val="Code"/>
+      </w:pPr>
+      <w:r>
+        <w:t xml:space="preserve">        RETURNS </w:t>
+      </w:r>
+      <w:r>
+        <w:t xml:space="preserve">EventLocation </w:t>
+      </w:r>
+      <w:r>
+        <w:t>//</w:t>
+      </w:r>
+      <w:r>
+        <w:t xml:space="preserve"> location of event</w:t>
+      </w:r>
+    </w:p>
+    <w:p>
+      <w:pPr>
+        <w:pStyle w:val="Code"/>
+      </w:pPr>
+      <w:r>
+        <w:t xml:space="preserve">        // If we clicked on the deck</w:t>
+      </w:r>
+    </w:p>
+    <w:p>
+      <w:pPr>
+        <w:pStyle w:val="Code"/>
+      </w:pPr>
+      <w:r>
+        <w:t xml:space="preserve">        IF THIS.isClicked</w:t>
+      </w:r>
+      <w:r>
+        <w:t xml:space="preserve"> </w:t>
+      </w:r>
+      <w:r>
+        <w:t xml:space="preserve">(x, y, </w:t>
+      </w:r>
+      <w:r>
+        <w:t>DECK</w:t>
+      </w:r>
+      <w:r>
+        <w:t>)</w:t>
+      </w:r>
+      <w:r>
+        <w:t xml:space="preserve"> THEN</w:t>
+      </w:r>
+    </w:p>
+    <w:p>
+      <w:pPr>
+        <w:pStyle w:val="Code"/>
+      </w:pPr>
+      <w:r>
+        <w:t xml:space="preserve">            // The deck cannot be dropped on</w:t>
       </w:r>
     </w:p>
     <w:p>
@@ -12812,363 +12866,124 @@
         <w:t xml:space="preserve">            </w:t>
       </w:r>
       <w:r>
-        <w:t>click</w:t>
-      </w:r>
-      <w:r>
-        <w:t>Location = THIS.findEventLocation (x, y)</w:t>
-      </w:r>
-    </w:p>
-    <w:p>
-      <w:pPr>
-        <w:pStyle w:val="Code"/>
-      </w:pPr>
-      <w:r>
-        <w:t xml:space="preserve">            IF THIS.</w:t>
-      </w:r>
-      <w:r>
-        <w:t>clickLocation</w:t>
-      </w:r>
-      <w:r>
-        <w:t>.area</w:t>
-      </w:r>
-      <w:r>
-        <w:t xml:space="preserve"> IS</w:t>
-      </w:r>
-      <w:r>
-        <w:t xml:space="preserve"> "Deck"</w:t>
-      </w:r>
-      <w:r>
-        <w:t xml:space="preserve"> THEN</w:t>
-      </w:r>
-    </w:p>
-    <w:p>
-      <w:pPr>
-        <w:pStyle w:val="Code"/>
-      </w:pPr>
-      <w:r>
-        <w:t xml:space="preserve">                THIS.turnCards</w:t>
+        <w:t>RETURN</w:t>
       </w:r>
       <w:r>
         <w:t xml:space="preserve"> </w:t>
       </w:r>
       <w:r>
-        <w:t>()</w:t>
-      </w:r>
-    </w:p>
-    <w:p>
-      <w:pPr>
-        <w:pStyle w:val="Code"/>
-      </w:pPr>
-      <w:r>
-        <w:t xml:space="preserve">            END</w:t>
-      </w:r>
-      <w:r>
-        <w:t xml:space="preserve"> </w:t>
-      </w:r>
-      <w:r>
-        <w:t>IF</w:t>
-      </w:r>
-    </w:p>
-    <w:p>
-      <w:pPr>
-        <w:pStyle w:val="Code"/>
-      </w:pPr>
-      <w:r>
-        <w:t xml:space="preserve">        END</w:t>
-      </w:r>
-      <w:r>
-        <w:t xml:space="preserve"> </w:t>
-      </w:r>
-      <w:r>
-        <w:t>IF</w:t>
-      </w:r>
-    </w:p>
-    <w:p>
-      <w:pPr>
-        <w:pStyle w:val="Code"/>
-      </w:pPr>
-      <w:r>
-        <w:t xml:space="preserve">    END FUNCTION</w:t>
-      </w:r>
-    </w:p>
-    <w:p>
-      <w:pPr>
-        <w:pStyle w:val="Code"/>
-      </w:pPr>
-    </w:p>
-    <w:p>
-      <w:pPr>
-        <w:pStyle w:val="Code"/>
-      </w:pPr>
-      <w:r>
-        <w:t xml:space="preserve">    // This is used to set variables </w:t>
-      </w:r>
-      <w:r>
-        <w:t>for</w:t>
-      </w:r>
-      <w:r>
-        <w:t xml:space="preserve"> both a drop and a click</w:t>
-      </w:r>
-    </w:p>
-    <w:p>
-      <w:pPr>
-        <w:pStyle w:val="Code"/>
-      </w:pPr>
-      <w:r>
-        <w:t xml:space="preserve">    FUNCTION findEventLocation</w:t>
-      </w:r>
-      <w:r>
-        <w:t xml:space="preserve"> </w:t>
-      </w:r>
-      <w:r>
-        <w:t>(x, y)</w:t>
-      </w:r>
-    </w:p>
-    <w:p>
-      <w:pPr>
-        <w:pStyle w:val="Code"/>
-      </w:pPr>
-      <w:r>
-        <w:t xml:space="preserve">        RETURNS </w:t>
-      </w:r>
-      <w:r>
-        <w:t xml:space="preserve">EventLocation </w:t>
-      </w:r>
-      <w:r>
-        <w:t>//</w:t>
-      </w:r>
-      <w:r>
-        <w:t xml:space="preserve"> location of event</w:t>
-      </w:r>
-    </w:p>
-    <w:p>
-      <w:pPr>
-        <w:pStyle w:val="Code"/>
-      </w:pPr>
-      <w:r>
-        <w:t xml:space="preserve">        // If we clicked on the deck</w:t>
-      </w:r>
-    </w:p>
-    <w:p>
-      <w:pPr>
-        <w:pStyle w:val="Code"/>
-      </w:pPr>
-      <w:r>
-        <w:t xml:space="preserve">        IF THIS.isClicked</w:t>
-      </w:r>
-      <w:r>
-        <w:t xml:space="preserve"> </w:t>
-      </w:r>
-      <w:r>
-        <w:t xml:space="preserve">(x, y, </w:t>
-      </w:r>
-      <w:r>
-        <w:t>DECK</w:t>
+        <w:t>NEW EventLocation ("Deck")</w:t>
+      </w:r>
+    </w:p>
+    <w:p>
+      <w:pPr>
+        <w:pStyle w:val="Code"/>
+      </w:pPr>
+      <w:r>
+        <w:t xml:space="preserve">        </w:t>
+      </w:r>
+      <w:r>
+        <w:t>ELSE IF THIS.isClicked (x, y, DECKDISCARD) THEN</w:t>
+      </w:r>
+    </w:p>
+    <w:p>
+      <w:pPr>
+        <w:pStyle w:val="Code"/>
+      </w:pPr>
+      <w:r>
+        <w:t xml:space="preserve">            RETURN NEW EventLocation ("Discard", END OF</w:t>
+      </w:r>
+    </w:p>
+    <w:p>
+      <w:pPr>
+        <w:pStyle w:val="Code"/>
+      </w:pPr>
+      <w:r>
+        <w:t xml:space="preserve">                                              gameState.deckDiscard)</w:t>
+      </w:r>
+    </w:p>
+    <w:p>
+      <w:pPr>
+        <w:pStyle w:val="Code"/>
+      </w:pPr>
+      <w:r>
+        <w:t xml:space="preserve">        </w:t>
+      </w:r>
+      <w:r>
+        <w:t>ELSE IF THIS.isClicked (x, y, SUITSTACKS) THEN</w:t>
+      </w:r>
+    </w:p>
+    <w:p>
+      <w:pPr>
+        <w:pStyle w:val="Code"/>
+      </w:pPr>
+      <w:r>
+        <w:t xml:space="preserve">            i = THIS.clickedStack (x, y)</w:t>
+      </w:r>
+    </w:p>
+    <w:p>
+      <w:pPr>
+        <w:pStyle w:val="Code"/>
+      </w:pPr>
+      <w:r>
+        <w:t xml:space="preserve">            RETURN NEW EventLocation ("SuitStacks"</w:t>
+      </w:r>
+      <w:r>
+        <w:t>, END OF</w:t>
+      </w:r>
+    </w:p>
+    <w:p>
+      <w:pPr>
+        <w:pStyle w:val="Code"/>
+      </w:pPr>
+      <w:r>
+        <w:t xml:space="preserve">                                         gameState.suitStacks[i], i)</w:t>
+      </w:r>
+    </w:p>
+    <w:p>
+      <w:pPr>
+        <w:pStyle w:val="Code"/>
+      </w:pPr>
+      <w:r>
+        <w:t xml:space="preserve">        ELSE IF THIS.isClicked (x, y, STACKS) THEN</w:t>
+      </w:r>
+    </w:p>
+    <w:p>
+      <w:pPr>
+        <w:pStyle w:val="Code"/>
+      </w:pPr>
+      <w:r>
+        <w:t xml:space="preserve">            i = THIS.clickedStack (x, y)</w:t>
+      </w:r>
+    </w:p>
+    <w:p>
+      <w:pPr>
+        <w:pStyle w:val="Code"/>
+      </w:pPr>
+      <w:r>
+        <w:t xml:space="preserve">            j = THIS.clickedStackCard (x, y</w:t>
+      </w:r>
+      <w:r>
+        <w:t>, i</w:t>
       </w:r>
       <w:r>
         <w:t>)</w:t>
       </w:r>
-      <w:r>
-        <w:t xml:space="preserve"> THEN</w:t>
-      </w:r>
-    </w:p>
-    <w:p>
-      <w:pPr>
-        <w:pStyle w:val="Code"/>
-      </w:pPr>
-      <w:r>
-        <w:t xml:space="preserve">            // The deck cannot be dropped on</w:t>
-      </w:r>
-    </w:p>
-    <w:p>
-      <w:pPr>
-        <w:pStyle w:val="Code"/>
-      </w:pPr>
-      <w:r>
-        <w:t xml:space="preserve">            </w:t>
-      </w:r>
-      <w:r>
-        <w:t>RETURN</w:t>
-      </w:r>
-      <w:r>
-        <w:t xml:space="preserve"> </w:t>
-      </w:r>
-      <w:r>
-        <w:t>NEW EventLocation (</w:t>
-      </w:r>
-      <w:r>
-        <w:t>"</w:t>
-      </w:r>
-      <w:r>
-        <w:t>Deck</w:t>
-      </w:r>
-      <w:r>
-        <w:t>"</w:t>
-      </w:r>
-      <w:r>
-        <w:t>)</w:t>
-      </w:r>
-    </w:p>
-    <w:p>
-      <w:pPr>
-        <w:pStyle w:val="Code"/>
-      </w:pPr>
-      <w:r>
-        <w:t xml:space="preserve">        </w:t>
-      </w:r>
-      <w:r>
-        <w:t xml:space="preserve">ELSE IF </w:t>
-      </w:r>
-      <w:r>
-        <w:t>THIS.isClicked (x, y, DECK</w:t>
-      </w:r>
-      <w:r>
-        <w:t>DISCARD</w:t>
-      </w:r>
-      <w:r>
-        <w:t>) THEN</w:t>
-      </w:r>
-    </w:p>
-    <w:p>
-      <w:pPr>
-        <w:pStyle w:val="Code"/>
-      </w:pPr>
-      <w:r>
-        <w:t xml:space="preserve">            RETURN NEW EventLocation (</w:t>
-      </w:r>
-      <w:r>
-        <w:t>"</w:t>
-      </w:r>
-      <w:r>
-        <w:t>Discard</w:t>
-      </w:r>
-      <w:r>
-        <w:t>"</w:t>
-      </w:r>
-      <w:r>
-        <w:t>, END OF</w:t>
-      </w:r>
-    </w:p>
-    <w:p>
-      <w:pPr>
-        <w:pStyle w:val="Code"/>
-      </w:pPr>
-      <w:r>
-        <w:t xml:space="preserve">                                              gameState.deckDiscard)</w:t>
-      </w:r>
-    </w:p>
-    <w:p>
-      <w:pPr>
-        <w:pStyle w:val="Code"/>
-      </w:pPr>
-      <w:r>
-        <w:t xml:space="preserve">        </w:t>
-      </w:r>
-      <w:r>
-        <w:t>ELSE IF THIS.isClicked (x, y, SUITSTACKS) THEN</w:t>
-      </w:r>
-    </w:p>
-    <w:p>
-      <w:pPr>
-        <w:pStyle w:val="Code"/>
-      </w:pPr>
-      <w:r>
-        <w:t xml:space="preserve">            i = THIS.clickedStack (x, y)</w:t>
-      </w:r>
-    </w:p>
-    <w:p>
-      <w:pPr>
-        <w:pStyle w:val="Code"/>
-      </w:pPr>
-      <w:r>
-        <w:t xml:space="preserve">            RETURN NEW EventLocation (</w:t>
-      </w:r>
-      <w:r>
-        <w:t>"</w:t>
-      </w:r>
-      <w:r>
-        <w:t>SuitStacks</w:t>
-      </w:r>
-      <w:r>
-        <w:t>"</w:t>
-      </w:r>
-      <w:r>
-        <w:t>, END OF</w:t>
-      </w:r>
-    </w:p>
-    <w:p>
-      <w:pPr>
-        <w:pStyle w:val="Code"/>
-      </w:pPr>
-      <w:r>
-        <w:t xml:space="preserve">                                         gameState.suitStacks[i], i)</w:t>
-      </w:r>
-    </w:p>
-    <w:p>
-      <w:pPr>
-        <w:pStyle w:val="Code"/>
-      </w:pPr>
-      <w:r>
-        <w:t xml:space="preserve">        ELSE IF THIS.isClicked (x, y, STACKS) THEN</w:t>
-      </w:r>
-    </w:p>
-    <w:p>
-      <w:pPr>
-        <w:pStyle w:val="Code"/>
-      </w:pPr>
-      <w:r>
-        <w:t xml:space="preserve">            </w:t>
-      </w:r>
-      <w:r>
-        <w:t>i = THIS.clickedStack (x, y)</w:t>
-      </w:r>
-    </w:p>
-    <w:p>
-      <w:pPr>
-        <w:pStyle w:val="Code"/>
-      </w:pPr>
-      <w:r>
-        <w:t xml:space="preserve">            j = THIS.clickedStackCard (x, y</w:t>
-      </w:r>
-      <w:r>
-        <w:t>, i</w:t>
-      </w:r>
-      <w:r>
-        <w:t>)</w:t>
-      </w:r>
-    </w:p>
-    <w:p>
-      <w:pPr>
-        <w:pStyle w:val="Code"/>
-      </w:pPr>
-      <w:r>
-        <w:t xml:space="preserve">            RETURN NEW EventLocation ("</w:t>
-      </w:r>
-      <w:r>
-        <w:t>Stack</w:t>
-      </w:r>
-      <w:r>
-        <w:t>", END OF</w:t>
-      </w:r>
-    </w:p>
-    <w:p>
-      <w:pPr>
-        <w:pStyle w:val="Code"/>
-      </w:pPr>
-      <w:r>
-        <w:t xml:space="preserve">                                         gameState.</w:t>
-      </w:r>
-      <w:r>
-        <w:t>s</w:t>
-      </w:r>
-      <w:r>
-        <w:t xml:space="preserve">tacks[i], </w:t>
-      </w:r>
-      <w:r>
-        <w:t>i, j</w:t>
-      </w:r>
-      <w:r>
-        <w:t>)</w:t>
+    </w:p>
+    <w:p>
+      <w:pPr>
+        <w:pStyle w:val="Code"/>
+      </w:pPr>
+      <w:r>
+        <w:t xml:space="preserve">            RETURN NEW EventLocation ("Stack", END OF</w:t>
+      </w:r>
+    </w:p>
+    <w:p>
+      <w:pPr>
+        <w:pStyle w:val="Code"/>
+      </w:pPr>
+      <w:r>
+        <w:t xml:space="preserve">                                         gameState.stacks[i], i, j)</w:t>
       </w:r>
     </w:p>
     <w:p>
@@ -13198,99 +13013,80 @@
         <w:pStyle w:val="Code"/>
       </w:pPr>
       <w:r>
+        <w:t xml:space="preserve">    FUNCTION isClicked (x, y, area)</w:t>
+      </w:r>
+    </w:p>
+    <w:p>
+      <w:pPr>
+        <w:pStyle w:val="Code"/>
+      </w:pPr>
+      <w:r>
+        <w:t xml:space="preserve">        RETURNS BOOLEAN // True if clicked</w:t>
+      </w:r>
+    </w:p>
+    <w:p>
+      <w:pPr>
+        <w:pStyle w:val="Code"/>
+      </w:pPr>
+      <w:r>
+        <w:t xml:space="preserve">        // This is a point in rectangle function</w:t>
+      </w:r>
+    </w:p>
+    <w:p>
+      <w:pPr>
+        <w:pStyle w:val="Code"/>
+      </w:pPr>
+      <w:r>
+        <w:t xml:space="preserve">        IF x, y IN area THEN</w:t>
+      </w:r>
+    </w:p>
+    <w:p>
+      <w:pPr>
+        <w:pStyle w:val="Code"/>
+      </w:pPr>
+      <w:r>
+        <w:t xml:space="preserve">            RETURN True</w:t>
+      </w:r>
+    </w:p>
+    <w:p>
+      <w:pPr>
+        <w:pStyle w:val="Code"/>
+      </w:pPr>
+      <w:r>
+        <w:t xml:space="preserve">        ELSE</w:t>
+      </w:r>
+    </w:p>
+    <w:p>
+      <w:pPr>
+        <w:pStyle w:val="Code"/>
+      </w:pPr>
+      <w:r>
+        <w:t xml:space="preserve">            RETURN False</w:t>
+      </w:r>
+    </w:p>
+    <w:p>
+      <w:pPr>
+        <w:pStyle w:val="Code"/>
+      </w:pPr>
+      <w:r>
+        <w:t xml:space="preserve">        END IF</w:t>
+      </w:r>
+    </w:p>
+    <w:p>
+      <w:pPr>
+        <w:pStyle w:val="Code"/>
+      </w:pPr>
+      <w:r>
+        <w:t xml:space="preserve">    END FUNCTION</w:t>
+      </w:r>
+    </w:p>
+    <w:p>
+      <w:pPr>
+        <w:pStyle w:val="Code"/>
+      </w:pPr>
+      <w:r>
         <w:t xml:space="preserve">    </w:t>
       </w:r>
-      <w:r>
-        <w:t>FUNCTION isClicked</w:t>
-      </w:r>
-      <w:r>
-        <w:t xml:space="preserve"> </w:t>
-      </w:r>
-      <w:r>
-        <w:t xml:space="preserve">(x, y, </w:t>
-      </w:r>
-      <w:r>
-        <w:t>area</w:t>
-      </w:r>
-      <w:r>
-        <w:t>)</w:t>
-      </w:r>
-    </w:p>
-    <w:p>
-      <w:pPr>
-        <w:pStyle w:val="Code"/>
-      </w:pPr>
-      <w:r>
-        <w:t xml:space="preserve">        RETURNS </w:t>
-      </w:r>
-      <w:r>
-        <w:t xml:space="preserve">BOOLEAN </w:t>
-      </w:r>
-      <w:r>
-        <w:t>//</w:t>
-      </w:r>
-      <w:r>
-        <w:t xml:space="preserve"> True if clicked</w:t>
-      </w:r>
-    </w:p>
-    <w:p>
-      <w:pPr>
-        <w:pStyle w:val="Code"/>
-      </w:pPr>
-      <w:r>
-        <w:t xml:space="preserve">        // This is a point in rectangle function</w:t>
-      </w:r>
-    </w:p>
-    <w:p>
-      <w:pPr>
-        <w:pStyle w:val="Code"/>
-      </w:pPr>
-      <w:r>
-        <w:t xml:space="preserve">        </w:t>
-      </w:r>
-      <w:r>
-        <w:t>IF x, y IN area THEN</w:t>
-      </w:r>
-    </w:p>
-    <w:p>
-      <w:pPr>
-        <w:pStyle w:val="Code"/>
-      </w:pPr>
-      <w:r>
-        <w:t xml:space="preserve">            RETURN True</w:t>
-      </w:r>
-    </w:p>
-    <w:p>
-      <w:pPr>
-        <w:pStyle w:val="Code"/>
-      </w:pPr>
-      <w:r>
-        <w:t xml:space="preserve">        ELSE</w:t>
-      </w:r>
-    </w:p>
-    <w:p>
-      <w:pPr>
-        <w:pStyle w:val="Code"/>
-      </w:pPr>
-      <w:r>
-        <w:t xml:space="preserve">            RETURN False</w:t>
-      </w:r>
-    </w:p>
-    <w:p>
-      <w:pPr>
-        <w:pStyle w:val="Code"/>
-      </w:pPr>
-      <w:r>
-        <w:t xml:space="preserve">        END IF</w:t>
-      </w:r>
-    </w:p>
-    <w:p>
-      <w:pPr>
-        <w:pStyle w:val="Code"/>
-      </w:pPr>
-      <w:r>
-        <w:t xml:space="preserve">    END FUNCTION</w:t>
-      </w:r>
     </w:p>
     <w:p>
       <w:pPr>
@@ -13299,14 +13095,6 @@
       <w:r>
         <w:t xml:space="preserve">    </w:t>
       </w:r>
-    </w:p>
-    <w:p>
-      <w:pPr>
-        <w:pStyle w:val="Code"/>
-      </w:pPr>
-      <w:r>
-        <w:t xml:space="preserve">    </w:t>
-      </w:r>
       <w:r>
         <w:t xml:space="preserve">FUNCTION </w:t>
       </w:r>
@@ -13370,27 +13158,15 @@
         <w:pStyle w:val="Code"/>
       </w:pPr>
       <w:r>
-        <w:t xml:space="preserve">        </w:t>
-      </w:r>
-      <w:r>
-        <w:t xml:space="preserve">FOR i = 0 TO </w:t>
-      </w:r>
-      <w:r>
-        <w:t>7</w:t>
-      </w:r>
-    </w:p>
-    <w:p>
-      <w:pPr>
-        <w:pStyle w:val="Code"/>
-      </w:pPr>
-      <w:r>
-        <w:t xml:space="preserve">            IF x, y IN gameState.</w:t>
-      </w:r>
-      <w:r>
-        <w:t>stacks</w:t>
-      </w:r>
-      <w:r>
-        <w:t>[i] THEN</w:t>
+        <w:t xml:space="preserve">        FOR i = 0 TO 7</w:t>
+      </w:r>
+    </w:p>
+    <w:p>
+      <w:pPr>
+        <w:pStyle w:val="Code"/>
+      </w:pPr>
+      <w:r>
+        <w:t xml:space="preserve">            IF x, y IN gameState.stacks[i] THEN</w:t>
       </w:r>
     </w:p>
     <w:p>
@@ -13641,13 +13417,7 @@
         <w:pStyle w:val="Code"/>
       </w:pPr>
       <w:r>
-        <w:t xml:space="preserve">    FUNCTION Constructor</w:t>
-      </w:r>
-      <w:r>
-        <w:t xml:space="preserve"> </w:t>
-      </w:r>
-      <w:r>
-        <w:t>(playingArea, gameStat</w:t>
+        <w:t xml:space="preserve">    FUNCTION Constructor (playingArea, gameStat</w:t>
       </w:r>
       <w:r>
         <w:t>e</w:t>
@@ -14804,7 +14574,37 @@
         <w:rPr>
           <w:szCs w:val="28"/>
         </w:rPr>
-        <w:t xml:space="preserve">The first problem I faced when thinking about designing and implementing my code was which language to write in, I decided on python as I was already comfortable with the language and had been using it for some years prior to this project, I had also had some experience making games and doing projects of a similar nature in python previously. This came with an issue however, as python doesn’t have an inbuilt graphics library and displaying solitaire as a text - based game wasn’t an option. I decided to use an extension of </w:t>
+        <w:t>The first problem I faced when thinking about designing and implementing my code was which language to write in, I decided on python as I was already comfortable with the language and had been using it for some years prior to this project</w:t>
+      </w:r>
+      <w:r>
+        <w:rPr>
+          <w:szCs w:val="28"/>
+        </w:rPr>
+        <w:t>.</w:t>
+      </w:r>
+      <w:r>
+        <w:rPr>
+          <w:szCs w:val="28"/>
+        </w:rPr>
+        <w:t xml:space="preserve"> I had also had some experience making games and doing projects of a similar nature in python previously</w:t>
+      </w:r>
+      <w:r>
+        <w:rPr>
+          <w:szCs w:val="28"/>
+        </w:rPr>
+        <w:t>, however this was the first time I was using actual graphics to display an interactable User Interface</w:t>
+      </w:r>
+      <w:r>
+        <w:rPr>
+          <w:szCs w:val="28"/>
+        </w:rPr>
+        <w:t>, previously I had made projects that displayed with simple text-based outputs</w:t>
+      </w:r>
+      <w:r>
+        <w:rPr>
+          <w:szCs w:val="28"/>
+        </w:rPr>
+        <w:t xml:space="preserve">. This came with an issue however, as python doesn’t have an inbuilt graphics library and displaying solitaire as a text - based game wasn’t an option. I decided to use an extension of </w:t>
       </w:r>
       <w:proofErr w:type="spellStart"/>
       <w:r>
@@ -14818,36 +14618,188 @@
         <w:rPr>
           <w:szCs w:val="28"/>
         </w:rPr>
-        <w:t xml:space="preserve">, a popular python graphics library, to display cards that could be interacted with. At </w:t>
-      </w:r>
-      <w:proofErr w:type="gramStart"/>
-      <w:r>
-        <w:rPr>
-          <w:szCs w:val="28"/>
-        </w:rPr>
-        <w:t>first</w:t>
-      </w:r>
-      <w:proofErr w:type="gramEnd"/>
-      <w:r>
-        <w:rPr>
-          <w:szCs w:val="28"/>
-        </w:rPr>
-        <w:t xml:space="preserve"> I was worried that the library I used was using a bitmapped format, which would make move cards around the screen near impossible and would draw over any cards below. </w:t>
-      </w:r>
-      <w:proofErr w:type="gramStart"/>
-      <w:r>
-        <w:rPr>
-          <w:szCs w:val="28"/>
-        </w:rPr>
-        <w:t>However</w:t>
-      </w:r>
-      <w:proofErr w:type="gramEnd"/>
-      <w:r>
-        <w:rPr>
-          <w:szCs w:val="28"/>
-        </w:rPr>
-        <w:t xml:space="preserve"> this turned out to not be an issue as the cards were treated like individual entities and could be dragged easily.</w:t>
-      </w:r>
+        <w:t>,</w:t>
+      </w:r>
+      <w:r>
+        <w:rPr>
+          <w:szCs w:val="28"/>
+        </w:rPr>
+        <w:t xml:space="preserve"> a popular python graphics library, </w:t>
+      </w:r>
+      <w:r>
+        <w:rPr>
+          <w:szCs w:val="28"/>
+        </w:rPr>
+        <w:t>,</w:t>
+      </w:r>
+      <w:r>
+        <w:rPr>
+          <w:szCs w:val="28"/>
+        </w:rPr>
+        <w:t xml:space="preserve"> that I downloaded from the internet. Which is called graphics.py</w:t>
+      </w:r>
+      <w:r>
+        <w:rPr>
+          <w:szCs w:val="28"/>
+        </w:rPr>
+        <w:t>.</w:t>
+      </w:r>
+      <w:r>
+        <w:rPr>
+          <w:szCs w:val="28"/>
+        </w:rPr>
+        <w:t xml:space="preserve"> </w:t>
+      </w:r>
+      <w:r>
+        <w:rPr>
+          <w:szCs w:val="28"/>
+        </w:rPr>
+        <w:t>I used this library t</w:t>
+      </w:r>
+      <w:r>
+        <w:rPr>
+          <w:szCs w:val="28"/>
+        </w:rPr>
+        <w:t>o display</w:t>
+      </w:r>
+      <w:r>
+        <w:rPr>
+          <w:szCs w:val="28"/>
+        </w:rPr>
+        <w:t xml:space="preserve"> a window containing </w:t>
+      </w:r>
+      <w:r>
+        <w:rPr>
+          <w:szCs w:val="28"/>
+        </w:rPr>
+        <w:t>cards that could be interacted with</w:t>
+      </w:r>
+      <w:r>
+        <w:rPr>
+          <w:szCs w:val="28"/>
+        </w:rPr>
+        <w:t xml:space="preserve">, </w:t>
+      </w:r>
+      <w:r>
+        <w:rPr>
+          <w:szCs w:val="28"/>
+        </w:rPr>
+        <w:t>and to check when the user clicks, drops, or drags and get the position of these inputs. This is used to validate the user’s inputs and allows the user to play the game</w:t>
+      </w:r>
+      <w:r>
+        <w:rPr>
+          <w:szCs w:val="28"/>
+        </w:rPr>
+        <w:t>. At first I was worried that the library I used was using a bitmapped format, which would make mov</w:t>
+      </w:r>
+      <w:r>
+        <w:rPr>
+          <w:szCs w:val="28"/>
+        </w:rPr>
+        <w:t>ing</w:t>
+      </w:r>
+      <w:r>
+        <w:rPr>
+          <w:szCs w:val="28"/>
+        </w:rPr>
+        <w:t xml:space="preserve"> cards around the screen near impossible and would draw over any cards below.</w:t>
+      </w:r>
+      <w:r>
+        <w:rPr>
+          <w:szCs w:val="28"/>
+        </w:rPr>
+        <w:t xml:space="preserve"> This would mean that if a card was on top of another, for example in the card stacks</w:t>
+      </w:r>
+      <w:r>
+        <w:rPr>
+          <w:szCs w:val="28"/>
+        </w:rPr>
+        <w:t>,</w:t>
+      </w:r>
+      <w:r>
+        <w:rPr>
+          <w:szCs w:val="28"/>
+        </w:rPr>
+        <w:t xml:space="preserve"> ( see </w:t>
+      </w:r>
+      <w:r>
+        <w:rPr>
+          <w:szCs w:val="28"/>
+        </w:rPr>
+        <w:t>terminology section</w:t>
+      </w:r>
+      <w:r>
+        <w:rPr>
+          <w:szCs w:val="28"/>
+        </w:rPr>
+        <w:t xml:space="preserve"> </w:t>
+      </w:r>
+      <w:r>
+        <w:rPr>
+          <w:szCs w:val="28"/>
+        </w:rPr>
+        <w:t xml:space="preserve">) when the top card of the card stack is removed, either by the user dragging or when they move it to a different place on the screen, the card directly below it would be visually cut in half. This would be a big issue as it could lead to the User Interface being misinterpreted. </w:t>
+      </w:r>
+      <w:r>
+        <w:rPr>
+          <w:szCs w:val="28"/>
+        </w:rPr>
+        <w:t xml:space="preserve">However this turned out to not be an issue as the cards were treated like individual entities </w:t>
+      </w:r>
+      <w:r>
+        <w:rPr>
+          <w:szCs w:val="28"/>
+        </w:rPr>
+        <w:t xml:space="preserve">and the window kept a log of everything that was drawn and undrawn on it, meaning that </w:t>
+      </w:r>
+      <w:r>
+        <w:rPr>
+          <w:szCs w:val="28"/>
+        </w:rPr>
+        <w:t xml:space="preserve">everything on the window wasn’t stored as a collection of pixels and rather stored as an individual image object which can me manipulated and moved. This means that it can </w:t>
+      </w:r>
+      <w:r>
+        <w:rPr>
+          <w:szCs w:val="28"/>
+        </w:rPr>
+        <w:t>be dragged</w:t>
+      </w:r>
+      <w:r>
+        <w:rPr>
+          <w:szCs w:val="28"/>
+        </w:rPr>
+        <w:t xml:space="preserve">, dropped and register a click </w:t>
+      </w:r>
+      <w:r>
+        <w:rPr>
+          <w:szCs w:val="28"/>
+        </w:rPr>
+        <w:t>easily.</w:t>
+      </w:r>
+    </w:p>
+    <w:p>
+      <w:pPr>
+        <w:rPr>
+          <w:szCs w:val="28"/>
+        </w:rPr>
+      </w:pPr>
+      <w:r>
+        <w:rPr>
+          <w:szCs w:val="28"/>
+        </w:rPr>
+        <w:br w:type="page"/>
+      </w:r>
+    </w:p>
+    <w:p>
+      <w:pPr>
+        <w:pStyle w:val="Heading2"/>
+      </w:pPr>
+      <w:bookmarkStart w:id="31" w:name="_Toc97754448"/>
+      <w:r>
+        <w:lastRenderedPageBreak/>
+        <w:t>User Interface</w:t>
+      </w:r>
+      <w:bookmarkEnd w:id="31"/>
     </w:p>
     <w:p>
       <w:pPr>
@@ -14859,24 +14811,6 @@
     </w:p>
     <w:p>
       <w:pPr>
-        <w:pStyle w:val="Heading2"/>
-      </w:pPr>
-      <w:bookmarkStart w:id="31" w:name="_Toc97754448"/>
-      <w:r>
-        <w:t>User Interface</w:t>
-      </w:r>
-      <w:bookmarkEnd w:id="31"/>
-    </w:p>
-    <w:p>
-      <w:pPr>
-        <w:pStyle w:val="ListParagraph"/>
-        <w:rPr>
-          <w:szCs w:val="28"/>
-        </w:rPr>
-      </w:pPr>
-    </w:p>
-    <w:p>
-      <w:pPr>
         <w:pStyle w:val="Heading3"/>
       </w:pPr>
       <w:bookmarkStart w:id="32" w:name="_Toc97754449"/>
@@ -14895,95 +14829,20 @@
       </w:pPr>
       <w:r>
         <w:rPr>
-          <w:szCs w:val="28"/>
-        </w:rPr>
-        <w:t>When extracting the individual cards from an image, the cards were not equidistant. Some cards had a border of 2 pixels rather than 1 due to the image being resized. I manually created an array of distances between cards when cutting them out, to ensure that all cards were the exact same size.</w:t>
-      </w:r>
-      <w:r>
-        <w:rPr>
           <w:noProof/>
         </w:rPr>
-        <w:t xml:space="preserve"> </w:t>
-      </w:r>
-    </w:p>
-    <w:p>
-      <w:pPr>
-        <w:rPr>
-          <w:szCs w:val="28"/>
-        </w:rPr>
-      </w:pPr>
-    </w:p>
-    <w:p>
-      <w:pPr>
-        <w:rPr>
-          <w:szCs w:val="28"/>
-        </w:rPr>
-      </w:pPr>
-    </w:p>
-    <w:p>
-      <w:pPr>
-        <w:rPr>
-          <w:szCs w:val="28"/>
-        </w:rPr>
-      </w:pPr>
-    </w:p>
-    <w:p>
-      <w:pPr>
-        <w:rPr>
-          <w:szCs w:val="28"/>
-        </w:rPr>
-      </w:pPr>
-    </w:p>
-    <w:p>
-      <w:pPr>
-        <w:rPr>
-          <w:szCs w:val="28"/>
-        </w:rPr>
-      </w:pPr>
-    </w:p>
-    <w:p>
-      <w:pPr>
-        <w:rPr>
-          <w:szCs w:val="28"/>
-        </w:rPr>
-      </w:pPr>
-    </w:p>
-    <w:p>
-      <w:pPr>
-        <w:rPr>
-          <w:szCs w:val="28"/>
-        </w:rPr>
-      </w:pPr>
-    </w:p>
-    <w:p>
-      <w:pPr>
-        <w:rPr>
-          <w:szCs w:val="28"/>
-        </w:rPr>
-      </w:pPr>
-    </w:p>
-    <w:p>
-      <w:pPr>
-        <w:rPr>
-          <w:szCs w:val="28"/>
-        </w:rPr>
-      </w:pPr>
-      <w:r>
-        <w:rPr>
-          <w:noProof/>
-        </w:rPr>
         <w:drawing>
-          <wp:anchor distT="0" distB="0" distL="114300" distR="114300" simplePos="0" relativeHeight="251734016" behindDoc="1" locked="0" layoutInCell="1" allowOverlap="1" wp14:anchorId="2C2519E1" wp14:editId="265E9C17">
+          <wp:anchor distT="0" distB="0" distL="114300" distR="114300" simplePos="0" relativeHeight="251734016" behindDoc="1" locked="0" layoutInCell="1" allowOverlap="1" wp14:anchorId="2C2519E1" wp14:editId="736E0F08">
             <wp:simplePos x="0" y="0"/>
             <wp:positionH relativeFrom="margin">
-              <wp:align>center</wp:align>
+              <wp:posOffset>-63500</wp:posOffset>
             </wp:positionH>
             <wp:positionV relativeFrom="paragraph">
-              <wp:posOffset>27305</wp:posOffset>
+              <wp:posOffset>1129030</wp:posOffset>
             </wp:positionV>
-            <wp:extent cx="5392420" cy="4337685"/>
-            <wp:effectExtent l="0" t="0" r="0" b="5715"/>
-            <wp:wrapNone/>
+            <wp:extent cx="5778500" cy="4648200"/>
+            <wp:effectExtent l="0" t="0" r="0" b="0"/>
+            <wp:wrapTopAndBottom/>
             <wp:docPr id="49" name="Picture 49" descr="Text&#10;&#10;Description automatically generated"/>
             <wp:cNvGraphicFramePr>
               <a:graphicFrameLocks xmlns:a="http://schemas.openxmlformats.org/drawingml/2006/main" noChangeAspect="1"/>
@@ -15010,7 +14869,7 @@
                   <pic:spPr>
                     <a:xfrm>
                       <a:off x="0" y="0"/>
-                      <a:ext cx="5392420" cy="4337685"/>
+                      <a:ext cx="5778500" cy="4648200"/>
                     </a:xfrm>
                     <a:prstGeom prst="rect">
                       <a:avLst/>
@@ -15028,98 +14887,244 @@
           </wp:anchor>
         </w:drawing>
       </w:r>
-    </w:p>
-    <w:p>
-      <w:pPr>
-        <w:rPr>
-          <w:szCs w:val="28"/>
-        </w:rPr>
-      </w:pPr>
-    </w:p>
-    <w:p>
-      <w:pPr>
-        <w:rPr>
-          <w:szCs w:val="28"/>
-        </w:rPr>
-      </w:pPr>
-    </w:p>
-    <w:p>
-      <w:pPr>
-        <w:rPr>
-          <w:szCs w:val="28"/>
-        </w:rPr>
-      </w:pPr>
-    </w:p>
-    <w:p>
-      <w:pPr>
-        <w:rPr>
-          <w:szCs w:val="28"/>
-        </w:rPr>
-      </w:pPr>
-    </w:p>
-    <w:p>
-      <w:pPr>
-        <w:rPr>
-          <w:szCs w:val="28"/>
-        </w:rPr>
-      </w:pPr>
-    </w:p>
-    <w:p>
-      <w:pPr>
-        <w:rPr>
-          <w:szCs w:val="28"/>
-        </w:rPr>
-      </w:pPr>
-    </w:p>
-    <w:p>
-      <w:pPr>
-        <w:rPr>
-          <w:szCs w:val="28"/>
-        </w:rPr>
-      </w:pPr>
-    </w:p>
-    <w:p>
-      <w:pPr>
-        <w:rPr>
-          <w:szCs w:val="28"/>
-        </w:rPr>
-      </w:pPr>
-    </w:p>
-    <w:p>
-      <w:pPr>
-        <w:rPr>
-          <w:szCs w:val="28"/>
-        </w:rPr>
-      </w:pPr>
-    </w:p>
-    <w:p>
-      <w:pPr>
-        <w:rPr>
-          <w:szCs w:val="28"/>
-        </w:rPr>
-      </w:pPr>
-    </w:p>
-    <w:p>
-      <w:pPr>
-        <w:rPr>
-          <w:szCs w:val="28"/>
-        </w:rPr>
-      </w:pPr>
-    </w:p>
-    <w:p>
-      <w:pPr>
-        <w:rPr>
-          <w:szCs w:val="28"/>
-        </w:rPr>
-      </w:pPr>
-    </w:p>
-    <w:p>
-      <w:pPr>
-        <w:pStyle w:val="ListParagraph"/>
-        <w:rPr>
-          <w:szCs w:val="28"/>
-        </w:rPr>
-      </w:pPr>
+      <w:r>
+        <w:rPr>
+          <w:szCs w:val="28"/>
+        </w:rPr>
+        <w:t>When extracting the individual cards from an image, the cards were not equidistant. Some cards had a border of 2 pixels rather than 1 due to the image being resized. I manually created an array of distances between cards when cutting them out, to ensure that all cards were the exact same size.</w:t>
+      </w:r>
+      <w:r>
+        <w:rPr>
+          <w:noProof/>
+        </w:rPr>
+        <w:t xml:space="preserve"> </w:t>
+      </w:r>
+    </w:p>
+    <w:p>
+      <w:pPr>
+        <w:rPr>
+          <w:noProof/>
+        </w:rPr>
+      </w:pPr>
+    </w:p>
+    <w:p>
+      <w:pPr>
+        <w:rPr>
+          <w:noProof/>
+        </w:rPr>
+      </w:pPr>
+    </w:p>
+    <w:p>
+      <w:pPr>
+        <w:rPr>
+          <w:szCs w:val="28"/>
+        </w:rPr>
+      </w:pPr>
+      <w:r>
+        <w:rPr>
+          <w:szCs w:val="28"/>
+        </w:rPr>
+        <w:lastRenderedPageBreak/>
+        <w:t xml:space="preserve">First, I set the height and width of all of the cards as </w:t>
+      </w:r>
+      <w:proofErr w:type="spellStart"/>
+      <w:r>
+        <w:rPr>
+          <w:szCs w:val="28"/>
+        </w:rPr>
+        <w:t>cardWidth</w:t>
+      </w:r>
+      <w:proofErr w:type="spellEnd"/>
+      <w:r>
+        <w:rPr>
+          <w:szCs w:val="28"/>
+        </w:rPr>
+        <w:t xml:space="preserve"> and </w:t>
+      </w:r>
+      <w:proofErr w:type="spellStart"/>
+      <w:r>
+        <w:rPr>
+          <w:szCs w:val="28"/>
+        </w:rPr>
+        <w:t>cardHeight</w:t>
+      </w:r>
+      <w:proofErr w:type="spellEnd"/>
+      <w:r>
+        <w:rPr>
+          <w:szCs w:val="28"/>
+        </w:rPr>
+        <w:t xml:space="preserve">. Initially I was using </w:t>
+      </w:r>
+      <w:proofErr w:type="spellStart"/>
+      <w:r>
+        <w:rPr>
+          <w:szCs w:val="28"/>
+        </w:rPr>
+        <w:t>y_between</w:t>
+      </w:r>
+      <w:proofErr w:type="spellEnd"/>
+      <w:r>
+        <w:rPr>
+          <w:szCs w:val="28"/>
+        </w:rPr>
+        <w:t xml:space="preserve"> for the distance between the cards in the initial image however this didn’t work as the vertical distances between the cards wasn’t the same for all cards. So I manually created the </w:t>
+      </w:r>
+      <w:proofErr w:type="spellStart"/>
+      <w:r>
+        <w:rPr>
+          <w:szCs w:val="28"/>
+        </w:rPr>
+        <w:t>cardTop</w:t>
+      </w:r>
+      <w:proofErr w:type="spellEnd"/>
+      <w:r>
+        <w:rPr>
+          <w:szCs w:val="28"/>
+        </w:rPr>
+        <w:t xml:space="preserve"> and </w:t>
+      </w:r>
+      <w:proofErr w:type="spellStart"/>
+      <w:r>
+        <w:rPr>
+          <w:szCs w:val="28"/>
+        </w:rPr>
+        <w:t>cardBot</w:t>
+      </w:r>
+      <w:proofErr w:type="spellEnd"/>
+      <w:r>
+        <w:rPr>
+          <w:szCs w:val="28"/>
+        </w:rPr>
+        <w:t xml:space="preserve"> arrays so that the cards that were cut out didn’t include any whitespace at the top or the bottom of the cards.</w:t>
+      </w:r>
+      <w:r>
+        <w:rPr>
+          <w:szCs w:val="28"/>
+        </w:rPr>
+        <w:t xml:space="preserve"> </w:t>
+      </w:r>
+    </w:p>
+    <w:p>
+      <w:pPr>
+        <w:rPr>
+          <w:szCs w:val="28"/>
+        </w:rPr>
+      </w:pPr>
+    </w:p>
+    <w:p>
+      <w:pPr>
+        <w:rPr>
+          <w:szCs w:val="28"/>
+        </w:rPr>
+      </w:pPr>
+      <w:r>
+        <w:rPr>
+          <w:szCs w:val="28"/>
+        </w:rPr>
+        <w:t xml:space="preserve">Luckily the horizontal distance and the orientation of the cards were the same, so I could use </w:t>
+      </w:r>
+      <w:proofErr w:type="spellStart"/>
+      <w:r>
+        <w:rPr>
+          <w:szCs w:val="28"/>
+        </w:rPr>
+        <w:t>x_between</w:t>
+      </w:r>
+      <w:proofErr w:type="spellEnd"/>
+      <w:r>
+        <w:rPr>
+          <w:szCs w:val="28"/>
+        </w:rPr>
+        <w:t xml:space="preserve"> for the horizontal distance between cards.</w:t>
+      </w:r>
+    </w:p>
+    <w:p>
+      <w:pPr>
+        <w:rPr>
+          <w:szCs w:val="28"/>
+        </w:rPr>
+      </w:pPr>
+    </w:p>
+    <w:p>
+      <w:pPr>
+        <w:rPr>
+          <w:szCs w:val="28"/>
+        </w:rPr>
+      </w:pPr>
+      <w:r>
+        <w:rPr>
+          <w:szCs w:val="28"/>
+        </w:rPr>
+        <w:t xml:space="preserve">I used a nested loop to loop through all the cards on the screen, calculating the location of the left hand side of the current card using the variables from the loops multiplied by the distance between the cards. I calculated the location of the right of the card using the location of the left + the width of the card. The top and bottom of the card I simply pulled from the </w:t>
+      </w:r>
+      <w:proofErr w:type="spellStart"/>
+      <w:r>
+        <w:rPr>
+          <w:szCs w:val="28"/>
+        </w:rPr>
+        <w:t>cardTop</w:t>
+      </w:r>
+      <w:proofErr w:type="spellEnd"/>
+      <w:r>
+        <w:rPr>
+          <w:szCs w:val="28"/>
+        </w:rPr>
+        <w:t xml:space="preserve"> and </w:t>
+      </w:r>
+      <w:proofErr w:type="spellStart"/>
+      <w:r>
+        <w:rPr>
+          <w:szCs w:val="28"/>
+        </w:rPr>
+        <w:t>cardBot</w:t>
+      </w:r>
+      <w:proofErr w:type="spellEnd"/>
+      <w:r>
+        <w:rPr>
+          <w:szCs w:val="28"/>
+        </w:rPr>
+        <w:t xml:space="preserve"> lists.</w:t>
+      </w:r>
+    </w:p>
+    <w:p>
+      <w:pPr>
+        <w:rPr>
+          <w:szCs w:val="28"/>
+        </w:rPr>
+      </w:pPr>
+      <w:r>
+        <w:rPr>
+          <w:szCs w:val="28"/>
+        </w:rPr>
+        <w:t xml:space="preserve">I then cropped the initial image with these parameters and set it to the variable im1, which then gets saved and automatically generated a filename using the suits and </w:t>
+      </w:r>
+      <w:proofErr w:type="spellStart"/>
+      <w:r>
+        <w:rPr>
+          <w:szCs w:val="28"/>
+        </w:rPr>
+        <w:t>cardNum</w:t>
+      </w:r>
+      <w:proofErr w:type="spellEnd"/>
+      <w:r>
+        <w:rPr>
+          <w:szCs w:val="28"/>
+        </w:rPr>
+        <w:t xml:space="preserve"> lists. These filenames are used later to access the individual cards and display them on the screen.</w:t>
+      </w:r>
+    </w:p>
+    <w:p>
+      <w:pPr>
+        <w:rPr>
+          <w:noProof/>
+        </w:rPr>
+      </w:pPr>
+      <w:r>
+        <w:rPr>
+          <w:noProof/>
+        </w:rPr>
+        <w:br w:type="page"/>
+      </w:r>
     </w:p>
     <w:p>
       <w:pPr>
@@ -15127,6 +15132,7 @@
       </w:pPr>
       <w:bookmarkStart w:id="33" w:name="_Toc97754450"/>
       <w:r>
+        <w:lastRenderedPageBreak/>
         <w:t>Integration</w:t>
       </w:r>
       <w:bookmarkEnd w:id="33"/>
@@ -15153,93 +15159,144 @@
         <w:rPr>
           <w:szCs w:val="28"/>
         </w:rPr>
+        <w:t xml:space="preserve">I ran into a few errors with the structuring of my code early on, it wasn’t feasible to have all the code in the same file simply mixed together, so I made new classes called </w:t>
+      </w:r>
+      <w:proofErr w:type="spellStart"/>
+      <w:r>
+        <w:rPr>
+          <w:szCs w:val="28"/>
+        </w:rPr>
+        <w:t>G</w:t>
+      </w:r>
+      <w:r>
+        <w:rPr>
+          <w:szCs w:val="28"/>
+        </w:rPr>
+        <w:t>ameState</w:t>
+      </w:r>
+      <w:proofErr w:type="spellEnd"/>
+      <w:r>
+        <w:rPr>
+          <w:szCs w:val="28"/>
+        </w:rPr>
+        <w:t xml:space="preserve"> and </w:t>
+      </w:r>
+      <w:proofErr w:type="spellStart"/>
+      <w:r>
+        <w:rPr>
+          <w:szCs w:val="28"/>
+        </w:rPr>
+        <w:t>P</w:t>
+      </w:r>
+      <w:r>
+        <w:rPr>
+          <w:szCs w:val="28"/>
+        </w:rPr>
+        <w:t>layingArea</w:t>
+      </w:r>
+      <w:proofErr w:type="spellEnd"/>
+      <w:r>
+        <w:rPr>
+          <w:szCs w:val="28"/>
+        </w:rPr>
+        <w:t xml:space="preserve"> in new files to keep the code readable and maintainable.</w:t>
+      </w:r>
+    </w:p>
+    <w:p>
+      <w:pPr>
+        <w:rPr>
+          <w:szCs w:val="28"/>
+        </w:rPr>
+      </w:pPr>
+      <w:r>
+        <w:rPr>
+          <w:szCs w:val="28"/>
+        </w:rPr>
+        <w:t xml:space="preserve">I started with all of my code in my main file, called Solitaire Game.py, but I decided to move the creation of my stacks, into a new </w:t>
+      </w:r>
+      <w:proofErr w:type="spellStart"/>
+      <w:r>
+        <w:rPr>
+          <w:szCs w:val="28"/>
+        </w:rPr>
+        <w:t>GameState</w:t>
+      </w:r>
+      <w:proofErr w:type="spellEnd"/>
+      <w:r>
+        <w:rPr>
+          <w:szCs w:val="28"/>
+        </w:rPr>
+        <w:t xml:space="preserve"> class, which handles all the data about the current state of the game, i.e. what the current game that the user is playing looks like. This contains information such as which cards are in the stacks, suit stacks, deck and deck discard ( see terminology section )</w:t>
+      </w:r>
+      <w:r>
+        <w:rPr>
+          <w:szCs w:val="28"/>
+        </w:rPr>
+        <w:t>.</w:t>
+      </w:r>
+    </w:p>
+    <w:p>
+      <w:pPr>
+        <w:rPr>
+          <w:szCs w:val="28"/>
+        </w:rPr>
+      </w:pPr>
+      <w:r>
+        <w:rPr>
+          <w:szCs w:val="28"/>
+        </w:rPr>
+        <w:t xml:space="preserve">I also created the new class called </w:t>
+      </w:r>
+      <w:proofErr w:type="spellStart"/>
+      <w:r>
+        <w:rPr>
+          <w:szCs w:val="28"/>
+        </w:rPr>
+        <w:t>PlayingArea</w:t>
+      </w:r>
+      <w:proofErr w:type="spellEnd"/>
+      <w:r>
+        <w:rPr>
+          <w:szCs w:val="28"/>
+        </w:rPr>
+        <w:t>, this class handles everything about the UI, drawing the cards on the screen and it contains the functions that get called when the user inputs a drop, drag or click event.</w:t>
+      </w:r>
+    </w:p>
+    <w:p>
+      <w:pPr>
+        <w:rPr>
+          <w:szCs w:val="28"/>
+        </w:rPr>
+      </w:pPr>
+      <w:r>
+        <w:rPr>
+          <w:szCs w:val="28"/>
+        </w:rPr>
+        <w:br w:type="page"/>
+      </w:r>
+    </w:p>
+    <w:p>
+      <w:pPr>
+        <w:pStyle w:val="Heading4"/>
+      </w:pPr>
+      <w:r>
+        <w:rPr>
+          <w:noProof/>
+        </w:rPr>
         <w:lastRenderedPageBreak/>
-        <w:t xml:space="preserve">I ran into a few errors with the structuring of my code early on, it wasn’t feasible to have all the code in the same file simply </w:t>
-      </w:r>
-      <w:proofErr w:type="gramStart"/>
-      <w:r>
-        <w:rPr>
-          <w:szCs w:val="28"/>
-        </w:rPr>
-        <w:t>mixed together</w:t>
-      </w:r>
-      <w:proofErr w:type="gramEnd"/>
-      <w:r>
-        <w:rPr>
-          <w:szCs w:val="28"/>
-        </w:rPr>
-        <w:t xml:space="preserve">, so I made new classes called </w:t>
-      </w:r>
-      <w:proofErr w:type="spellStart"/>
-      <w:r>
-        <w:rPr>
-          <w:szCs w:val="28"/>
-        </w:rPr>
-        <w:t>gameState</w:t>
-      </w:r>
-      <w:proofErr w:type="spellEnd"/>
-      <w:r>
-        <w:rPr>
-          <w:szCs w:val="28"/>
-        </w:rPr>
-        <w:t xml:space="preserve"> and </w:t>
-      </w:r>
-      <w:proofErr w:type="spellStart"/>
-      <w:r>
-        <w:rPr>
-          <w:szCs w:val="28"/>
-        </w:rPr>
-        <w:t>playingArea</w:t>
-      </w:r>
-      <w:proofErr w:type="spellEnd"/>
-      <w:r>
-        <w:rPr>
-          <w:szCs w:val="28"/>
-        </w:rPr>
-        <w:t xml:space="preserve"> in new files to keep the code readable and maintainable.</w:t>
-      </w:r>
-    </w:p>
-    <w:p/>
-    <w:p/>
-    <w:p/>
-    <w:p/>
-    <w:p/>
-    <w:p/>
-    <w:p/>
-    <w:p>
-      <w:pPr>
-        <w:pStyle w:val="Heading4"/>
-      </w:pPr>
-      <w:r>
-        <w:t>Code before:</w:t>
-      </w:r>
-    </w:p>
-    <w:p>
-      <w:pPr>
-        <w:rPr>
-          <w:b/>
-          <w:bCs/>
-          <w:sz w:val="36"/>
-          <w:szCs w:val="36"/>
-        </w:rPr>
-      </w:pPr>
-      <w:r>
-        <w:rPr>
-          <w:noProof/>
-        </w:rPr>
         <w:drawing>
-          <wp:anchor distT="0" distB="0" distL="114300" distR="114300" simplePos="0" relativeHeight="251695104" behindDoc="1" locked="0" layoutInCell="1" allowOverlap="1" wp14:anchorId="2BEA6835" wp14:editId="3051F435">
+          <wp:anchor distT="0" distB="0" distL="114300" distR="114300" simplePos="0" relativeHeight="251696128" behindDoc="1" locked="0" layoutInCell="1" allowOverlap="1" wp14:anchorId="2521849B" wp14:editId="312BBD8B">
             <wp:simplePos x="0" y="0"/>
-            <wp:positionH relativeFrom="margin">
-              <wp:align>left</wp:align>
+            <wp:positionH relativeFrom="column">
+              <wp:posOffset>-610235</wp:posOffset>
             </wp:positionH>
             <wp:positionV relativeFrom="paragraph">
-              <wp:posOffset>271780</wp:posOffset>
+              <wp:posOffset>4763135</wp:posOffset>
             </wp:positionV>
-            <wp:extent cx="5495925" cy="3400979"/>
-            <wp:effectExtent l="0" t="0" r="0" b="9525"/>
-            <wp:wrapNone/>
-            <wp:docPr id="35" name="Picture 35" descr="Text&#10;&#10;Description automatically generated"/>
+            <wp:extent cx="6496050" cy="3695700"/>
+            <wp:effectExtent l="0" t="0" r="0" b="0"/>
+            <wp:wrapTopAndBottom/>
+            <wp:docPr id="43" name="Picture 43" descr="Text&#10;&#10;Description automatically generated"/>
             <wp:cNvGraphicFramePr>
               <a:graphicFrameLocks xmlns:a="http://schemas.openxmlformats.org/drawingml/2006/main" noChangeAspect="1"/>
             </wp:cNvGraphicFramePr>
@@ -15247,7 +15304,7 @@
               <a:graphicData uri="http://schemas.openxmlformats.org/drawingml/2006/picture">
                 <pic:pic xmlns:pic="http://schemas.openxmlformats.org/drawingml/2006/picture">
                   <pic:nvPicPr>
-                    <pic:cNvPr id="15" name="Picture 15" descr="Text&#10;&#10;Description automatically generated"/>
+                    <pic:cNvPr id="16" name="Picture 16" descr="Text&#10;&#10;Description automatically generated"/>
                     <pic:cNvPicPr/>
                   </pic:nvPicPr>
                   <pic:blipFill>
@@ -15265,7 +15322,7 @@
                   <pic:spPr>
                     <a:xfrm>
                       <a:off x="0" y="0"/>
-                      <a:ext cx="5498947" cy="3402849"/>
+                      <a:ext cx="6496050" cy="3695700"/>
                     </a:xfrm>
                     <a:prstGeom prst="rect">
                       <a:avLst/>
@@ -15283,135 +15340,23 @@
           </wp:anchor>
         </w:drawing>
       </w:r>
-    </w:p>
-    <w:p>
-      <w:pPr>
-        <w:rPr>
-          <w:szCs w:val="28"/>
-        </w:rPr>
-      </w:pPr>
-    </w:p>
-    <w:p>
-      <w:pPr>
-        <w:rPr>
-          <w:szCs w:val="28"/>
-        </w:rPr>
-      </w:pPr>
-    </w:p>
-    <w:p>
-      <w:pPr>
-        <w:rPr>
-          <w:szCs w:val="28"/>
-        </w:rPr>
-      </w:pPr>
-    </w:p>
-    <w:p>
-      <w:pPr>
-        <w:rPr>
-          <w:szCs w:val="28"/>
-        </w:rPr>
-      </w:pPr>
-    </w:p>
-    <w:p>
-      <w:pPr>
-        <w:rPr>
-          <w:szCs w:val="28"/>
-        </w:rPr>
-      </w:pPr>
-    </w:p>
-    <w:p>
-      <w:pPr>
-        <w:rPr>
-          <w:szCs w:val="28"/>
-        </w:rPr>
-      </w:pPr>
-    </w:p>
-    <w:p>
-      <w:pPr>
-        <w:rPr>
-          <w:szCs w:val="28"/>
-        </w:rPr>
-      </w:pPr>
-    </w:p>
-    <w:p>
-      <w:pPr>
-        <w:rPr>
-          <w:szCs w:val="28"/>
-        </w:rPr>
-      </w:pPr>
-    </w:p>
-    <w:p>
-      <w:pPr>
-        <w:rPr>
-          <w:szCs w:val="28"/>
-        </w:rPr>
-      </w:pPr>
-    </w:p>
-    <w:p>
-      <w:pPr>
-        <w:rPr>
-          <w:szCs w:val="28"/>
-        </w:rPr>
-      </w:pPr>
-    </w:p>
-    <w:p>
-      <w:pPr>
-        <w:rPr>
-          <w:szCs w:val="28"/>
-        </w:rPr>
-      </w:pPr>
-    </w:p>
-    <w:p>
-      <w:pPr>
-        <w:rPr>
-          <w:szCs w:val="28"/>
-        </w:rPr>
-      </w:pPr>
-    </w:p>
-    <w:p>
-      <w:pPr>
-        <w:rPr>
-          <w:szCs w:val="28"/>
-        </w:rPr>
-      </w:pPr>
-    </w:p>
-    <w:p>
-      <w:pPr>
-        <w:rPr>
-          <w:szCs w:val="28"/>
-        </w:rPr>
-      </w:pPr>
-    </w:p>
-    <w:p>
-      <w:pPr>
-        <w:rPr>
-          <w:szCs w:val="28"/>
-        </w:rPr>
-      </w:pPr>
-    </w:p>
-    <w:p>
-      <w:pPr>
-        <w:rPr>
-          <w:szCs w:val="28"/>
-        </w:rPr>
-      </w:pPr>
       <w:r>
         <w:rPr>
           <w:noProof/>
         </w:rPr>
         <w:drawing>
-          <wp:anchor distT="0" distB="0" distL="114300" distR="114300" simplePos="0" relativeHeight="251696128" behindDoc="1" locked="0" layoutInCell="1" allowOverlap="1" wp14:anchorId="2521849B" wp14:editId="11E8F605">
+          <wp:anchor distT="0" distB="0" distL="114300" distR="114300" simplePos="0" relativeHeight="251695104" behindDoc="1" locked="0" layoutInCell="1" allowOverlap="1" wp14:anchorId="2BEA6835" wp14:editId="5C5DFB85">
             <wp:simplePos x="0" y="0"/>
-            <wp:positionH relativeFrom="column">
-              <wp:posOffset>-123825</wp:posOffset>
+            <wp:positionH relativeFrom="margin">
+              <wp:posOffset>-571500</wp:posOffset>
             </wp:positionH>
             <wp:positionV relativeFrom="paragraph">
-              <wp:posOffset>-430530</wp:posOffset>
+              <wp:posOffset>495300</wp:posOffset>
             </wp:positionV>
-            <wp:extent cx="5731510" cy="3260725"/>
-            <wp:effectExtent l="0" t="0" r="2540" b="0"/>
-            <wp:wrapNone/>
-            <wp:docPr id="43" name="Picture 43" descr="Text&#10;&#10;Description automatically generated"/>
+            <wp:extent cx="6718300" cy="4157345"/>
+            <wp:effectExtent l="0" t="0" r="6350" b="0"/>
+            <wp:wrapTopAndBottom/>
+            <wp:docPr id="35" name="Picture 35" descr="Text&#10;&#10;Description automatically generated"/>
             <wp:cNvGraphicFramePr>
               <a:graphicFrameLocks xmlns:a="http://schemas.openxmlformats.org/drawingml/2006/main" noChangeAspect="1"/>
             </wp:cNvGraphicFramePr>
@@ -15419,7 +15364,7 @@
               <a:graphicData uri="http://schemas.openxmlformats.org/drawingml/2006/picture">
                 <pic:pic xmlns:pic="http://schemas.openxmlformats.org/drawingml/2006/picture">
                   <pic:nvPicPr>
-                    <pic:cNvPr id="16" name="Picture 16" descr="Text&#10;&#10;Description automatically generated"/>
+                    <pic:cNvPr id="15" name="Picture 15" descr="Text&#10;&#10;Description automatically generated"/>
                     <pic:cNvPicPr/>
                   </pic:nvPicPr>
                   <pic:blipFill>
@@ -15437,7 +15382,7 @@
                   <pic:spPr>
                     <a:xfrm>
                       <a:off x="0" y="0"/>
-                      <a:ext cx="5731510" cy="3260725"/>
+                      <a:ext cx="6718300" cy="4157345"/>
                     </a:xfrm>
                     <a:prstGeom prst="rect">
                       <a:avLst/>
@@ -15446,66 +15391,27 @@
                 </pic:pic>
               </a:graphicData>
             </a:graphic>
+            <wp14:sizeRelH relativeFrom="margin">
+              <wp14:pctWidth>0</wp14:pctWidth>
+            </wp14:sizeRelH>
+            <wp14:sizeRelV relativeFrom="margin">
+              <wp14:pctHeight>0</wp14:pctHeight>
+            </wp14:sizeRelV>
           </wp:anchor>
         </w:drawing>
       </w:r>
-    </w:p>
-    <w:p>
-      <w:pPr>
-        <w:rPr>
-          <w:szCs w:val="28"/>
-        </w:rPr>
-      </w:pPr>
-    </w:p>
-    <w:p>
-      <w:pPr>
-        <w:rPr>
-          <w:szCs w:val="28"/>
-        </w:rPr>
-      </w:pPr>
-    </w:p>
-    <w:p>
-      <w:pPr>
-        <w:rPr>
-          <w:szCs w:val="28"/>
-        </w:rPr>
-      </w:pPr>
-    </w:p>
-    <w:p>
-      <w:pPr>
-        <w:rPr>
-          <w:szCs w:val="28"/>
-        </w:rPr>
-      </w:pPr>
-    </w:p>
-    <w:p>
-      <w:pPr>
-        <w:rPr>
-          <w:szCs w:val="28"/>
-        </w:rPr>
-      </w:pPr>
-    </w:p>
-    <w:p>
-      <w:pPr>
-        <w:rPr>
-          <w:szCs w:val="28"/>
-        </w:rPr>
-      </w:pPr>
-    </w:p>
-    <w:p>
-      <w:pPr>
-        <w:rPr>
-          <w:szCs w:val="28"/>
-        </w:rPr>
-      </w:pPr>
-    </w:p>
-    <w:p>
-      <w:pPr>
-        <w:rPr>
-          <w:szCs w:val="28"/>
-        </w:rPr>
-      </w:pPr>
-    </w:p>
+      <w:r>
+        <w:t>Code before:</w:t>
+      </w:r>
+    </w:p>
+    <w:p>
+      <w:pPr>
+        <w:rPr>
+          <w:szCs w:val="28"/>
+        </w:rPr>
+      </w:pPr>
+    </w:p>
+    <w:p/>
     <w:p>
       <w:pPr>
         <w:pStyle w:val="Heading4"/>
@@ -15684,7 +15590,6 @@
         <w:rPr>
           <w:noProof/>
         </w:rPr>
-        <w:lastRenderedPageBreak/>
         <w:drawing>
           <wp:anchor distT="0" distB="0" distL="114300" distR="114300" simplePos="0" relativeHeight="251698176" behindDoc="1" locked="0" layoutInCell="1" allowOverlap="1" wp14:anchorId="1F464346" wp14:editId="31E2F69E">
             <wp:simplePos x="0" y="0"/>
@@ -16216,7 +16121,6 @@
         <w:rPr>
           <w:noProof/>
         </w:rPr>
-        <w:lastRenderedPageBreak/>
         <w:drawing>
           <wp:anchor distT="0" distB="0" distL="114300" distR="114300" simplePos="0" relativeHeight="251701248" behindDoc="1" locked="0" layoutInCell="1" allowOverlap="1" wp14:anchorId="501E53FF" wp14:editId="36894497">
             <wp:simplePos x="0" y="0"/>
@@ -16335,21 +16239,7 @@
         <w:rPr>
           <w:szCs w:val="28"/>
         </w:rPr>
-        <w:t xml:space="preserve">With the current version of my </w:t>
-      </w:r>
-      <w:proofErr w:type="gramStart"/>
-      <w:r>
-        <w:rPr>
-          <w:szCs w:val="28"/>
-        </w:rPr>
-        <w:t>code</w:t>
-      </w:r>
-      <w:proofErr w:type="gramEnd"/>
-      <w:r>
-        <w:rPr>
-          <w:szCs w:val="28"/>
-        </w:rPr>
-        <w:t xml:space="preserve"> I was struggling with the card stack knowing how many of its cards were showing the back and how many were showing the front, so I decided to make a card stack class rather than a list so that it could record the number of cards that have not been turned over in a </w:t>
+        <w:t xml:space="preserve">With the current version of my code I was struggling with the card stack knowing how many of its cards were showing the back and how many were showing the front, so I decided to make a card stack class rather than a list so that it could record the number of cards that have not been turned over in a </w:t>
       </w:r>
       <w:proofErr w:type="spellStart"/>
       <w:r>
@@ -16737,7 +16627,6 @@
       </w:pPr>
       <w:bookmarkStart w:id="38" w:name="_Toc97754455"/>
       <w:r>
-        <w:lastRenderedPageBreak/>
         <w:t>Middle of card</w:t>
       </w:r>
       <w:bookmarkEnd w:id="38"/>
@@ -17094,6 +16983,7 @@
       </w:pPr>
       <w:bookmarkStart w:id="40" w:name="_Toc97754457"/>
       <w:r>
+        <w:lastRenderedPageBreak/>
         <w:t>Finding the clicked card</w:t>
       </w:r>
       <w:bookmarkEnd w:id="40"/>
@@ -17116,69 +17006,27 @@
         <w:rPr>
           <w:szCs w:val="28"/>
         </w:rPr>
-        <w:t xml:space="preserve">There are multiple different cards that can be clicked on, or nothing at all so I had to search the rectangle of each card to see if the clicked point was inside it. Once I found the </w:t>
-      </w:r>
-      <w:proofErr w:type="gramStart"/>
-      <w:r>
-        <w:rPr>
-          <w:szCs w:val="28"/>
-        </w:rPr>
-        <w:t>clicked on</w:t>
-      </w:r>
-      <w:proofErr w:type="gramEnd"/>
-      <w:r>
-        <w:rPr>
-          <w:szCs w:val="28"/>
-        </w:rPr>
-        <w:t xml:space="preserve"> card (or found that the click was not on a card) I had to decide whether the card was able to be moved or not. Any face-up card that can be clicked on can be moved, </w:t>
-      </w:r>
-      <w:proofErr w:type="gramStart"/>
-      <w:r>
-        <w:rPr>
-          <w:szCs w:val="28"/>
-        </w:rPr>
-        <w:t>with the exception of</w:t>
-      </w:r>
-      <w:proofErr w:type="gramEnd"/>
-      <w:r>
-        <w:rPr>
-          <w:szCs w:val="28"/>
-        </w:rPr>
-        <w:t xml:space="preserve"> the cards lower in the deck discard, however I decided that if the user clicked on any card in the deck discard, the top card of the deck discard would be moved.</w:t>
-      </w:r>
-    </w:p>
-    <w:p>
-      <w:pPr>
-        <w:rPr>
-          <w:szCs w:val="28"/>
-        </w:rPr>
-      </w:pPr>
-    </w:p>
-    <w:p>
-      <w:pPr>
-        <w:rPr>
-          <w:szCs w:val="28"/>
-        </w:rPr>
-      </w:pPr>
-      <w:r>
-        <w:rPr>
-          <w:szCs w:val="28"/>
-        </w:rPr>
-        <w:t xml:space="preserve">My first version was simply searching through the places it was valid to click on and returning true or false depending on if the click was valid or not, I ended up changing the structure of my code and moved the validation of the click into </w:t>
-      </w:r>
-      <w:proofErr w:type="gramStart"/>
-      <w:r>
-        <w:rPr>
-          <w:szCs w:val="28"/>
-        </w:rPr>
-        <w:t>an</w:t>
-      </w:r>
-      <w:proofErr w:type="gramEnd"/>
-      <w:r>
-        <w:rPr>
-          <w:szCs w:val="28"/>
-        </w:rPr>
-        <w:t xml:space="preserve"> validator function in the game controller, which controls the rules of the game.</w:t>
+        <w:t>There are multiple different cards that can be clicked on, or nothing at all so I had to search the rectangle of each card to see if the clicked point was inside it. Once I found the clicked on card (or found that the click was not on a card) I had to decide whether the card was able to be moved or not. Any face-up card that can be clicked on can be moved, with the exception of the cards lower in the deck discard, however I decided that if the user clicked on any card in the deck discard, the top card of the deck discard would be moved.</w:t>
+      </w:r>
+    </w:p>
+    <w:p>
+      <w:pPr>
+        <w:rPr>
+          <w:szCs w:val="28"/>
+        </w:rPr>
+      </w:pPr>
+    </w:p>
+    <w:p>
+      <w:pPr>
+        <w:rPr>
+          <w:szCs w:val="28"/>
+        </w:rPr>
+      </w:pPr>
+      <w:r>
+        <w:rPr>
+          <w:szCs w:val="28"/>
+        </w:rPr>
+        <w:t>My first version was simply searching through the places it was valid to click on and returning true or false depending on if the click was valid or not, I ended up changing the structure of my code and moved the validation of the click into an validator function in the game controller, which controls the rules of the game.</w:t>
       </w:r>
     </w:p>
     <w:p>
@@ -17590,15 +17438,7 @@
         <w:pStyle w:val="Heading4"/>
       </w:pPr>
       <w:r>
-        <w:t xml:space="preserve">Before </w:t>
-      </w:r>
-      <w:proofErr w:type="gramStart"/>
-      <w:r>
-        <w:t>move</w:t>
-      </w:r>
-      <w:proofErr w:type="gramEnd"/>
-      <w:r>
-        <w:t>:</w:t>
+        <w:t>Before move:</w:t>
       </w:r>
     </w:p>
     <w:p/>
@@ -17683,15 +17523,7 @@
         <w:pStyle w:val="Heading4"/>
       </w:pPr>
       <w:r>
-        <w:t xml:space="preserve">After </w:t>
-      </w:r>
-      <w:proofErr w:type="gramStart"/>
-      <w:r>
-        <w:t>move</w:t>
-      </w:r>
-      <w:proofErr w:type="gramEnd"/>
-      <w:r>
-        <w:t>:</w:t>
+        <w:t>After move:</w:t>
       </w:r>
     </w:p>
     <w:p>
@@ -18022,7 +17854,6 @@
       </w:pPr>
       <w:bookmarkStart w:id="42" w:name="_Toc97754459"/>
       <w:r>
-        <w:lastRenderedPageBreak/>
         <w:t>Drawing error</w:t>
       </w:r>
       <w:bookmarkEnd w:id="42"/>
@@ -18052,21 +17883,7 @@
         <w:rPr>
           <w:szCs w:val="28"/>
         </w:rPr>
-        <w:t xml:space="preserve">I wasn’t sure why this was happening at first and thought it had something to do with the suit stacks as that was where the error occurred. </w:t>
-      </w:r>
-      <w:proofErr w:type="gramStart"/>
-      <w:r>
-        <w:rPr>
-          <w:szCs w:val="28"/>
-        </w:rPr>
-        <w:t>However</w:t>
-      </w:r>
-      <w:proofErr w:type="gramEnd"/>
-      <w:r>
-        <w:rPr>
-          <w:szCs w:val="28"/>
-        </w:rPr>
-        <w:t xml:space="preserve"> as I tested more, I realised that the problem wasn’t solely with dropping a card onto a suit stack, as the problem persisted when I tried to drop on a stack as well.</w:t>
+        <w:t>I wasn’t sure why this was happening at first and thought it had something to do with the suit stacks as that was where the error occurred. However as I tested more, I realised that the problem wasn’t solely with dropping a card onto a suit stack, as the problem persisted when I tried to drop on a stack as well.</w:t>
       </w:r>
     </w:p>
     <w:p>
@@ -18101,15 +17918,7 @@
         <w:pStyle w:val="Heading4"/>
       </w:pPr>
       <w:r>
-        <w:t xml:space="preserve">Before </w:t>
-      </w:r>
-      <w:proofErr w:type="gramStart"/>
-      <w:r>
-        <w:t>move</w:t>
-      </w:r>
-      <w:proofErr w:type="gramEnd"/>
-      <w:r>
-        <w:t>:</w:t>
+        <w:t>Before move:</w:t>
       </w:r>
     </w:p>
     <w:p>
@@ -18263,11 +18072,9 @@
       <w:r>
         <w:t xml:space="preserve">After </w:t>
       </w:r>
-      <w:proofErr w:type="gramStart"/>
       <w:r>
         <w:t>move</w:t>
       </w:r>
-      <w:proofErr w:type="gramEnd"/>
       <w:r>
         <w:t>:</w:t>
       </w:r>
@@ -18459,7 +18266,6 @@
         <w:rPr>
           <w:szCs w:val="28"/>
         </w:rPr>
-        <w:lastRenderedPageBreak/>
         <w:t>I decided to add a lock to attempt to ensure that a drag couldn’t be called while a drop was being executed. I thought that would make sure that the sequence of undrawing and redrawing was always executed.</w:t>
       </w:r>
     </w:p>
@@ -18763,7 +18569,6 @@
         <w:rPr>
           <w:noProof/>
         </w:rPr>
-        <w:lastRenderedPageBreak/>
         <w:drawing>
           <wp:anchor distT="0" distB="0" distL="114300" distR="114300" simplePos="0" relativeHeight="251683840" behindDoc="1" locked="0" layoutInCell="1" allowOverlap="1" wp14:anchorId="68AD64E9" wp14:editId="5F051CAE">
             <wp:simplePos x="0" y="0"/>
@@ -18844,15 +18649,7 @@
         <w:pStyle w:val="Heading4"/>
       </w:pPr>
       <w:r>
-        <w:t xml:space="preserve">Before </w:t>
-      </w:r>
-      <w:proofErr w:type="gramStart"/>
-      <w:r>
-        <w:t>move</w:t>
-      </w:r>
-      <w:proofErr w:type="gramEnd"/>
-      <w:r>
-        <w:t>:</w:t>
+        <w:t>Before move:</w:t>
       </w:r>
     </w:p>
     <w:p>
@@ -19019,11 +18816,9 @@
         </w:rPr>
         <w:t xml:space="preserve">After </w:t>
       </w:r>
-      <w:proofErr w:type="gramStart"/>
       <w:r>
         <w:t>move</w:t>
       </w:r>
-      <w:proofErr w:type="gramEnd"/>
       <w:r>
         <w:rPr>
           <w:noProof/>
@@ -19216,19 +19011,11 @@
           <w:szCs w:val="28"/>
         </w:rPr>
       </w:pPr>
-      <w:proofErr w:type="gramStart"/>
-      <w:r>
-        <w:rPr>
-          <w:szCs w:val="28"/>
-        </w:rPr>
-        <w:t>However</w:t>
-      </w:r>
-      <w:proofErr w:type="gramEnd"/>
-      <w:r>
-        <w:rPr>
-          <w:szCs w:val="28"/>
-        </w:rPr>
-        <w:t xml:space="preserve"> this only made the problem worse as it simply crashed instead of giving a blank screen.</w:t>
+      <w:r>
+        <w:rPr>
+          <w:szCs w:val="28"/>
+        </w:rPr>
+        <w:t>However this only made the problem worse as it simply crashed instead of giving a blank screen.</w:t>
       </w:r>
       <w:r>
         <w:rPr>
@@ -19292,21 +19079,7 @@
         <w:rPr>
           <w:szCs w:val="28"/>
         </w:rPr>
-        <w:t xml:space="preserve"> has been set and if so, execute the drop, which has been delayed. This ensures that the drag is </w:t>
-      </w:r>
-      <w:proofErr w:type="gramStart"/>
-      <w:r>
-        <w:rPr>
-          <w:szCs w:val="28"/>
-        </w:rPr>
-        <w:t>always  finished</w:t>
-      </w:r>
-      <w:proofErr w:type="gramEnd"/>
-      <w:r>
-        <w:rPr>
-          <w:szCs w:val="28"/>
-        </w:rPr>
-        <w:t xml:space="preserve"> before the drop is carried out.</w:t>
+        <w:t xml:space="preserve"> has been set and if so, execute the drop, which has been delayed. This ensures that the drag is always  finished before the drop is carried out.</w:t>
       </w:r>
     </w:p>
     <w:p>
@@ -19319,7 +19092,6 @@
         <w:rPr>
           <w:noProof/>
         </w:rPr>
-        <w:lastRenderedPageBreak/>
         <w:drawing>
           <wp:anchor distT="0" distB="0" distL="114300" distR="114300" simplePos="0" relativeHeight="251685888" behindDoc="1" locked="0" layoutInCell="1" allowOverlap="1" wp14:anchorId="09B55291" wp14:editId="0C2D3502">
             <wp:simplePos x="0" y="0"/>
@@ -20137,14 +19909,9 @@
       <w:bookmarkStart w:id="45" w:name="_Toc97754462"/>
       <w:r>
         <w:lastRenderedPageBreak/>
-        <w:t xml:space="preserve">Row number </w:t>
-      </w:r>
-      <w:proofErr w:type="gramStart"/>
-      <w:r>
-        <w:t>not correct</w:t>
+        <w:t>Row number not correct</w:t>
       </w:r>
       <w:bookmarkEnd w:id="45"/>
-      <w:proofErr w:type="gramEnd"/>
     </w:p>
     <w:p/>
     <w:p>
@@ -20936,15 +20703,7 @@
     <w:p/>
     <w:p>
       <w:r>
-        <w:t xml:space="preserve">My strategy for integrative testing is to set up </w:t>
-      </w:r>
-      <w:proofErr w:type="gramStart"/>
-      <w:r>
-        <w:t>a number of</w:t>
-      </w:r>
-      <w:proofErr w:type="gramEnd"/>
-      <w:r>
-        <w:t xml:space="preserve"> test cases which automatically generate game states and then present the tester with a scenario where they can make moves which test specific edge cases in the game logic.</w:t>
+        <w:t>My strategy for integrative testing is to set up a number of test cases which automatically generate game states and then present the tester with a scenario where they can make moves which test specific edge cases in the game logic.</w:t>
       </w:r>
     </w:p>
     <w:p>
@@ -21113,18 +20872,10 @@
           <w:p>
             <w:r>
               <w:lastRenderedPageBreak/>
-              <w:t xml:space="preserve">First seven </w:t>
-            </w:r>
-            <w:proofErr w:type="gramStart"/>
-            <w:r>
-              <w:t xml:space="preserve">is </w:t>
-            </w:r>
-            <w:r>
-              <w:t>able to</w:t>
-            </w:r>
-            <w:proofErr w:type="gramEnd"/>
-            <w:r>
-              <w:t xml:space="preserve"> be </w:t>
+              <w:t xml:space="preserve">First seven is </w:t>
+            </w:r>
+            <w:r>
+              <w:t xml:space="preserve">able to be </w:t>
             </w:r>
             <w:r>
               <w:lastRenderedPageBreak/>
@@ -21365,15 +21116,7 @@
         <w:t xml:space="preserve">The deck is set up so that a pair of cards can easily be placed on a suit-stack and a further card which has the same value as the lower card in the suit-stack is also available. </w:t>
       </w:r>
       <w:r>
-        <w:t xml:space="preserve">For </w:t>
-      </w:r>
-      <w:proofErr w:type="gramStart"/>
-      <w:r>
-        <w:t>example</w:t>
-      </w:r>
-      <w:proofErr w:type="gramEnd"/>
-      <w:r>
-        <w:t xml:space="preserve"> two red sevens and a black eight. I tested this as when I was implementing my code</w:t>
+        <w:t>For example two red sevens and a black eight. I tested this as when I was implementing my code</w:t>
       </w:r>
       <w:r>
         <w:t xml:space="preserve">, I came across this bug and wrote some </w:t>
@@ -21395,15 +21138,7 @@
       </w:r>
       <w:proofErr w:type="spellEnd"/>
       <w:r>
-        <w:t xml:space="preserve"> function that detects the position that the card is dropped on in the stack. This variable is then checked when validating the drop and if the card is not dropped at the bottom of the stack, the drop is deemed to be </w:t>
-      </w:r>
-      <w:proofErr w:type="gramStart"/>
-      <w:r>
-        <w:t>invalid</w:t>
-      </w:r>
-      <w:proofErr w:type="gramEnd"/>
-      <w:r>
-        <w:t xml:space="preserve"> and the card is moved back to its original position.</w:t>
+        <w:t xml:space="preserve"> function that detects the position that the card is dropped on in the stack. This variable is then checked when validating the drop and if the card is not dropped at the bottom of the stack, the drop is deemed to be invalid and the card is moved back to its original position.</w:t>
       </w:r>
     </w:p>
     <w:p/>
@@ -21455,15 +21190,7 @@
     <w:p/>
     <w:p>
       <w:r>
-        <w:t xml:space="preserve">Unlike the other test scenarios, for this test I needed to do more than simply modify the stacks to create a test case. </w:t>
-      </w:r>
-      <w:proofErr w:type="gramStart"/>
-      <w:r>
-        <w:t>Instead</w:t>
-      </w:r>
-      <w:proofErr w:type="gramEnd"/>
-      <w:r>
-        <w:t xml:space="preserve"> I modified the entire game state to give a situation where only one card was left to be turned over. As my win condition is triggered </w:t>
+        <w:t xml:space="preserve">Unlike the other test scenarios, for this test I needed to do more than simply modify the stacks to create a test case. Instead I modified the entire game state to give a situation where only one card was left to be turned over. As my win condition is triggered </w:t>
       </w:r>
       <w:r>
         <w:t>when all the cards in the stacks have been turned over</w:t>
@@ -23384,7 +23111,7 @@
     <w:basedOn w:val="Normal"/>
     <w:link w:val="CodeChar"/>
     <w:qFormat/>
-    <w:rsid w:val="00427CA6"/>
+    <w:rsid w:val="003A75F0"/>
     <w:pPr>
       <w:pBdr>
         <w:top w:val="single" w:sz="4" w:space="1" w:color="auto"/>
@@ -23404,7 +23131,7 @@
     <w:name w:val="Code Char"/>
     <w:basedOn w:val="DefaultParagraphFont"/>
     <w:link w:val="Code"/>
-    <w:rsid w:val="00427CA6"/>
+    <w:rsid w:val="003A75F0"/>
     <w:rPr>
       <w:rFonts w:ascii="Consolas" w:hAnsi="Consolas"/>
       <w:noProof/>
@@ -23710,18 +23437,13 @@
 </file>
 
 <file path=customXml/item1.xml><?xml version="1.0" encoding="utf-8"?>
-<?mso-contentType ?>
-<FormTemplates xmlns="http://schemas.microsoft.com/sharepoint/v3/contenttype/forms">
-  <Display>DocumentLibraryForm</Display>
-  <Edit>DocumentLibraryForm</Edit>
-  <New>DocumentLibraryForm</New>
-</FormTemplates>
+<p:properties xmlns:p="http://schemas.microsoft.com/office/2006/metadata/properties" xmlns:xsi="http://www.w3.org/2001/XMLSchema-instance" xmlns:pc="http://schemas.microsoft.com/office/infopath/2007/PartnerControls">
+  <documentManagement/>
+</p:properties>
 </file>
 
 <file path=customXml/item2.xml><?xml version="1.0" encoding="utf-8"?>
-<p:properties xmlns:p="http://schemas.microsoft.com/office/2006/metadata/properties" xmlns:xsi="http://www.w3.org/2001/XMLSchema-instance" xmlns:pc="http://schemas.microsoft.com/office/infopath/2007/PartnerControls">
-  <documentManagement/>
-</p:properties>
+<b:Sources xmlns:b="http://schemas.openxmlformats.org/officeDocument/2006/bibliography" xmlns="http://schemas.openxmlformats.org/officeDocument/2006/bibliography" SelectedStyle="\APASixthEditionOfficeOnline.xsl" StyleName="APA" Version="6"/>
 </file>
 
 <file path=customXml/item3.xml><?xml version="1.0" encoding="utf-8"?>
@@ -23942,22 +23664,27 @@
 </file>
 
 <file path=customXml/item4.xml><?xml version="1.0" encoding="utf-8"?>
-<b:Sources xmlns:b="http://schemas.openxmlformats.org/officeDocument/2006/bibliography" xmlns="http://schemas.openxmlformats.org/officeDocument/2006/bibliography" SelectedStyle="\APASixthEditionOfficeOnline.xsl" StyleName="APA" Version="6"/>
+<?mso-contentType ?>
+<FormTemplates xmlns="http://schemas.microsoft.com/sharepoint/v3/contenttype/forms">
+  <Display>DocumentLibraryForm</Display>
+  <Edit>DocumentLibraryForm</Edit>
+  <New>DocumentLibraryForm</New>
+</FormTemplates>
 </file>
 
 <file path=customXml/itemProps1.xml><?xml version="1.0" encoding="utf-8"?>
-<ds:datastoreItem xmlns:ds="http://schemas.openxmlformats.org/officeDocument/2006/customXml" ds:itemID="{D8BE37A8-0D16-4237-8EAE-BE9641F03F6D}">
+<ds:datastoreItem xmlns:ds="http://schemas.openxmlformats.org/officeDocument/2006/customXml" ds:itemID="{418F59D5-68B4-4615-B787-D2A1D1E907D8}">
   <ds:schemaRefs>
-    <ds:schemaRef ds:uri="http://schemas.microsoft.com/sharepoint/v3/contenttype/forms"/>
+    <ds:schemaRef ds:uri="http://schemas.microsoft.com/office/2006/metadata/properties"/>
+    <ds:schemaRef ds:uri="http://schemas.microsoft.com/office/infopath/2007/PartnerControls"/>
   </ds:schemaRefs>
 </ds:datastoreItem>
 </file>
 
 <file path=customXml/itemProps2.xml><?xml version="1.0" encoding="utf-8"?>
-<ds:datastoreItem xmlns:ds="http://schemas.openxmlformats.org/officeDocument/2006/customXml" ds:itemID="{418F59D5-68B4-4615-B787-D2A1D1E907D8}">
+<ds:datastoreItem xmlns:ds="http://schemas.openxmlformats.org/officeDocument/2006/customXml" ds:itemID="{8440C14B-0DD5-4FA4-A5C5-769608E00360}">
   <ds:schemaRefs>
-    <ds:schemaRef ds:uri="http://schemas.microsoft.com/office/2006/metadata/properties"/>
-    <ds:schemaRef ds:uri="http://schemas.microsoft.com/office/infopath/2007/PartnerControls"/>
+    <ds:schemaRef ds:uri="http://schemas.openxmlformats.org/officeDocument/2006/bibliography"/>
   </ds:schemaRefs>
 </ds:datastoreItem>
 </file>
@@ -23982,9 +23709,9 @@
 </file>
 
 <file path=customXml/itemProps4.xml><?xml version="1.0" encoding="utf-8"?>
-<ds:datastoreItem xmlns:ds="http://schemas.openxmlformats.org/officeDocument/2006/customXml" ds:itemID="{8440C14B-0DD5-4FA4-A5C5-769608E00360}">
+<ds:datastoreItem xmlns:ds="http://schemas.openxmlformats.org/officeDocument/2006/customXml" ds:itemID="{D8BE37A8-0D16-4237-8EAE-BE9641F03F6D}">
   <ds:schemaRefs>
-    <ds:schemaRef ds:uri="http://schemas.openxmlformats.org/officeDocument/2006/bibliography"/>
+    <ds:schemaRef ds:uri="http://schemas.microsoft.com/sharepoint/v3/contenttype/forms"/>
   </ds:schemaRefs>
 </ds:datastoreItem>
 </file>
</xml_diff>

<commit_message>
Added a unit test for the insertion sort
Created the insertion sort and a unit test and wrote up the process in the document
</commit_message>
<xml_diff>
--- a/Everything so far.docx
+++ b/Everything so far.docx
@@ -3998,7 +3998,15 @@
         </w:numPr>
       </w:pPr>
       <w:r>
-        <w:t>A home screen showing a leaderboard and allowing the user to start a new game</w:t>
+        <w:t xml:space="preserve">A home screen showing a </w:t>
+      </w:r>
+      <w:proofErr w:type="spellStart"/>
+      <w:r>
+        <w:t>leaderboard</w:t>
+      </w:r>
+      <w:proofErr w:type="spellEnd"/>
+      <w:r>
+        <w:t xml:space="preserve"> and allowing the user to start a new game</w:t>
       </w:r>
     </w:p>
     <w:p>
@@ -4054,13 +4062,21 @@
     </w:p>
     <w:p>
       <w:r>
-        <w:t>The main end-users of my game will be 13-18 year</w:t>
+        <w:t xml:space="preserve">The main end-users of my game will be </w:t>
+      </w:r>
+      <w:proofErr w:type="gramStart"/>
+      <w:r>
+        <w:t>13-18 year</w:t>
       </w:r>
       <w:r>
         <w:t>-</w:t>
       </w:r>
       <w:r>
-        <w:t>olds who would use the game for entertainment purposes and in order to test their own logic and speed. It would also be used to compare times and high scores in a competitive setting.</w:t>
+        <w:t>olds</w:t>
+      </w:r>
+      <w:proofErr w:type="gramEnd"/>
+      <w:r>
+        <w:t xml:space="preserve"> who would use the game for entertainment purposes and in order to test their own logic and speed. It would also be used to compare times and high scores in a competitive setting.</w:t>
       </w:r>
     </w:p>
     <w:p>
@@ -4172,7 +4188,15 @@
         <w:t>An integrated</w:t>
       </w:r>
       <w:r>
-        <w:t xml:space="preserve"> leaderboard of times and scores</w:t>
+        <w:t xml:space="preserve"> </w:t>
+      </w:r>
+      <w:proofErr w:type="spellStart"/>
+      <w:r>
+        <w:t>leaderboard</w:t>
+      </w:r>
+      <w:proofErr w:type="spellEnd"/>
+      <w:r>
+        <w:t xml:space="preserve"> of times and scores</w:t>
       </w:r>
       <w:r>
         <w:t xml:space="preserve"> drawn from a database which is updated will new winners on game completion</w:t>
@@ -4200,8 +4224,13 @@
         </w:numPr>
       </w:pPr>
       <w:r>
-        <w:t>An evaluation report</w:t>
-      </w:r>
+        <w:t xml:space="preserve">An evaluation </w:t>
+      </w:r>
+      <w:proofErr w:type="gramStart"/>
+      <w:r>
+        <w:t>report</w:t>
+      </w:r>
+      <w:proofErr w:type="gramEnd"/>
     </w:p>
     <w:p>
       <w:pPr>
@@ -4227,7 +4256,15 @@
         </w:numPr>
       </w:pPr>
       <w:r>
-        <w:t>The leaderboard will only contain the nicknames of the players of the game, this is because storing real names will violate GDPR</w:t>
+        <w:t xml:space="preserve">The </w:t>
+      </w:r>
+      <w:proofErr w:type="spellStart"/>
+      <w:r>
+        <w:t>leaderboard</w:t>
+      </w:r>
+      <w:proofErr w:type="spellEnd"/>
+      <w:r>
+        <w:t xml:space="preserve"> will only contain the nicknames of the players of the game, this is because storing real names will violate GDPR</w:t>
       </w:r>
     </w:p>
     <w:p>
@@ -4254,7 +4291,15 @@
         </w:numPr>
       </w:pPr>
       <w:r>
-        <w:t xml:space="preserve">The leaderboard will only </w:t>
+        <w:t xml:space="preserve">The </w:t>
+      </w:r>
+      <w:proofErr w:type="spellStart"/>
+      <w:r>
+        <w:t>leaderboard</w:t>
+      </w:r>
+      <w:proofErr w:type="spellEnd"/>
+      <w:r>
+        <w:t xml:space="preserve"> will only </w:t>
       </w:r>
       <w:r>
         <w:t>display</w:t>
@@ -4281,7 +4326,15 @@
         </w:numPr>
       </w:pPr>
       <w:r>
-        <w:t>The project will be completed using Python, as that is the language I am most comfortable in</w:t>
+        <w:t xml:space="preserve">The project will be completed using Python, as that is the </w:t>
+      </w:r>
+      <w:proofErr w:type="gramStart"/>
+      <w:r>
+        <w:t>language</w:t>
+      </w:r>
+      <w:proofErr w:type="gramEnd"/>
+      <w:r>
+        <w:t xml:space="preserve"> I am most comfortable in</w:t>
       </w:r>
     </w:p>
     <w:p>
@@ -4338,9 +4391,11 @@
       <w:r>
         <w:t xml:space="preserve">No real names will be stored by the </w:t>
       </w:r>
+      <w:proofErr w:type="spellStart"/>
       <w:r>
         <w:t>leaderboard</w:t>
       </w:r>
+      <w:proofErr w:type="spellEnd"/>
     </w:p>
     <w:p>
       <w:pPr>
@@ -4427,8 +4482,13 @@
       <w:r>
         <w:t xml:space="preserve"> </w:t>
       </w:r>
-      <w:r>
-        <w:t>leaderboard of people, scores</w:t>
+      <w:proofErr w:type="spellStart"/>
+      <w:r>
+        <w:t>leaderboard</w:t>
+      </w:r>
+      <w:proofErr w:type="spellEnd"/>
+      <w:r>
+        <w:t xml:space="preserve"> of people, scores</w:t>
       </w:r>
       <w:r>
         <w:t>, moves</w:t>
@@ -4452,8 +4512,13 @@
         <w:t>results of a completed game</w:t>
       </w:r>
       <w:r>
-        <w:t xml:space="preserve"> to the leaderboard</w:t>
-      </w:r>
+        <w:t xml:space="preserve"> to the </w:t>
+      </w:r>
+      <w:proofErr w:type="spellStart"/>
+      <w:r>
+        <w:t>leaderboard</w:t>
+      </w:r>
+      <w:proofErr w:type="spellEnd"/>
     </w:p>
     <w:p>
       <w:pPr>
@@ -4606,7 +4671,15 @@
         <w:t>database</w:t>
       </w:r>
       <w:r>
-        <w:t xml:space="preserve"> will include a leaderboard of all players that is updated every time a user gets a new scor</w:t>
+        <w:t xml:space="preserve"> will include a </w:t>
+      </w:r>
+      <w:proofErr w:type="spellStart"/>
+      <w:r>
+        <w:t>leaderboard</w:t>
+      </w:r>
+      <w:proofErr w:type="spellEnd"/>
+      <w:r>
+        <w:t xml:space="preserve"> of all players that is updated every time a user gets a new scor</w:t>
       </w:r>
       <w:r>
         <w:t>e</w:t>
@@ -4722,7 +4795,15 @@
         <w:t xml:space="preserve"> other people </w:t>
       </w:r>
       <w:r>
-        <w:t>in leaderboards so I can improve in relation to others</w:t>
+        <w:t xml:space="preserve">in </w:t>
+      </w:r>
+      <w:proofErr w:type="spellStart"/>
+      <w:r>
+        <w:t>leaderboards</w:t>
+      </w:r>
+      <w:proofErr w:type="spellEnd"/>
+      <w:r>
+        <w:t xml:space="preserve"> so I can improve in relation to others</w:t>
       </w:r>
     </w:p>
     <w:p>
@@ -5209,8 +5290,13 @@
     </w:p>
     <w:p/>
     <w:p>
-      <w:r>
-        <w:t>Again there was a lot of variety but most people said that they didn’t have enough time to play games, so it looks as though a game that is quick to play would be a good idea</w:t>
+      <w:proofErr w:type="gramStart"/>
+      <w:r>
+        <w:t>Again</w:t>
+      </w:r>
+      <w:proofErr w:type="gramEnd"/>
+      <w:r>
+        <w:t xml:space="preserve"> there was a lot of variety but most people said that they didn’t have enough time to play games, so it looks as though a game that is quick to play would be a good idea</w:t>
       </w:r>
     </w:p>
     <w:p>
@@ -5494,7 +5580,15 @@
     </w:p>
     <w:p>
       <w:r>
-        <w:t>There wasn’t a very strong preference between multi player and single player games and I decided to create a single player game but create a leaderboard so that people can compete with each other.</w:t>
+        <w:t xml:space="preserve">There wasn’t a very strong preference between multi player and single player games and I decided to create a single player game but create a </w:t>
+      </w:r>
+      <w:proofErr w:type="spellStart"/>
+      <w:r>
+        <w:t>leaderboard</w:t>
+      </w:r>
+      <w:proofErr w:type="spellEnd"/>
+      <w:r>
+        <w:t xml:space="preserve"> so that people can compete with each other.</w:t>
       </w:r>
     </w:p>
     <w:p>
@@ -5638,7 +5732,15 @@
     </w:p>
     <w:p>
       <w:r>
-        <w:t>There was an even split between competitive and casual games, so I added a leaderboard so that there was a competitive element if people wanted to compare their own scores and times to other people.</w:t>
+        <w:t xml:space="preserve">There was an even split between competitive and casual games, so I added a </w:t>
+      </w:r>
+      <w:proofErr w:type="spellStart"/>
+      <w:r>
+        <w:t>leaderboard</w:t>
+      </w:r>
+      <w:proofErr w:type="spellEnd"/>
+      <w:r>
+        <w:t xml:space="preserve"> so that there was a competitive element if people wanted to compare their own scores and times to other people.</w:t>
       </w:r>
     </w:p>
     <w:p>
@@ -6294,12 +6396,26 @@
         <w:rPr>
           <w:lang w:eastAsia="en-GB"/>
         </w:rPr>
-        <w:t xml:space="preserve"> a preexisting game </w:t>
-      </w:r>
+        <w:t xml:space="preserve"> a </w:t>
+      </w:r>
+      <w:proofErr w:type="spellStart"/>
       <w:r>
         <w:rPr>
           <w:lang w:eastAsia="en-GB"/>
         </w:rPr>
+        <w:t>preexisting</w:t>
+      </w:r>
+      <w:proofErr w:type="spellEnd"/>
+      <w:r>
+        <w:rPr>
+          <w:lang w:eastAsia="en-GB"/>
+        </w:rPr>
+        <w:t xml:space="preserve"> game </w:t>
+      </w:r>
+      <w:r>
+        <w:rPr>
+          <w:lang w:eastAsia="en-GB"/>
+        </w:rPr>
         <w:t>instead of developing</w:t>
       </w:r>
       <w:r>
@@ -6308,6 +6424,7 @@
         </w:rPr>
         <w:t xml:space="preserve"> a </w:t>
       </w:r>
+      <w:proofErr w:type="gramStart"/>
       <w:r>
         <w:rPr>
           <w:lang w:eastAsia="en-GB"/>
@@ -6318,7 +6435,42 @@
         <w:rPr>
           <w:lang w:eastAsia="en-GB"/>
         </w:rPr>
-        <w:t>new game. e.g tetris/solitaire.</w:t>
+        <w:t>new</w:t>
+      </w:r>
+      <w:proofErr w:type="gramEnd"/>
+      <w:r>
+        <w:rPr>
+          <w:lang w:eastAsia="en-GB"/>
+        </w:rPr>
+        <w:t xml:space="preserve"> game. </w:t>
+      </w:r>
+      <w:proofErr w:type="spellStart"/>
+      <w:r>
+        <w:rPr>
+          <w:lang w:eastAsia="en-GB"/>
+        </w:rPr>
+        <w:t>e.g</w:t>
+      </w:r>
+      <w:proofErr w:type="spellEnd"/>
+      <w:r>
+        <w:rPr>
+          <w:lang w:eastAsia="en-GB"/>
+        </w:rPr>
+        <w:t xml:space="preserve"> </w:t>
+      </w:r>
+      <w:proofErr w:type="spellStart"/>
+      <w:r>
+        <w:rPr>
+          <w:lang w:eastAsia="en-GB"/>
+        </w:rPr>
+        <w:t>tetris</w:t>
+      </w:r>
+      <w:proofErr w:type="spellEnd"/>
+      <w:r>
+        <w:rPr>
+          <w:lang w:eastAsia="en-GB"/>
+        </w:rPr>
+        <w:t>/solitaire.</w:t>
       </w:r>
     </w:p>
     <w:p>
@@ -6378,7 +6530,21 @@
         <w:rPr>
           <w:lang w:eastAsia="en-GB"/>
         </w:rPr>
-        <w:t>Most people who took my survey would like a multi-player game, while connecting to other people or playing against bots would be difficult, an online leaderboard/competition could be a good inclusion. 50% of the survey takers said that including competition would make my game better.</w:t>
+        <w:t xml:space="preserve">Most people who took my survey would like a multi-player game, while connecting to other people or playing against bots would be difficult, an online </w:t>
+      </w:r>
+      <w:proofErr w:type="spellStart"/>
+      <w:r>
+        <w:rPr>
+          <w:lang w:eastAsia="en-GB"/>
+        </w:rPr>
+        <w:t>leaderboard</w:t>
+      </w:r>
+      <w:proofErr w:type="spellEnd"/>
+      <w:r>
+        <w:rPr>
+          <w:lang w:eastAsia="en-GB"/>
+        </w:rPr>
+        <w:t>/competition could be a good inclusion. 50% of the survey takers said that including competition would make my game better.</w:t>
       </w:r>
     </w:p>
     <w:p>
@@ -6469,7 +6635,21 @@
         <w:rPr>
           <w:lang w:eastAsia="en-GB"/>
         </w:rPr>
-        <w:t xml:space="preserve"> However I feel that this would be too difficult to achieve.</w:t>
+        <w:t xml:space="preserve"> </w:t>
+      </w:r>
+      <w:proofErr w:type="gramStart"/>
+      <w:r>
+        <w:rPr>
+          <w:lang w:eastAsia="en-GB"/>
+        </w:rPr>
+        <w:t>However</w:t>
+      </w:r>
+      <w:proofErr w:type="gramEnd"/>
+      <w:r>
+        <w:rPr>
+          <w:lang w:eastAsia="en-GB"/>
+        </w:rPr>
+        <w:t xml:space="preserve"> I feel that this would be too difficult to achieve.</w:t>
       </w:r>
     </w:p>
     <w:p>
@@ -6625,7 +6805,15 @@
     <w:p/>
     <w:p>
       <w:r>
-        <w:t>The user will be initially presented with a home screen which will show the current state of the leaderboard, which will have been populated from the database with a sorted list of highest scoring players. Also on this screen will be a button which allows the user to start the game.</w:t>
+        <w:t xml:space="preserve">The user will be initially presented with a home screen which will show the current state of the </w:t>
+      </w:r>
+      <w:proofErr w:type="spellStart"/>
+      <w:r>
+        <w:t>leaderboard</w:t>
+      </w:r>
+      <w:proofErr w:type="spellEnd"/>
+      <w:r>
+        <w:t>, which will have been populated from the database with a sorted list of highest scoring players. Also on this screen will be a button which allows the user to start the game.</w:t>
       </w:r>
     </w:p>
     <w:p>
@@ -6932,7 +7120,15 @@
         <w:t xml:space="preserve">Once placed on the suit stack, </w:t>
       </w:r>
       <w:r>
-        <w:t>cards can be moved off to be put in a stack instead, or another suit stack if the card is an ace and the suit stack is empty. When the card is moved, the card below it in the suit stack will be revealed instead. E.g. if the three of clubs is moved from the suit stack on to a stack, then the two of clubs will be revealed at the top of the suit stack</w:t>
+        <w:t xml:space="preserve">cards can be moved off to be put in a stack instead, or another suit stack if the card is an ace and the suit stack is empty. When the card is moved, the card below it in the suit stack will be revealed instead. </w:t>
+      </w:r>
+      <w:proofErr w:type="gramStart"/>
+      <w:r>
+        <w:t>E.g.</w:t>
+      </w:r>
+      <w:proofErr w:type="gramEnd"/>
+      <w:r>
+        <w:t xml:space="preserve"> if the three of clubs is moved from the suit stack on to a stack, then the two of clubs will be revealed at the top of the suit stack</w:t>
       </w:r>
     </w:p>
     <w:p>
@@ -6974,7 +7170,15 @@
         </w:numPr>
       </w:pPr>
       <w:r>
-        <w:t>When the deck is clicked on, three cards will be moved from the deck to the deck discard, or the rest of the cards in the deck if there are less than three, i.e. is there are only two cards in the deck when it is clicked, then only two cards will be put in the deck discard</w:t>
+        <w:t xml:space="preserve">When the deck is clicked on, three cards will be moved from the deck to the deck discard, or the rest of the cards in the deck if there are less than three, </w:t>
+      </w:r>
+      <w:proofErr w:type="gramStart"/>
+      <w:r>
+        <w:t>i.e.</w:t>
+      </w:r>
+      <w:proofErr w:type="gramEnd"/>
+      <w:r>
+        <w:t xml:space="preserve"> is there are only two cards in the deck when it is clicked, then only two cards will be put in the deck discard</w:t>
       </w:r>
       <w:r>
         <w:t>.</w:t>
@@ -7055,7 +7259,15 @@
         </w:numPr>
       </w:pPr>
       <w:r>
-        <w:t>The deck discard will display three cards, or the number of cards in the deck discard at the time, if that is less than three, i.e. if the deck discard has only two cards in it, only two cards will be displayed</w:t>
+        <w:t xml:space="preserve">The deck discard will display three cards, or the number of cards in the deck discard at the time, if that is less than three, </w:t>
+      </w:r>
+      <w:proofErr w:type="gramStart"/>
+      <w:r>
+        <w:t>i.e.</w:t>
+      </w:r>
+      <w:proofErr w:type="gramEnd"/>
+      <w:r>
+        <w:t xml:space="preserve"> if the deck discard has only two cards in it, only two cards will be displayed</w:t>
       </w:r>
     </w:p>
     <w:p>
@@ -7133,8 +7345,13 @@
         </w:numPr>
       </w:pPr>
       <w:r>
-        <w:t>The game title</w:t>
-      </w:r>
+        <w:t xml:space="preserve">The game </w:t>
+      </w:r>
+      <w:proofErr w:type="gramStart"/>
+      <w:r>
+        <w:t>title</w:t>
+      </w:r>
+      <w:proofErr w:type="gramEnd"/>
     </w:p>
     <w:p>
       <w:pPr>
@@ -7145,7 +7362,15 @@
         </w:numPr>
       </w:pPr>
       <w:r>
-        <w:t>A leaderboard containing the top 5 players</w:t>
+        <w:t xml:space="preserve">A </w:t>
+      </w:r>
+      <w:proofErr w:type="spellStart"/>
+      <w:r>
+        <w:t>leaderboard</w:t>
+      </w:r>
+      <w:proofErr w:type="spellEnd"/>
+      <w:r>
+        <w:t xml:space="preserve"> containing the top 5 players</w:t>
       </w:r>
     </w:p>
     <w:p>
@@ -7181,7 +7406,15 @@
         </w:numPr>
       </w:pPr>
       <w:r>
-        <w:t>A game screen which contain:</w:t>
+        <w:t xml:space="preserve">A game screen which </w:t>
+      </w:r>
+      <w:proofErr w:type="gramStart"/>
+      <w:r>
+        <w:t>contain</w:t>
+      </w:r>
+      <w:proofErr w:type="gramEnd"/>
+      <w:r>
+        <w:t>:</w:t>
       </w:r>
     </w:p>
     <w:p>
@@ -7345,7 +7578,15 @@
         <w:t xml:space="preserve"> and </w:t>
       </w:r>
       <w:r>
-        <w:t xml:space="preserve">will display the leaderboard, which will be obtained from a database which will be stored on the </w:t>
+        <w:t xml:space="preserve">will display the </w:t>
+      </w:r>
+      <w:proofErr w:type="spellStart"/>
+      <w:r>
+        <w:t>leaderboard</w:t>
+      </w:r>
+      <w:proofErr w:type="spellEnd"/>
+      <w:r>
+        <w:t xml:space="preserve">, which will be obtained from a database which will be stored on the </w:t>
       </w:r>
       <w:r>
         <w:t>user’s</w:t>
@@ -7359,7 +7600,15 @@
         <w:t>The home screen</w:t>
       </w:r>
       <w:r>
-        <w:t xml:space="preserve"> will also be shown after the user has won and entered their name, at which point the database will update the home screen leaderboard table with the information of the new winner, if their score is in the top 5.</w:t>
+        <w:t xml:space="preserve"> will also be shown after the user has won and entered their name, at which point the database will update the home screen </w:t>
+      </w:r>
+      <w:proofErr w:type="spellStart"/>
+      <w:r>
+        <w:t>leaderboard</w:t>
+      </w:r>
+      <w:proofErr w:type="spellEnd"/>
+      <w:r>
+        <w:t xml:space="preserve"> table with the information of the new winner, if their score is in the top 5.</w:t>
       </w:r>
     </w:p>
     <w:p>
@@ -7542,7 +7791,15 @@
     <w:p/>
     <w:p>
       <w:r>
-        <w:t>The win box will appear when the user has successfully completed the game, i.e. when they have turned over all cards in the stacks. Once the win pop up appears, the user won’t be able to interact with the cards or the game anymore and the moves counter and timer will stop running.</w:t>
+        <w:t xml:space="preserve">The win box will appear when the user has successfully completed the game, </w:t>
+      </w:r>
+      <w:proofErr w:type="gramStart"/>
+      <w:r>
+        <w:t>i.e.</w:t>
+      </w:r>
+      <w:proofErr w:type="gramEnd"/>
+      <w:r>
+        <w:t xml:space="preserve"> when they have turned over all cards in the stacks. Once the win pop up appears, the user won’t be able to interact with the cards or the game anymore and the moves counter and timer will stop running.</w:t>
       </w:r>
     </w:p>
     <w:p>
@@ -7640,7 +7897,15 @@
     <w:p/>
     <w:p>
       <w:r>
-        <w:t>I wanted to keep the design simple but containing a lot of information about the past winners and their performance. I decided to include the moves and time headings in my leaderboard so that new players knew what times and moves made for good scores.</w:t>
+        <w:t xml:space="preserve">I wanted to keep the design simple but containing a lot of information about the past winners and their performance. I decided to include the moves and time headings in my </w:t>
+      </w:r>
+      <w:proofErr w:type="spellStart"/>
+      <w:r>
+        <w:t>leaderboard</w:t>
+      </w:r>
+      <w:proofErr w:type="spellEnd"/>
+      <w:r>
+        <w:t xml:space="preserve"> so that new players knew what times and moves made for good scores.</w:t>
       </w:r>
     </w:p>
     <w:p>
@@ -14881,8 +15146,16 @@
         <w:rPr>
           <w:szCs w:val="28"/>
         </w:rPr>
-        <w:t>. This came with an issue however, as python doesn’t have an inbuilt graphics library and displaying solitaire as a text - based game wasn’t an option. I decided to use an extension of tkinter</w:t>
-      </w:r>
+        <w:t xml:space="preserve">. This came with an issue however, as python doesn’t have an inbuilt graphics library and displaying solitaire as a text - based game wasn’t an option. I decided to use an extension of </w:t>
+      </w:r>
+      <w:proofErr w:type="spellStart"/>
+      <w:r>
+        <w:rPr>
+          <w:szCs w:val="28"/>
+        </w:rPr>
+        <w:t>tkinter</w:t>
+      </w:r>
+      <w:proofErr w:type="spellEnd"/>
       <w:r>
         <w:rPr>
           <w:szCs w:val="28"/>
@@ -14893,7 +15166,14 @@
         <w:rPr>
           <w:szCs w:val="28"/>
         </w:rPr>
-        <w:t xml:space="preserve"> a popular python graphics library, </w:t>
+        <w:t xml:space="preserve"> a popular python graphics library</w:t>
+      </w:r>
+      <w:proofErr w:type="gramStart"/>
+      <w:r>
+        <w:rPr>
+          <w:szCs w:val="28"/>
+        </w:rPr>
+        <w:t xml:space="preserve">, </w:t>
       </w:r>
       <w:r>
         <w:rPr>
@@ -14901,6 +15181,7 @@
         </w:rPr>
         <w:t>,</w:t>
       </w:r>
+      <w:proofErr w:type="gramEnd"/>
       <w:r>
         <w:rPr>
           <w:szCs w:val="28"/>
@@ -14953,7 +15234,21 @@
         <w:rPr>
           <w:szCs w:val="28"/>
         </w:rPr>
-        <w:t>. At first I was worried that the library I used was using a bitmapped format, which would make mov</w:t>
+        <w:t xml:space="preserve">. At </w:t>
+      </w:r>
+      <w:proofErr w:type="gramStart"/>
+      <w:r>
+        <w:rPr>
+          <w:szCs w:val="28"/>
+        </w:rPr>
+        <w:t>first</w:t>
+      </w:r>
+      <w:proofErr w:type="gramEnd"/>
+      <w:r>
+        <w:rPr>
+          <w:szCs w:val="28"/>
+        </w:rPr>
+        <w:t xml:space="preserve"> I was worried that the library I used was using a bitmapped format, which would make mov</w:t>
       </w:r>
       <w:r>
         <w:rPr>
@@ -14983,7 +15278,21 @@
         <w:rPr>
           <w:szCs w:val="28"/>
         </w:rPr>
-        <w:t xml:space="preserve"> ( see </w:t>
+        <w:t xml:space="preserve"> </w:t>
+      </w:r>
+      <w:proofErr w:type="gramStart"/>
+      <w:r>
+        <w:rPr>
+          <w:szCs w:val="28"/>
+        </w:rPr>
+        <w:t>( see</w:t>
+      </w:r>
+      <w:proofErr w:type="gramEnd"/>
+      <w:r>
+        <w:rPr>
+          <w:szCs w:val="28"/>
+        </w:rPr>
+        <w:t xml:space="preserve"> </w:t>
       </w:r>
       <w:r>
         <w:rPr>
@@ -15003,11 +15312,19 @@
         </w:rPr>
         <w:t xml:space="preserve">) when the top card of the card stack is removed, either by the user dragging or when they move it to a different place on the screen, the card directly below it would be visually cut in half. This would be a big issue as it could lead to the User Interface being misinterpreted. </w:t>
       </w:r>
-      <w:r>
-        <w:rPr>
-          <w:szCs w:val="28"/>
-        </w:rPr>
-        <w:t xml:space="preserve">However this turned out to not be an issue as the cards were treated like individual entities </w:t>
+      <w:proofErr w:type="gramStart"/>
+      <w:r>
+        <w:rPr>
+          <w:szCs w:val="28"/>
+        </w:rPr>
+        <w:t>However</w:t>
+      </w:r>
+      <w:proofErr w:type="gramEnd"/>
+      <w:r>
+        <w:rPr>
+          <w:szCs w:val="28"/>
+        </w:rPr>
+        <w:t xml:space="preserve"> this turned out to not be an issue as the cards were treated like individual entities </w:t>
       </w:r>
       <w:r>
         <w:rPr>
@@ -15019,7 +15336,21 @@
         <w:rPr>
           <w:szCs w:val="28"/>
         </w:rPr>
-        <w:t xml:space="preserve">everything on the window wasn’t stored as a collection of pixels and rather stored as an individual image object which can me manipulated and moved. This means that it can </w:t>
+        <w:t xml:space="preserve">everything on the window wasn’t stored as a collection of pixels and rather stored as an individual image object which can </w:t>
+      </w:r>
+      <w:proofErr w:type="spellStart"/>
+      <w:r>
+        <w:rPr>
+          <w:szCs w:val="28"/>
+        </w:rPr>
+        <w:t>me</w:t>
+      </w:r>
+      <w:proofErr w:type="spellEnd"/>
+      <w:r>
+        <w:rPr>
+          <w:szCs w:val="28"/>
+        </w:rPr>
+        <w:t xml:space="preserve"> manipulated and moved. This means that it can </w:t>
       </w:r>
       <w:r>
         <w:rPr>
@@ -15188,7 +15519,91 @@
           <w:szCs w:val="28"/>
         </w:rPr>
         <w:lastRenderedPageBreak/>
-        <w:t>First, I set the height and width of all of the cards as cardWidth and cardHeight. Initially I was using y_between for the distance between the cards in the initial image however this didn’t work as the vertical distances between the cards wasn’t the same for all cards. So I manually created the cardTop and cardBot arrays so that the cards that were cut out didn’t include any whitespace at the top or the bottom of the cards.</w:t>
+        <w:t xml:space="preserve">First, I set the height and width of all of the cards as </w:t>
+      </w:r>
+      <w:proofErr w:type="spellStart"/>
+      <w:r>
+        <w:rPr>
+          <w:szCs w:val="28"/>
+        </w:rPr>
+        <w:t>cardWidth</w:t>
+      </w:r>
+      <w:proofErr w:type="spellEnd"/>
+      <w:r>
+        <w:rPr>
+          <w:szCs w:val="28"/>
+        </w:rPr>
+        <w:t xml:space="preserve"> and </w:t>
+      </w:r>
+      <w:proofErr w:type="spellStart"/>
+      <w:r>
+        <w:rPr>
+          <w:szCs w:val="28"/>
+        </w:rPr>
+        <w:t>cardHeight</w:t>
+      </w:r>
+      <w:proofErr w:type="spellEnd"/>
+      <w:r>
+        <w:rPr>
+          <w:szCs w:val="28"/>
+        </w:rPr>
+        <w:t xml:space="preserve">. Initially I was using </w:t>
+      </w:r>
+      <w:proofErr w:type="spellStart"/>
+      <w:r>
+        <w:rPr>
+          <w:szCs w:val="28"/>
+        </w:rPr>
+        <w:t>y_between</w:t>
+      </w:r>
+      <w:proofErr w:type="spellEnd"/>
+      <w:r>
+        <w:rPr>
+          <w:szCs w:val="28"/>
+        </w:rPr>
+        <w:t xml:space="preserve"> for the distance between the cards in the initial image however this didn’t work as the vertical distances between the cards wasn’t the same for all cards. </w:t>
+      </w:r>
+      <w:proofErr w:type="gramStart"/>
+      <w:r>
+        <w:rPr>
+          <w:szCs w:val="28"/>
+        </w:rPr>
+        <w:t>So</w:t>
+      </w:r>
+      <w:proofErr w:type="gramEnd"/>
+      <w:r>
+        <w:rPr>
+          <w:szCs w:val="28"/>
+        </w:rPr>
+        <w:t xml:space="preserve"> I manually created the </w:t>
+      </w:r>
+      <w:proofErr w:type="spellStart"/>
+      <w:r>
+        <w:rPr>
+          <w:szCs w:val="28"/>
+        </w:rPr>
+        <w:t>cardTop</w:t>
+      </w:r>
+      <w:proofErr w:type="spellEnd"/>
+      <w:r>
+        <w:rPr>
+          <w:szCs w:val="28"/>
+        </w:rPr>
+        <w:t xml:space="preserve"> and </w:t>
+      </w:r>
+      <w:proofErr w:type="spellStart"/>
+      <w:r>
+        <w:rPr>
+          <w:szCs w:val="28"/>
+        </w:rPr>
+        <w:t>cardBot</w:t>
+      </w:r>
+      <w:proofErr w:type="spellEnd"/>
+      <w:r>
+        <w:rPr>
+          <w:szCs w:val="28"/>
+        </w:rPr>
+        <w:t xml:space="preserve"> arrays so that the cards that were cut out didn’t include any whitespace at the top or the bottom of the cards.</w:t>
       </w:r>
       <w:r>
         <w:rPr>
@@ -15214,40 +15629,110 @@
         <w:rPr>
           <w:szCs w:val="28"/>
         </w:rPr>
-        <w:t>Luckily the horizontal distance and the orientation of the cards were the same, so I could use x_between for the horizontal distance between cards.</w:t>
-      </w:r>
-    </w:p>
-    <w:p>
-      <w:pPr>
-        <w:rPr>
-          <w:szCs w:val="28"/>
-        </w:rPr>
-      </w:pPr>
-    </w:p>
-    <w:p>
-      <w:pPr>
-        <w:rPr>
-          <w:szCs w:val="28"/>
-        </w:rPr>
-      </w:pPr>
-      <w:r>
-        <w:rPr>
-          <w:szCs w:val="28"/>
-        </w:rPr>
-        <w:t>I used a nested loop to loop through all the cards on the screen, calculating the location of the left hand side of the current card using the variables from the loops multiplied by the distance between the cards. I calculated the location of the right of the card using the location of the left + the width of the card. The top and bottom of the card I simply pulled from the cardTop and cardBot lists.</w:t>
-      </w:r>
-    </w:p>
-    <w:p>
-      <w:pPr>
-        <w:rPr>
-          <w:szCs w:val="28"/>
-        </w:rPr>
-      </w:pPr>
-      <w:r>
-        <w:rPr>
-          <w:szCs w:val="28"/>
-        </w:rPr>
-        <w:t>I then cropped the initial image with these parameters and set it to the variable im1, which then gets saved and automatically generated a filename using the suits and cardNum lists. These filenames are used later to access the individual cards and display them on the screen.</w:t>
+        <w:t xml:space="preserve">Luckily the horizontal distance and the orientation of the cards were the same, so I could use </w:t>
+      </w:r>
+      <w:proofErr w:type="spellStart"/>
+      <w:r>
+        <w:rPr>
+          <w:szCs w:val="28"/>
+        </w:rPr>
+        <w:t>x_between</w:t>
+      </w:r>
+      <w:proofErr w:type="spellEnd"/>
+      <w:r>
+        <w:rPr>
+          <w:szCs w:val="28"/>
+        </w:rPr>
+        <w:t xml:space="preserve"> for the horizontal distance between cards.</w:t>
+      </w:r>
+    </w:p>
+    <w:p>
+      <w:pPr>
+        <w:rPr>
+          <w:szCs w:val="28"/>
+        </w:rPr>
+      </w:pPr>
+    </w:p>
+    <w:p>
+      <w:pPr>
+        <w:rPr>
+          <w:szCs w:val="28"/>
+        </w:rPr>
+      </w:pPr>
+      <w:r>
+        <w:rPr>
+          <w:szCs w:val="28"/>
+        </w:rPr>
+        <w:t xml:space="preserve">I used a nested loop to loop through all the cards on the screen, calculating the location of the </w:t>
+      </w:r>
+      <w:proofErr w:type="gramStart"/>
+      <w:r>
+        <w:rPr>
+          <w:szCs w:val="28"/>
+        </w:rPr>
+        <w:t>left hand</w:t>
+      </w:r>
+      <w:proofErr w:type="gramEnd"/>
+      <w:r>
+        <w:rPr>
+          <w:szCs w:val="28"/>
+        </w:rPr>
+        <w:t xml:space="preserve"> side of the current card using the variables from the loops multiplied by the distance between the cards. I calculated the location of the right of the card using the location of the left + the width of the card. The top and bottom of the card I simply pulled from the </w:t>
+      </w:r>
+      <w:proofErr w:type="spellStart"/>
+      <w:r>
+        <w:rPr>
+          <w:szCs w:val="28"/>
+        </w:rPr>
+        <w:t>cardTop</w:t>
+      </w:r>
+      <w:proofErr w:type="spellEnd"/>
+      <w:r>
+        <w:rPr>
+          <w:szCs w:val="28"/>
+        </w:rPr>
+        <w:t xml:space="preserve"> and </w:t>
+      </w:r>
+      <w:proofErr w:type="spellStart"/>
+      <w:r>
+        <w:rPr>
+          <w:szCs w:val="28"/>
+        </w:rPr>
+        <w:t>cardBot</w:t>
+      </w:r>
+      <w:proofErr w:type="spellEnd"/>
+      <w:r>
+        <w:rPr>
+          <w:szCs w:val="28"/>
+        </w:rPr>
+        <w:t xml:space="preserve"> lists.</w:t>
+      </w:r>
+    </w:p>
+    <w:p>
+      <w:pPr>
+        <w:rPr>
+          <w:szCs w:val="28"/>
+        </w:rPr>
+      </w:pPr>
+      <w:r>
+        <w:rPr>
+          <w:szCs w:val="28"/>
+        </w:rPr>
+        <w:t xml:space="preserve">I then cropped the initial image with these parameters and set it to the variable im1, which then gets saved and automatically generated a filename using the suits and </w:t>
+      </w:r>
+      <w:proofErr w:type="spellStart"/>
+      <w:r>
+        <w:rPr>
+          <w:szCs w:val="28"/>
+        </w:rPr>
+        <w:t>cardNum</w:t>
+      </w:r>
+      <w:proofErr w:type="spellEnd"/>
+      <w:r>
+        <w:rPr>
+          <w:szCs w:val="28"/>
+        </w:rPr>
+        <w:t xml:space="preserve"> lists. These filenames are used later to access the individual cards and display them on the screen.</w:t>
       </w:r>
     </w:p>
     <w:p>
@@ -15298,6 +15783,7 @@
         </w:rPr>
         <w:t xml:space="preserve">I ran into a few errors with the structuring of my code early on, it wasn’t feasible to have all the code in the same file simply mixed together, so I made new classes called </w:t>
       </w:r>
+      <w:proofErr w:type="spellStart"/>
       <w:r>
         <w:rPr>
           <w:szCs w:val="28"/>
@@ -15308,8 +15794,16 @@
         <w:rPr>
           <w:szCs w:val="28"/>
         </w:rPr>
-        <w:t xml:space="preserve">ameState and </w:t>
-      </w:r>
+        <w:t>ameState</w:t>
+      </w:r>
+      <w:proofErr w:type="spellEnd"/>
+      <w:r>
+        <w:rPr>
+          <w:szCs w:val="28"/>
+        </w:rPr>
+        <w:t xml:space="preserve"> and </w:t>
+      </w:r>
+      <w:proofErr w:type="spellStart"/>
       <w:r>
         <w:rPr>
           <w:szCs w:val="28"/>
@@ -15320,20 +15814,69 @@
         <w:rPr>
           <w:szCs w:val="28"/>
         </w:rPr>
-        <w:t>layingArea in new files to keep the code readable and maintainable.</w:t>
-      </w:r>
-    </w:p>
-    <w:p>
-      <w:pPr>
-        <w:rPr>
-          <w:szCs w:val="28"/>
-        </w:rPr>
-      </w:pPr>
-      <w:r>
-        <w:rPr>
-          <w:szCs w:val="28"/>
-        </w:rPr>
-        <w:t>I started with all of my code in my main file, called Solitaire Game.py, but I decided to move the creation of my stacks, into a new GameState class, which handles all the data about the current state of the game, i.e. what the current game that the user is playing looks like. This contains information such as which cards are in the stacks, suit stacks, deck and deck discard ( see terminology section )</w:t>
+        <w:t>layingArea</w:t>
+      </w:r>
+      <w:proofErr w:type="spellEnd"/>
+      <w:r>
+        <w:rPr>
+          <w:szCs w:val="28"/>
+        </w:rPr>
+        <w:t xml:space="preserve"> in new files to keep the code readable and maintainable.</w:t>
+      </w:r>
+    </w:p>
+    <w:p>
+      <w:pPr>
+        <w:rPr>
+          <w:szCs w:val="28"/>
+        </w:rPr>
+      </w:pPr>
+      <w:r>
+        <w:rPr>
+          <w:szCs w:val="28"/>
+        </w:rPr>
+        <w:t xml:space="preserve">I started with all of my code in my main file, called Solitaire Game.py, but I decided to move the creation of my stacks, into a new </w:t>
+      </w:r>
+      <w:proofErr w:type="spellStart"/>
+      <w:r>
+        <w:rPr>
+          <w:szCs w:val="28"/>
+        </w:rPr>
+        <w:t>GameState</w:t>
+      </w:r>
+      <w:proofErr w:type="spellEnd"/>
+      <w:r>
+        <w:rPr>
+          <w:szCs w:val="28"/>
+        </w:rPr>
+        <w:t xml:space="preserve"> class, which handles all the data about the current state of the game, </w:t>
+      </w:r>
+      <w:proofErr w:type="gramStart"/>
+      <w:r>
+        <w:rPr>
+          <w:szCs w:val="28"/>
+        </w:rPr>
+        <w:t>i.e.</w:t>
+      </w:r>
+      <w:proofErr w:type="gramEnd"/>
+      <w:r>
+        <w:rPr>
+          <w:szCs w:val="28"/>
+        </w:rPr>
+        <w:t xml:space="preserve"> what the current game that the user is playing looks like. This contains information such as which cards are in the stacks, suit stacks, deck and deck discard </w:t>
+      </w:r>
+      <w:proofErr w:type="gramStart"/>
+      <w:r>
+        <w:rPr>
+          <w:szCs w:val="28"/>
+        </w:rPr>
+        <w:t>( see</w:t>
+      </w:r>
+      <w:proofErr w:type="gramEnd"/>
+      <w:r>
+        <w:rPr>
+          <w:szCs w:val="28"/>
+        </w:rPr>
+        <w:t xml:space="preserve"> terminology section )</w:t>
       </w:r>
       <w:r>
         <w:rPr>
@@ -15352,7 +15895,21 @@
         <w:rPr>
           <w:szCs w:val="28"/>
         </w:rPr>
-        <w:t>I also created the new class called PlayingArea, this class handles everything about the UI, drawing the cards on the screen and it contains the functions that get called when the user inputs a drop, drag or click event.</w:t>
+        <w:t xml:space="preserve">I also created the new class called </w:t>
+      </w:r>
+      <w:proofErr w:type="spellStart"/>
+      <w:r>
+        <w:rPr>
+          <w:szCs w:val="28"/>
+        </w:rPr>
+        <w:t>PlayingArea</w:t>
+      </w:r>
+      <w:proofErr w:type="spellEnd"/>
+      <w:r>
+        <w:rPr>
+          <w:szCs w:val="28"/>
+        </w:rPr>
+        <w:t>, this class handles everything about the UI, drawing the cards on the screen and it contains the functions that get called when the user inputs a drop, drag or click event.</w:t>
       </w:r>
     </w:p>
     <w:p>
@@ -15851,7 +16408,21 @@
         <w:rPr>
           <w:szCs w:val="28"/>
         </w:rPr>
-        <w:t>The graphics library I was using, Tkinter, caused blank boxes to pop up every time it displayed an image. The graphics library had a bug where it used the wrong root object when displaying images with the filename provided. I changed the image display to be the same as for a blank image, which didn’t cause a box to pop up.</w:t>
+        <w:t xml:space="preserve">The graphics library I was using, </w:t>
+      </w:r>
+      <w:proofErr w:type="spellStart"/>
+      <w:r>
+        <w:rPr>
+          <w:szCs w:val="28"/>
+        </w:rPr>
+        <w:t>Tkinter</w:t>
+      </w:r>
+      <w:proofErr w:type="spellEnd"/>
+      <w:r>
+        <w:rPr>
+          <w:szCs w:val="28"/>
+        </w:rPr>
+        <w:t>, caused blank boxes to pop up every time it displayed an image. The graphics library had a bug where it used the wrong root object when displaying images with the filename provided. I changed the image display to be the same as for a blank image, which didn’t cause a box to pop up.</w:t>
       </w:r>
       <w:r>
         <w:rPr>
@@ -16318,7 +16889,35 @@
         <w:rPr>
           <w:szCs w:val="28"/>
         </w:rPr>
-        <w:t>With the current version of my code I was struggling with the card stack knowing how many of its cards were showing the back and how many were showing the front, so I decided to make a card stack class rather than a list so that it could record the number of cards that have not been turned over in a backNum, which it could then use when drawing the card stack on the screen.</w:t>
+        <w:t xml:space="preserve">With the current version of my </w:t>
+      </w:r>
+      <w:proofErr w:type="gramStart"/>
+      <w:r>
+        <w:rPr>
+          <w:szCs w:val="28"/>
+        </w:rPr>
+        <w:t>code</w:t>
+      </w:r>
+      <w:proofErr w:type="gramEnd"/>
+      <w:r>
+        <w:rPr>
+          <w:szCs w:val="28"/>
+        </w:rPr>
+        <w:t xml:space="preserve"> I was struggling with the card stack knowing how many of its cards were showing the back and how many were showing the front, so I decided to make a card stack class rather than a list so that it could record the number of cards that have not been turned over in a </w:t>
+      </w:r>
+      <w:proofErr w:type="spellStart"/>
+      <w:r>
+        <w:rPr>
+          <w:szCs w:val="28"/>
+        </w:rPr>
+        <w:t>backNum</w:t>
+      </w:r>
+      <w:proofErr w:type="spellEnd"/>
+      <w:r>
+        <w:rPr>
+          <w:szCs w:val="28"/>
+        </w:rPr>
+        <w:t>, which it could then use when drawing the card stack on the screen.</w:t>
       </w:r>
     </w:p>
     <w:p>
@@ -17071,40 +17670,82 @@
         <w:rPr>
           <w:szCs w:val="28"/>
         </w:rPr>
-        <w:t>There are multiple different cards that can be clicked on, or nothing at all so I had to search the rectangle of each card to see if the clicked point was inside it. Once I found the clicked on card (or found that the click was not on a card) I had to decide whether the card was able to be moved or not. Any face-up card that can be clicked on can be moved, with the exception of the cards lower in the deck discard, however I decided that if the user clicked on any card in the deck discard, the top card of the deck discard would be moved.</w:t>
-      </w:r>
-    </w:p>
-    <w:p>
-      <w:pPr>
-        <w:rPr>
-          <w:szCs w:val="28"/>
-        </w:rPr>
-      </w:pPr>
-    </w:p>
-    <w:p>
-      <w:pPr>
-        <w:rPr>
-          <w:szCs w:val="28"/>
-        </w:rPr>
-      </w:pPr>
-      <w:r>
-        <w:rPr>
-          <w:szCs w:val="28"/>
-        </w:rPr>
-        <w:t>My first version was simply searching through the places it was valid to click on and returning true or false depending on if the click was valid or not, I ended up changing the structure of my code and moved the validation of the click into an validator function in the game controller, which controls the rules of the game.</w:t>
-      </w:r>
-    </w:p>
-    <w:p>
-      <w:pPr>
-        <w:rPr>
-          <w:szCs w:val="28"/>
-        </w:rPr>
-      </w:pPr>
-      <w:r>
-        <w:rPr>
-          <w:szCs w:val="28"/>
-        </w:rPr>
-        <w:t>My new code combined the click and drop validators into one function called findEventLocation, which would find the location of both a click and a drop and would return variables to check the validation of both, which would be handled in the game controller</w:t>
+        <w:t xml:space="preserve">There are multiple different cards that can be clicked on, or nothing at all so I had to search the rectangle of each card to see if the clicked point was inside it. Once I found the </w:t>
+      </w:r>
+      <w:proofErr w:type="gramStart"/>
+      <w:r>
+        <w:rPr>
+          <w:szCs w:val="28"/>
+        </w:rPr>
+        <w:t>clicked on</w:t>
+      </w:r>
+      <w:proofErr w:type="gramEnd"/>
+      <w:r>
+        <w:rPr>
+          <w:szCs w:val="28"/>
+        </w:rPr>
+        <w:t xml:space="preserve"> card (or found that the click was not on a card) I had to decide whether the card was able to be moved or not. Any face-up card that can be clicked on can be moved, with the exception of the cards lower in the deck discard, however I decided that if the user clicked on any card in the deck discard, the top card of the deck discard would be moved.</w:t>
+      </w:r>
+    </w:p>
+    <w:p>
+      <w:pPr>
+        <w:rPr>
+          <w:szCs w:val="28"/>
+        </w:rPr>
+      </w:pPr>
+    </w:p>
+    <w:p>
+      <w:pPr>
+        <w:rPr>
+          <w:szCs w:val="28"/>
+        </w:rPr>
+      </w:pPr>
+      <w:r>
+        <w:rPr>
+          <w:szCs w:val="28"/>
+        </w:rPr>
+        <w:t xml:space="preserve">My first version was simply searching through the places it was valid to click on and returning true or false depending on if the click was valid or not, I ended up changing the structure of my code and moved the validation of the click into </w:t>
+      </w:r>
+      <w:proofErr w:type="gramStart"/>
+      <w:r>
+        <w:rPr>
+          <w:szCs w:val="28"/>
+        </w:rPr>
+        <w:t>an</w:t>
+      </w:r>
+      <w:proofErr w:type="gramEnd"/>
+      <w:r>
+        <w:rPr>
+          <w:szCs w:val="28"/>
+        </w:rPr>
+        <w:t xml:space="preserve"> validator function in the game controller, which controls the rules of the game.</w:t>
+      </w:r>
+    </w:p>
+    <w:p>
+      <w:pPr>
+        <w:rPr>
+          <w:szCs w:val="28"/>
+        </w:rPr>
+      </w:pPr>
+      <w:r>
+        <w:rPr>
+          <w:szCs w:val="28"/>
+        </w:rPr>
+        <w:t xml:space="preserve">My new code combined the click and drop validators into one function called </w:t>
+      </w:r>
+      <w:proofErr w:type="spellStart"/>
+      <w:r>
+        <w:rPr>
+          <w:szCs w:val="28"/>
+        </w:rPr>
+        <w:t>findEventLocation</w:t>
+      </w:r>
+      <w:proofErr w:type="spellEnd"/>
+      <w:r>
+        <w:rPr>
+          <w:szCs w:val="28"/>
+        </w:rPr>
+        <w:t>, which would find the location of both a click and a drop and would return variables to check the validation of both, which would be handled in the game controller</w:t>
       </w:r>
     </w:p>
     <w:p>
@@ -17886,7 +18527,15 @@
     </w:p>
     <w:p>
       <w:r>
-        <w:t>My solution to this is to ensure that the drag function cannot be re-entered by using a flag called inDrag, which is checked as soon as the drag function is entered and if set, the drag exits immediately.</w:t>
+        <w:t xml:space="preserve">My solution to this is to ensure that the drag function cannot be re-entered by using a flag called </w:t>
+      </w:r>
+      <w:proofErr w:type="spellStart"/>
+      <w:r>
+        <w:t>inDrag</w:t>
+      </w:r>
+      <w:proofErr w:type="spellEnd"/>
+      <w:r>
+        <w:t>, which is checked as soon as the drag function is entered and if set, the drag exits immediately.</w:t>
       </w:r>
     </w:p>
     <w:p/>
@@ -17926,7 +18575,21 @@
         <w:rPr>
           <w:szCs w:val="28"/>
         </w:rPr>
-        <w:t>I wasn’t sure why this was happening at first and thought it had something to do with the suit stacks as that was where the error occurred. However as I tested more, I realised that the problem wasn’t solely with dropping a card onto a suit stack, as the problem persisted when I tried to drop on a stack as well.</w:t>
+        <w:t xml:space="preserve">I wasn’t sure why this was happening at first and thought it had something to do with the suit stacks as that was where the error occurred. </w:t>
+      </w:r>
+      <w:proofErr w:type="gramStart"/>
+      <w:r>
+        <w:rPr>
+          <w:szCs w:val="28"/>
+        </w:rPr>
+        <w:t>However</w:t>
+      </w:r>
+      <w:proofErr w:type="gramEnd"/>
+      <w:r>
+        <w:rPr>
+          <w:szCs w:val="28"/>
+        </w:rPr>
+        <w:t xml:space="preserve"> as I tested more, I realised that the problem wasn’t solely with dropping a card onto a suit stack, as the problem persisted when I tried to drop on a stack as well.</w:t>
       </w:r>
     </w:p>
     <w:p>
@@ -19054,11 +19717,19 @@
           <w:szCs w:val="28"/>
         </w:rPr>
       </w:pPr>
-      <w:r>
-        <w:rPr>
-          <w:szCs w:val="28"/>
-        </w:rPr>
-        <w:t>However this only made the problem worse as it simply crashed instead of giving a blank screen.</w:t>
+      <w:proofErr w:type="gramStart"/>
+      <w:r>
+        <w:rPr>
+          <w:szCs w:val="28"/>
+        </w:rPr>
+        <w:t>However</w:t>
+      </w:r>
+      <w:proofErr w:type="gramEnd"/>
+      <w:r>
+        <w:rPr>
+          <w:szCs w:val="28"/>
+        </w:rPr>
+        <w:t xml:space="preserve"> this only made the problem worse as it simply crashed instead of giving a blank screen.</w:t>
       </w:r>
       <w:r>
         <w:rPr>
@@ -19094,7 +19765,49 @@
         <w:rPr>
           <w:szCs w:val="28"/>
         </w:rPr>
-        <w:t>I eventually found a solution where, if a drag is in progress when a drop occurs, then I store the required information for the drop in a new variable called dropToBe. At the end of the drag, I check if dropToBe has been set and if so, execute the drop, which has been delayed. This ensures that the drag is always  finished before the drop is carried out.</w:t>
+        <w:t xml:space="preserve">I eventually found a solution where, if a drag is in progress when a drop occurs, then I store the required information for the drop in a new variable called </w:t>
+      </w:r>
+      <w:proofErr w:type="spellStart"/>
+      <w:r>
+        <w:rPr>
+          <w:szCs w:val="28"/>
+        </w:rPr>
+        <w:t>dropToBe</w:t>
+      </w:r>
+      <w:proofErr w:type="spellEnd"/>
+      <w:r>
+        <w:rPr>
+          <w:szCs w:val="28"/>
+        </w:rPr>
+        <w:t xml:space="preserve">. At the end of the drag, I check if </w:t>
+      </w:r>
+      <w:proofErr w:type="spellStart"/>
+      <w:r>
+        <w:rPr>
+          <w:szCs w:val="28"/>
+        </w:rPr>
+        <w:t>dropToBe</w:t>
+      </w:r>
+      <w:proofErr w:type="spellEnd"/>
+      <w:r>
+        <w:rPr>
+          <w:szCs w:val="28"/>
+        </w:rPr>
+        <w:t xml:space="preserve"> has been set and if so, execute the drop, which has been delayed. This ensures that the drag is </w:t>
+      </w:r>
+      <w:proofErr w:type="gramStart"/>
+      <w:r>
+        <w:rPr>
+          <w:szCs w:val="28"/>
+        </w:rPr>
+        <w:t>always  finished</w:t>
+      </w:r>
+      <w:proofErr w:type="gramEnd"/>
+      <w:r>
+        <w:rPr>
+          <w:szCs w:val="28"/>
+        </w:rPr>
+        <w:t xml:space="preserve"> before the drop is carried out.</w:t>
       </w:r>
     </w:p>
     <w:p>
@@ -19387,7 +20100,21 @@
         <w:rPr>
           <w:szCs w:val="28"/>
         </w:rPr>
-        <w:t>I fixed this by passing a new parameter into the isValid function, which will check to see if the card we are dropping on is the last one in the stack.</w:t>
+        <w:t xml:space="preserve">I fixed this by passing a new parameter into the </w:t>
+      </w:r>
+      <w:proofErr w:type="spellStart"/>
+      <w:r>
+        <w:rPr>
+          <w:szCs w:val="28"/>
+        </w:rPr>
+        <w:t>isValid</w:t>
+      </w:r>
+      <w:proofErr w:type="spellEnd"/>
+      <w:r>
+        <w:rPr>
+          <w:szCs w:val="28"/>
+        </w:rPr>
+        <w:t xml:space="preserve"> function, which will check to see if the card we are dropping on is the last one in the stack.</w:t>
       </w:r>
     </w:p>
     <w:p>
@@ -20081,7 +20808,15 @@
     <w:p/>
     <w:p>
       <w:r>
-        <w:t>Instead of using the row number from the database, I artificially created the position on the leaderboard instead</w:t>
+        <w:t xml:space="preserve">Instead of using the row number from the database, I artificially created the position on the </w:t>
+      </w:r>
+      <w:proofErr w:type="spellStart"/>
+      <w:r>
+        <w:t>leaderboard</w:t>
+      </w:r>
+      <w:proofErr w:type="spellEnd"/>
+      <w:r>
+        <w:t xml:space="preserve"> instead</w:t>
       </w:r>
       <w:r>
         <w:t>, so that the position would always increment by one going down rather than be the location of the row in the database.</w:t>
@@ -20588,7 +21323,6 @@
     <w:p/>
     <w:p/>
     <w:p/>
-    <w:p/>
     <w:p>
       <w:pPr>
         <w:pStyle w:val="Heading1"/>
@@ -20668,9 +21402,9 @@
       </w:r>
     </w:p>
     <w:p>
-      <w:pPr>
-        <w:pStyle w:val="ListParagraph"/>
-      </w:pPr>
+      <w:r>
+        <w:br w:type="page"/>
+      </w:r>
     </w:p>
     <w:p>
       <w:pPr>
@@ -20678,12 +21412,966 @@
       </w:pPr>
       <w:bookmarkStart w:id="48" w:name="_Toc97754465"/>
       <w:r>
+        <w:lastRenderedPageBreak/>
         <w:t>Component testing</w:t>
       </w:r>
       <w:bookmarkEnd w:id="48"/>
     </w:p>
     <w:p/>
     <w:p>
+      <w:r>
+        <w:t>For my component testing, I decided to create unit tests for main functions in my program, to ensure that they were all working correctly, I set up test cases and ensured that the output that was given by these functions was correct using the given input.</w:t>
+      </w:r>
+    </w:p>
+    <w:p>
+      <w:r>
+        <w:t xml:space="preserve">I used the </w:t>
+      </w:r>
+      <w:proofErr w:type="spellStart"/>
+      <w:r>
+        <w:t>unittest</w:t>
+      </w:r>
+      <w:proofErr w:type="spellEnd"/>
+      <w:r>
+        <w:t xml:space="preserve"> module of python, which provide</w:t>
+      </w:r>
+      <w:r>
+        <w:t>s</w:t>
+      </w:r>
+      <w:r>
+        <w:t xml:space="preserve"> a framework for creating and running unit tests at a function or object level. This framework uses assertions to test whether the function acts as expected. If it does then the unit test passes and if not then it fails.</w:t>
+      </w:r>
+    </w:p>
+    <w:p/>
+    <w:p>
+      <w:pPr>
+        <w:pStyle w:val="Heading3"/>
+      </w:pPr>
+      <w:r>
+        <w:t>Insertion sort testing</w:t>
+      </w:r>
+    </w:p>
+    <w:p>
+      <w:r>
+        <w:rPr>
+          <w:noProof/>
+        </w:rPr>
+        <w:drawing>
+          <wp:anchor distT="0" distB="0" distL="114300" distR="114300" simplePos="0" relativeHeight="251750400" behindDoc="1" locked="0" layoutInCell="1" allowOverlap="1" wp14:anchorId="3AA5C44F" wp14:editId="5131150B">
+            <wp:simplePos x="0" y="0"/>
+            <wp:positionH relativeFrom="margin">
+              <wp:posOffset>2545080</wp:posOffset>
+            </wp:positionH>
+            <wp:positionV relativeFrom="paragraph">
+              <wp:posOffset>17780</wp:posOffset>
+            </wp:positionV>
+            <wp:extent cx="3429000" cy="4199890"/>
+            <wp:effectExtent l="0" t="0" r="0" b="0"/>
+            <wp:wrapTight wrapText="bothSides">
+              <wp:wrapPolygon edited="0">
+                <wp:start x="0" y="0"/>
+                <wp:lineTo x="0" y="21456"/>
+                <wp:lineTo x="21480" y="21456"/>
+                <wp:lineTo x="21480" y="0"/>
+                <wp:lineTo x="0" y="0"/>
+              </wp:wrapPolygon>
+            </wp:wrapTight>
+            <wp:docPr id="22" name="Picture 22" descr="Graphical user interface&#10;&#10;Description automatically generated"/>
+            <wp:cNvGraphicFramePr>
+              <a:graphicFrameLocks xmlns:a="http://schemas.openxmlformats.org/drawingml/2006/main" noChangeAspect="1"/>
+            </wp:cNvGraphicFramePr>
+            <a:graphic xmlns:a="http://schemas.openxmlformats.org/drawingml/2006/main">
+              <a:graphicData uri="http://schemas.openxmlformats.org/drawingml/2006/picture">
+                <pic:pic xmlns:pic="http://schemas.openxmlformats.org/drawingml/2006/picture">
+                  <pic:nvPicPr>
+                    <pic:cNvPr id="22" name="Picture 22" descr="Graphical user interface&#10;&#10;Description automatically generated"/>
+                    <pic:cNvPicPr/>
+                  </pic:nvPicPr>
+                  <pic:blipFill>
+                    <a:blip r:embed="rId87">
+                      <a:extLst>
+                        <a:ext uri="{28A0092B-C50C-407E-A947-70E740481C1C}">
+                          <a14:useLocalDpi xmlns:a14="http://schemas.microsoft.com/office/drawing/2010/main" val="0"/>
+                        </a:ext>
+                      </a:extLst>
+                    </a:blip>
+                    <a:stretch>
+                      <a:fillRect/>
+                    </a:stretch>
+                  </pic:blipFill>
+                  <pic:spPr>
+                    <a:xfrm>
+                      <a:off x="0" y="0"/>
+                      <a:ext cx="3429000" cy="4199890"/>
+                    </a:xfrm>
+                    <a:prstGeom prst="rect">
+                      <a:avLst/>
+                    </a:prstGeom>
+                  </pic:spPr>
+                </pic:pic>
+              </a:graphicData>
+            </a:graphic>
+            <wp14:sizeRelH relativeFrom="margin">
+              <wp14:pctWidth>0</wp14:pctWidth>
+            </wp14:sizeRelH>
+            <wp14:sizeRelV relativeFrom="margin">
+              <wp14:pctHeight>0</wp14:pctHeight>
+            </wp14:sizeRelV>
+          </wp:anchor>
+        </w:drawing>
+      </w:r>
+      <w:r>
+        <w:t>The first thing that I unit tested was the insertion sort. I created a number of different cases where I passed in different sets of data, as my insertion sort function directly edited the list that was passed in, I created a copy</w:t>
+      </w:r>
+      <w:r>
+        <w:t xml:space="preserve"> which I sorted </w:t>
+      </w:r>
+      <w:r>
+        <w:t>with a sorted version of the list using python’s inbuilt sort function and also with manually sorted data.</w:t>
+      </w:r>
+      <w:r>
+        <w:t xml:space="preserve"> I then asserted that these two lists were identical and if they were then the unit test would pass.</w:t>
+      </w:r>
+    </w:p>
+    <w:p>
+      <w:r>
+        <w:t>On the right is the results of my unit tests for the insertion sort. Meaning that all my tests passed as expected.</w:t>
+      </w:r>
+    </w:p>
+    <w:p/>
+    <w:p>
+      <w:r>
+        <w:br w:type="page"/>
+      </w:r>
+    </w:p>
+    <w:p>
+      <w:pPr>
+        <w:pStyle w:val="Heading4"/>
+      </w:pPr>
+      <w:proofErr w:type="spellStart"/>
+      <w:r>
+        <w:lastRenderedPageBreak/>
+        <w:t>testSort</w:t>
+      </w:r>
+      <w:proofErr w:type="spellEnd"/>
+      <w:r>
+        <w:t>:</w:t>
+      </w:r>
+    </w:p>
+    <w:p>
+      <w:r>
+        <w:rPr>
+          <w:noProof/>
+        </w:rPr>
+        <w:drawing>
+          <wp:anchor distT="0" distB="0" distL="114300" distR="114300" simplePos="0" relativeHeight="251751424" behindDoc="0" locked="0" layoutInCell="1" allowOverlap="1" wp14:anchorId="0EEF997D" wp14:editId="544646F5">
+            <wp:simplePos x="0" y="0"/>
+            <wp:positionH relativeFrom="margin">
+              <wp:align>left</wp:align>
+            </wp:positionH>
+            <wp:positionV relativeFrom="paragraph">
+              <wp:posOffset>720334</wp:posOffset>
+            </wp:positionV>
+            <wp:extent cx="5112385" cy="1775460"/>
+            <wp:effectExtent l="0" t="0" r="0" b="0"/>
+            <wp:wrapTopAndBottom/>
+            <wp:docPr id="74" name="Picture 74" descr="Text&#10;&#10;Description automatically generated"/>
+            <wp:cNvGraphicFramePr>
+              <a:graphicFrameLocks xmlns:a="http://schemas.openxmlformats.org/drawingml/2006/main" noChangeAspect="1"/>
+            </wp:cNvGraphicFramePr>
+            <a:graphic xmlns:a="http://schemas.openxmlformats.org/drawingml/2006/main">
+              <a:graphicData uri="http://schemas.openxmlformats.org/drawingml/2006/picture">
+                <pic:pic xmlns:pic="http://schemas.openxmlformats.org/drawingml/2006/picture">
+                  <pic:nvPicPr>
+                    <pic:cNvPr id="74" name="Picture 74" descr="Text&#10;&#10;Description automatically generated"/>
+                    <pic:cNvPicPr/>
+                  </pic:nvPicPr>
+                  <pic:blipFill>
+                    <a:blip r:embed="rId88">
+                      <a:extLst>
+                        <a:ext uri="{28A0092B-C50C-407E-A947-70E740481C1C}">
+                          <a14:useLocalDpi xmlns:a14="http://schemas.microsoft.com/office/drawing/2010/main" val="0"/>
+                        </a:ext>
+                      </a:extLst>
+                    </a:blip>
+                    <a:stretch>
+                      <a:fillRect/>
+                    </a:stretch>
+                  </pic:blipFill>
+                  <pic:spPr>
+                    <a:xfrm>
+                      <a:off x="0" y="0"/>
+                      <a:ext cx="5119327" cy="1778335"/>
+                    </a:xfrm>
+                    <a:prstGeom prst="rect">
+                      <a:avLst/>
+                    </a:prstGeom>
+                  </pic:spPr>
+                </pic:pic>
+              </a:graphicData>
+            </a:graphic>
+            <wp14:sizeRelH relativeFrom="margin">
+              <wp14:pctWidth>0</wp14:pctWidth>
+            </wp14:sizeRelH>
+            <wp14:sizeRelV relativeFrom="margin">
+              <wp14:pctHeight>0</wp14:pctHeight>
+            </wp14:sizeRelV>
+          </wp:anchor>
+        </w:drawing>
+      </w:r>
+      <w:r>
+        <w:t>This was the first test and it was just a simple list made of positive integers which I used to test the basic functionality of my insertion sort.</w:t>
+      </w:r>
+    </w:p>
+    <w:p/>
+    <w:p/>
+    <w:p>
+      <w:pPr>
+        <w:pStyle w:val="Heading4"/>
+      </w:pPr>
+      <w:proofErr w:type="spellStart"/>
+      <w:r>
+        <w:t>testSortBackwards</w:t>
+      </w:r>
+      <w:proofErr w:type="spellEnd"/>
+      <w:r>
+        <w:t>:</w:t>
+      </w:r>
+    </w:p>
+    <w:p>
+      <w:r>
+        <w:rPr>
+          <w:noProof/>
+        </w:rPr>
+        <w:drawing>
+          <wp:anchor distT="0" distB="0" distL="114300" distR="114300" simplePos="0" relativeHeight="251752448" behindDoc="0" locked="0" layoutInCell="1" allowOverlap="1" wp14:anchorId="23CCC61B" wp14:editId="797E0BE9">
+            <wp:simplePos x="0" y="0"/>
+            <wp:positionH relativeFrom="margin">
+              <wp:posOffset>-635</wp:posOffset>
+            </wp:positionH>
+            <wp:positionV relativeFrom="paragraph">
+              <wp:posOffset>1017270</wp:posOffset>
+            </wp:positionV>
+            <wp:extent cx="5053965" cy="1670050"/>
+            <wp:effectExtent l="0" t="0" r="0" b="6350"/>
+            <wp:wrapTopAndBottom/>
+            <wp:docPr id="75" name="Picture 75" descr="Text&#10;&#10;Description automatically generated"/>
+            <wp:cNvGraphicFramePr>
+              <a:graphicFrameLocks xmlns:a="http://schemas.openxmlformats.org/drawingml/2006/main" noChangeAspect="1"/>
+            </wp:cNvGraphicFramePr>
+            <a:graphic xmlns:a="http://schemas.openxmlformats.org/drawingml/2006/main">
+              <a:graphicData uri="http://schemas.openxmlformats.org/drawingml/2006/picture">
+                <pic:pic xmlns:pic="http://schemas.openxmlformats.org/drawingml/2006/picture">
+                  <pic:nvPicPr>
+                    <pic:cNvPr id="75" name="Picture 75" descr="Text&#10;&#10;Description automatically generated"/>
+                    <pic:cNvPicPr/>
+                  </pic:nvPicPr>
+                  <pic:blipFill>
+                    <a:blip r:embed="rId89">
+                      <a:extLst>
+                        <a:ext uri="{28A0092B-C50C-407E-A947-70E740481C1C}">
+                          <a14:useLocalDpi xmlns:a14="http://schemas.microsoft.com/office/drawing/2010/main" val="0"/>
+                        </a:ext>
+                      </a:extLst>
+                    </a:blip>
+                    <a:stretch>
+                      <a:fillRect/>
+                    </a:stretch>
+                  </pic:blipFill>
+                  <pic:spPr>
+                    <a:xfrm>
+                      <a:off x="0" y="0"/>
+                      <a:ext cx="5053965" cy="1670050"/>
+                    </a:xfrm>
+                    <a:prstGeom prst="rect">
+                      <a:avLst/>
+                    </a:prstGeom>
+                  </pic:spPr>
+                </pic:pic>
+              </a:graphicData>
+            </a:graphic>
+            <wp14:sizeRelH relativeFrom="margin">
+              <wp14:pctWidth>0</wp14:pctWidth>
+            </wp14:sizeRelH>
+            <wp14:sizeRelV relativeFrom="margin">
+              <wp14:pctHeight>0</wp14:pctHeight>
+            </wp14:sizeRelV>
+          </wp:anchor>
+        </w:drawing>
+      </w:r>
+      <w:r>
+        <w:t>I wanted to test if my insertion sort could handle doing the most amount of computation possible</w:t>
+      </w:r>
+      <w:r>
+        <w:t>, so I gave it a list that was as unsorted as possible, where every element will have to be moved multiple spaces.</w:t>
+      </w:r>
+    </w:p>
+    <w:p>
+      <w:r>
+        <w:br w:type="page"/>
+      </w:r>
+    </w:p>
+    <w:p>
+      <w:pPr>
+        <w:pStyle w:val="Heading4"/>
+      </w:pPr>
+      <w:proofErr w:type="spellStart"/>
+      <w:r>
+        <w:lastRenderedPageBreak/>
+        <w:t>testSortBoth</w:t>
+      </w:r>
+      <w:proofErr w:type="spellEnd"/>
+      <w:r>
+        <w:t>:</w:t>
+      </w:r>
+    </w:p>
+    <w:p>
+      <w:r>
+        <w:rPr>
+          <w:noProof/>
+        </w:rPr>
+        <w:drawing>
+          <wp:anchor distT="0" distB="0" distL="114300" distR="114300" simplePos="0" relativeHeight="251753472" behindDoc="0" locked="0" layoutInCell="1" allowOverlap="1" wp14:anchorId="1E2C4D24" wp14:editId="10607803">
+            <wp:simplePos x="0" y="0"/>
+            <wp:positionH relativeFrom="margin">
+              <wp:align>left</wp:align>
+            </wp:positionH>
+            <wp:positionV relativeFrom="paragraph">
+              <wp:posOffset>1599760</wp:posOffset>
+            </wp:positionV>
+            <wp:extent cx="5431790" cy="1978025"/>
+            <wp:effectExtent l="0" t="0" r="0" b="3175"/>
+            <wp:wrapTopAndBottom/>
+            <wp:docPr id="76" name="Picture 76" descr="Text&#10;&#10;Description automatically generated"/>
+            <wp:cNvGraphicFramePr>
+              <a:graphicFrameLocks xmlns:a="http://schemas.openxmlformats.org/drawingml/2006/main" noChangeAspect="1"/>
+            </wp:cNvGraphicFramePr>
+            <a:graphic xmlns:a="http://schemas.openxmlformats.org/drawingml/2006/main">
+              <a:graphicData uri="http://schemas.openxmlformats.org/drawingml/2006/picture">
+                <pic:pic xmlns:pic="http://schemas.openxmlformats.org/drawingml/2006/picture">
+                  <pic:nvPicPr>
+                    <pic:cNvPr id="76" name="Picture 76" descr="Text&#10;&#10;Description automatically generated"/>
+                    <pic:cNvPicPr/>
+                  </pic:nvPicPr>
+                  <pic:blipFill>
+                    <a:blip r:embed="rId90">
+                      <a:extLst>
+                        <a:ext uri="{28A0092B-C50C-407E-A947-70E740481C1C}">
+                          <a14:useLocalDpi xmlns:a14="http://schemas.microsoft.com/office/drawing/2010/main" val="0"/>
+                        </a:ext>
+                      </a:extLst>
+                    </a:blip>
+                    <a:stretch>
+                      <a:fillRect/>
+                    </a:stretch>
+                  </pic:blipFill>
+                  <pic:spPr>
+                    <a:xfrm>
+                      <a:off x="0" y="0"/>
+                      <a:ext cx="5431790" cy="1978025"/>
+                    </a:xfrm>
+                    <a:prstGeom prst="rect">
+                      <a:avLst/>
+                    </a:prstGeom>
+                  </pic:spPr>
+                </pic:pic>
+              </a:graphicData>
+            </a:graphic>
+          </wp:anchor>
+        </w:drawing>
+      </w:r>
+      <w:r>
+        <w:t xml:space="preserve">I was unsure if the inbuilt python sort was sorting by ascending or descending order, and as I wanted my </w:t>
+      </w:r>
+      <w:r>
+        <w:t>insertion sort to sort in ascending order, I was concerned that both were sorting in descending order, which would cause a problem later on. So instead of using an automatic sort, I decided to manually sort the list in ascending order to ensure that my sort was sorting in ascending order.</w:t>
+      </w:r>
+    </w:p>
+    <w:p/>
+    <w:p>
+      <w:pPr>
+        <w:pStyle w:val="Heading4"/>
+      </w:pPr>
+      <w:proofErr w:type="spellStart"/>
+      <w:r>
+        <w:t>testSortSorted</w:t>
+      </w:r>
+      <w:proofErr w:type="spellEnd"/>
+      <w:r>
+        <w:t>:</w:t>
+      </w:r>
+    </w:p>
+    <w:p>
+      <w:r>
+        <w:rPr>
+          <w:noProof/>
+        </w:rPr>
+        <w:drawing>
+          <wp:anchor distT="0" distB="0" distL="114300" distR="114300" simplePos="0" relativeHeight="251754496" behindDoc="0" locked="0" layoutInCell="1" allowOverlap="1" wp14:anchorId="67E07FDC" wp14:editId="12705AF0">
+            <wp:simplePos x="0" y="0"/>
+            <wp:positionH relativeFrom="margin">
+              <wp:align>left</wp:align>
+            </wp:positionH>
+            <wp:positionV relativeFrom="paragraph">
+              <wp:posOffset>892468</wp:posOffset>
+            </wp:positionV>
+            <wp:extent cx="5415915" cy="1941195"/>
+            <wp:effectExtent l="0" t="0" r="0" b="1905"/>
+            <wp:wrapTopAndBottom/>
+            <wp:docPr id="79" name="Picture 79" descr="Text&#10;&#10;Description automatically generated"/>
+            <wp:cNvGraphicFramePr>
+              <a:graphicFrameLocks xmlns:a="http://schemas.openxmlformats.org/drawingml/2006/main" noChangeAspect="1"/>
+            </wp:cNvGraphicFramePr>
+            <a:graphic xmlns:a="http://schemas.openxmlformats.org/drawingml/2006/main">
+              <a:graphicData uri="http://schemas.openxmlformats.org/drawingml/2006/picture">
+                <pic:pic xmlns:pic="http://schemas.openxmlformats.org/drawingml/2006/picture">
+                  <pic:nvPicPr>
+                    <pic:cNvPr id="79" name="Picture 79" descr="Text&#10;&#10;Description automatically generated"/>
+                    <pic:cNvPicPr/>
+                  </pic:nvPicPr>
+                  <pic:blipFill>
+                    <a:blip r:embed="rId91">
+                      <a:extLst>
+                        <a:ext uri="{28A0092B-C50C-407E-A947-70E740481C1C}">
+                          <a14:useLocalDpi xmlns:a14="http://schemas.microsoft.com/office/drawing/2010/main" val="0"/>
+                        </a:ext>
+                      </a:extLst>
+                    </a:blip>
+                    <a:stretch>
+                      <a:fillRect/>
+                    </a:stretch>
+                  </pic:blipFill>
+                  <pic:spPr>
+                    <a:xfrm>
+                      <a:off x="0" y="0"/>
+                      <a:ext cx="5439197" cy="1950100"/>
+                    </a:xfrm>
+                    <a:prstGeom prst="rect">
+                      <a:avLst/>
+                    </a:prstGeom>
+                  </pic:spPr>
+                </pic:pic>
+              </a:graphicData>
+            </a:graphic>
+            <wp14:sizeRelH relativeFrom="margin">
+              <wp14:pctWidth>0</wp14:pctWidth>
+            </wp14:sizeRelH>
+            <wp14:sizeRelV relativeFrom="margin">
+              <wp14:pctHeight>0</wp14:pctHeight>
+            </wp14:sizeRelV>
+          </wp:anchor>
+        </w:drawing>
+      </w:r>
+      <w:r>
+        <w:t xml:space="preserve">I wanted to make sure that my insertion sort wouldn’t ruin an already perfectly sorted list, and it would just give back the same list that it was given, </w:t>
+      </w:r>
+      <w:proofErr w:type="gramStart"/>
+      <w:r>
+        <w:t>i.e.</w:t>
+      </w:r>
+      <w:proofErr w:type="gramEnd"/>
+      <w:r>
+        <w:t xml:space="preserve"> it wouldn’t make any changes at all.</w:t>
+      </w:r>
+    </w:p>
+    <w:p>
+      <w:r>
+        <w:br w:type="page"/>
+      </w:r>
+    </w:p>
+    <w:p>
+      <w:pPr>
+        <w:pStyle w:val="Heading4"/>
+      </w:pPr>
+      <w:proofErr w:type="spellStart"/>
+      <w:r>
+        <w:lastRenderedPageBreak/>
+        <w:t>testSortDecimal</w:t>
+      </w:r>
+      <w:proofErr w:type="spellEnd"/>
+      <w:r>
+        <w:t>:</w:t>
+      </w:r>
+    </w:p>
+    <w:p>
+      <w:r>
+        <w:rPr>
+          <w:noProof/>
+        </w:rPr>
+        <w:drawing>
+          <wp:anchor distT="0" distB="0" distL="114300" distR="114300" simplePos="0" relativeHeight="251755520" behindDoc="0" locked="0" layoutInCell="1" allowOverlap="1" wp14:anchorId="6FC96F52" wp14:editId="6E88C20A">
+            <wp:simplePos x="0" y="0"/>
+            <wp:positionH relativeFrom="margin">
+              <wp:align>left</wp:align>
+            </wp:positionH>
+            <wp:positionV relativeFrom="paragraph">
+              <wp:posOffset>605839</wp:posOffset>
+            </wp:positionV>
+            <wp:extent cx="5751195" cy="1802130"/>
+            <wp:effectExtent l="0" t="0" r="1905" b="7620"/>
+            <wp:wrapTopAndBottom/>
+            <wp:docPr id="82" name="Picture 82" descr="Text&#10;&#10;Description automatically generated"/>
+            <wp:cNvGraphicFramePr>
+              <a:graphicFrameLocks xmlns:a="http://schemas.openxmlformats.org/drawingml/2006/main" noChangeAspect="1"/>
+            </wp:cNvGraphicFramePr>
+            <a:graphic xmlns:a="http://schemas.openxmlformats.org/drawingml/2006/main">
+              <a:graphicData uri="http://schemas.openxmlformats.org/drawingml/2006/picture">
+                <pic:pic xmlns:pic="http://schemas.openxmlformats.org/drawingml/2006/picture">
+                  <pic:nvPicPr>
+                    <pic:cNvPr id="82" name="Picture 82" descr="Text&#10;&#10;Description automatically generated"/>
+                    <pic:cNvPicPr/>
+                  </pic:nvPicPr>
+                  <pic:blipFill>
+                    <a:blip r:embed="rId92">
+                      <a:extLst>
+                        <a:ext uri="{28A0092B-C50C-407E-A947-70E740481C1C}">
+                          <a14:useLocalDpi xmlns:a14="http://schemas.microsoft.com/office/drawing/2010/main" val="0"/>
+                        </a:ext>
+                      </a:extLst>
+                    </a:blip>
+                    <a:stretch>
+                      <a:fillRect/>
+                    </a:stretch>
+                  </pic:blipFill>
+                  <pic:spPr>
+                    <a:xfrm>
+                      <a:off x="0" y="0"/>
+                      <a:ext cx="5751195" cy="1802130"/>
+                    </a:xfrm>
+                    <a:prstGeom prst="rect">
+                      <a:avLst/>
+                    </a:prstGeom>
+                  </pic:spPr>
+                </pic:pic>
+              </a:graphicData>
+            </a:graphic>
+            <wp14:sizeRelH relativeFrom="margin">
+              <wp14:pctWidth>0</wp14:pctWidth>
+            </wp14:sizeRelH>
+            <wp14:sizeRelV relativeFrom="margin">
+              <wp14:pctHeight>0</wp14:pctHeight>
+            </wp14:sizeRelV>
+          </wp:anchor>
+        </w:drawing>
+      </w:r>
+      <w:r>
+        <w:t>I tested to make that my insertion sort could handle decimals, and wouldn’t give an error or an incorrect sort.</w:t>
+      </w:r>
+    </w:p>
+    <w:p/>
+    <w:p>
+      <w:pPr>
+        <w:pStyle w:val="Heading4"/>
+      </w:pPr>
+      <w:proofErr w:type="spellStart"/>
+      <w:r>
+        <w:t>testSortNegative</w:t>
+      </w:r>
+      <w:proofErr w:type="spellEnd"/>
+      <w:r>
+        <w:t>:</w:t>
+      </w:r>
+    </w:p>
+    <w:p>
+      <w:r>
+        <w:rPr>
+          <w:noProof/>
+        </w:rPr>
+        <w:drawing>
+          <wp:anchor distT="0" distB="0" distL="114300" distR="114300" simplePos="0" relativeHeight="251756544" behindDoc="0" locked="0" layoutInCell="1" allowOverlap="1" wp14:anchorId="2ABFAEBB" wp14:editId="39578EE8">
+            <wp:simplePos x="0" y="0"/>
+            <wp:positionH relativeFrom="margin">
+              <wp:align>left</wp:align>
+            </wp:positionH>
+            <wp:positionV relativeFrom="paragraph">
+              <wp:posOffset>571500</wp:posOffset>
+            </wp:positionV>
+            <wp:extent cx="6003290" cy="1951355"/>
+            <wp:effectExtent l="0" t="0" r="0" b="0"/>
+            <wp:wrapTopAndBottom/>
+            <wp:docPr id="83" name="Picture 83" descr="Text&#10;&#10;Description automatically generated"/>
+            <wp:cNvGraphicFramePr>
+              <a:graphicFrameLocks xmlns:a="http://schemas.openxmlformats.org/drawingml/2006/main" noChangeAspect="1"/>
+            </wp:cNvGraphicFramePr>
+            <a:graphic xmlns:a="http://schemas.openxmlformats.org/drawingml/2006/main">
+              <a:graphicData uri="http://schemas.openxmlformats.org/drawingml/2006/picture">
+                <pic:pic xmlns:pic="http://schemas.openxmlformats.org/drawingml/2006/picture">
+                  <pic:nvPicPr>
+                    <pic:cNvPr id="83" name="Picture 83" descr="Text&#10;&#10;Description automatically generated"/>
+                    <pic:cNvPicPr/>
+                  </pic:nvPicPr>
+                  <pic:blipFill>
+                    <a:blip r:embed="rId93">
+                      <a:extLst>
+                        <a:ext uri="{28A0092B-C50C-407E-A947-70E740481C1C}">
+                          <a14:useLocalDpi xmlns:a14="http://schemas.microsoft.com/office/drawing/2010/main" val="0"/>
+                        </a:ext>
+                      </a:extLst>
+                    </a:blip>
+                    <a:stretch>
+                      <a:fillRect/>
+                    </a:stretch>
+                  </pic:blipFill>
+                  <pic:spPr>
+                    <a:xfrm>
+                      <a:off x="0" y="0"/>
+                      <a:ext cx="6003290" cy="1951355"/>
+                    </a:xfrm>
+                    <a:prstGeom prst="rect">
+                      <a:avLst/>
+                    </a:prstGeom>
+                  </pic:spPr>
+                </pic:pic>
+              </a:graphicData>
+            </a:graphic>
+            <wp14:sizeRelH relativeFrom="margin">
+              <wp14:pctWidth>0</wp14:pctWidth>
+            </wp14:sizeRelH>
+            <wp14:sizeRelV relativeFrom="margin">
+              <wp14:pctHeight>0</wp14:pctHeight>
+            </wp14:sizeRelV>
+          </wp:anchor>
+        </w:drawing>
+      </w:r>
+      <w:r>
+        <w:t>I wanted to ensure that my insertion sort would also work with purely negative integers.</w:t>
+      </w:r>
+    </w:p>
+    <w:p>
+      <w:r>
+        <w:br w:type="page"/>
+      </w:r>
+    </w:p>
+    <w:p>
+      <w:pPr>
+        <w:pStyle w:val="Heading4"/>
+      </w:pPr>
+      <w:proofErr w:type="spellStart"/>
+      <w:r>
+        <w:lastRenderedPageBreak/>
+        <w:t>testSortNegativePositive</w:t>
+      </w:r>
+      <w:proofErr w:type="spellEnd"/>
+      <w:r>
+        <w:t>:</w:t>
+      </w:r>
+    </w:p>
+    <w:p>
+      <w:r>
+        <w:rPr>
+          <w:noProof/>
+        </w:rPr>
+        <w:drawing>
+          <wp:anchor distT="0" distB="0" distL="114300" distR="114300" simplePos="0" relativeHeight="251757568" behindDoc="0" locked="0" layoutInCell="1" allowOverlap="1" wp14:anchorId="47193E0A" wp14:editId="1067FC8D">
+            <wp:simplePos x="0" y="0"/>
+            <wp:positionH relativeFrom="margin">
+              <wp:posOffset>-635</wp:posOffset>
+            </wp:positionH>
+            <wp:positionV relativeFrom="paragraph">
+              <wp:posOffset>570865</wp:posOffset>
+            </wp:positionV>
+            <wp:extent cx="6522720" cy="1485900"/>
+            <wp:effectExtent l="0" t="0" r="0" b="0"/>
+            <wp:wrapTopAndBottom/>
+            <wp:docPr id="84" name="Picture 84" descr="Text&#10;&#10;Description automatically generated"/>
+            <wp:cNvGraphicFramePr>
+              <a:graphicFrameLocks xmlns:a="http://schemas.openxmlformats.org/drawingml/2006/main" noChangeAspect="1"/>
+            </wp:cNvGraphicFramePr>
+            <a:graphic xmlns:a="http://schemas.openxmlformats.org/drawingml/2006/main">
+              <a:graphicData uri="http://schemas.openxmlformats.org/drawingml/2006/picture">
+                <pic:pic xmlns:pic="http://schemas.openxmlformats.org/drawingml/2006/picture">
+                  <pic:nvPicPr>
+                    <pic:cNvPr id="84" name="Picture 84" descr="Text&#10;&#10;Description automatically generated"/>
+                    <pic:cNvPicPr/>
+                  </pic:nvPicPr>
+                  <pic:blipFill>
+                    <a:blip r:embed="rId94">
+                      <a:extLst>
+                        <a:ext uri="{28A0092B-C50C-407E-A947-70E740481C1C}">
+                          <a14:useLocalDpi xmlns:a14="http://schemas.microsoft.com/office/drawing/2010/main" val="0"/>
+                        </a:ext>
+                      </a:extLst>
+                    </a:blip>
+                    <a:stretch>
+                      <a:fillRect/>
+                    </a:stretch>
+                  </pic:blipFill>
+                  <pic:spPr>
+                    <a:xfrm>
+                      <a:off x="0" y="0"/>
+                      <a:ext cx="6522720" cy="1485900"/>
+                    </a:xfrm>
+                    <a:prstGeom prst="rect">
+                      <a:avLst/>
+                    </a:prstGeom>
+                  </pic:spPr>
+                </pic:pic>
+              </a:graphicData>
+            </a:graphic>
+            <wp14:sizeRelH relativeFrom="margin">
+              <wp14:pctWidth>0</wp14:pctWidth>
+            </wp14:sizeRelH>
+            <wp14:sizeRelV relativeFrom="margin">
+              <wp14:pctHeight>0</wp14:pctHeight>
+            </wp14:sizeRelV>
+          </wp:anchor>
+        </w:drawing>
+      </w:r>
+      <w:r>
+        <w:t>I wanted to make sure that the insertion sort would be correct for a list of both negative and positive integers.</w:t>
+      </w:r>
+    </w:p>
+    <w:p/>
+    <w:p>
+      <w:pPr>
+        <w:pStyle w:val="Heading4"/>
+      </w:pPr>
+      <w:proofErr w:type="spellStart"/>
+      <w:r>
+        <w:t>testSortNegativePositive</w:t>
+      </w:r>
+      <w:r>
+        <w:t>Both</w:t>
+      </w:r>
+      <w:proofErr w:type="spellEnd"/>
+      <w:r>
+        <w:t>:</w:t>
+      </w:r>
+    </w:p>
+    <w:p>
+      <w:r>
+        <w:rPr>
+          <w:noProof/>
+        </w:rPr>
+        <w:drawing>
+          <wp:anchor distT="0" distB="0" distL="114300" distR="114300" simplePos="0" relativeHeight="251758592" behindDoc="0" locked="0" layoutInCell="1" allowOverlap="1" wp14:anchorId="253FD7BA" wp14:editId="68032FC9">
+            <wp:simplePos x="0" y="0"/>
+            <wp:positionH relativeFrom="margin">
+              <wp:align>left</wp:align>
+            </wp:positionH>
+            <wp:positionV relativeFrom="paragraph">
+              <wp:posOffset>1036320</wp:posOffset>
+            </wp:positionV>
+            <wp:extent cx="6211570" cy="1837055"/>
+            <wp:effectExtent l="0" t="0" r="0" b="0"/>
+            <wp:wrapTopAndBottom/>
+            <wp:docPr id="85" name="Picture 85" descr="Text&#10;&#10;Description automatically generated"/>
+            <wp:cNvGraphicFramePr>
+              <a:graphicFrameLocks xmlns:a="http://schemas.openxmlformats.org/drawingml/2006/main" noChangeAspect="1"/>
+            </wp:cNvGraphicFramePr>
+            <a:graphic xmlns:a="http://schemas.openxmlformats.org/drawingml/2006/main">
+              <a:graphicData uri="http://schemas.openxmlformats.org/drawingml/2006/picture">
+                <pic:pic xmlns:pic="http://schemas.openxmlformats.org/drawingml/2006/picture">
+                  <pic:nvPicPr>
+                    <pic:cNvPr id="85" name="Picture 85" descr="Text&#10;&#10;Description automatically generated"/>
+                    <pic:cNvPicPr/>
+                  </pic:nvPicPr>
+                  <pic:blipFill>
+                    <a:blip r:embed="rId95">
+                      <a:extLst>
+                        <a:ext uri="{28A0092B-C50C-407E-A947-70E740481C1C}">
+                          <a14:useLocalDpi xmlns:a14="http://schemas.microsoft.com/office/drawing/2010/main" val="0"/>
+                        </a:ext>
+                      </a:extLst>
+                    </a:blip>
+                    <a:stretch>
+                      <a:fillRect/>
+                    </a:stretch>
+                  </pic:blipFill>
+                  <pic:spPr>
+                    <a:xfrm>
+                      <a:off x="0" y="0"/>
+                      <a:ext cx="6211570" cy="1837055"/>
+                    </a:xfrm>
+                    <a:prstGeom prst="rect">
+                      <a:avLst/>
+                    </a:prstGeom>
+                  </pic:spPr>
+                </pic:pic>
+              </a:graphicData>
+            </a:graphic>
+            <wp14:sizeRelH relativeFrom="margin">
+              <wp14:pctWidth>0</wp14:pctWidth>
+            </wp14:sizeRelH>
+            <wp14:sizeRelV relativeFrom="margin">
+              <wp14:pctHeight>0</wp14:pctHeight>
+            </wp14:sizeRelV>
+          </wp:anchor>
+        </w:drawing>
+      </w:r>
+      <w:r>
+        <w:t>I tested using another manually sorted list to test if my insertion sort was working as I wanted it to work for negative numbers and wasn’t giving an incorrect answer that happened to be the same as the python inbuilt sorting function.</w:t>
+      </w:r>
+    </w:p>
+    <w:p>
+      <w:r>
+        <w:br w:type="page"/>
+      </w:r>
+    </w:p>
+    <w:p>
+      <w:pPr>
+        <w:pStyle w:val="Heading4"/>
+      </w:pPr>
+      <w:proofErr w:type="spellStart"/>
+      <w:r>
+        <w:lastRenderedPageBreak/>
+        <w:t>testSortAllSame</w:t>
+      </w:r>
+      <w:proofErr w:type="spellEnd"/>
+      <w:r>
+        <w:t>:</w:t>
+      </w:r>
+    </w:p>
+    <w:p>
+      <w:r>
+        <w:rPr>
+          <w:noProof/>
+        </w:rPr>
+        <w:drawing>
+          <wp:anchor distT="0" distB="0" distL="114300" distR="114300" simplePos="0" relativeHeight="251759616" behindDoc="0" locked="0" layoutInCell="1" allowOverlap="1" wp14:anchorId="540E73C6" wp14:editId="0C706C04">
+            <wp:simplePos x="0" y="0"/>
+            <wp:positionH relativeFrom="margin">
+              <wp:align>left</wp:align>
+            </wp:positionH>
+            <wp:positionV relativeFrom="paragraph">
+              <wp:posOffset>861646</wp:posOffset>
+            </wp:positionV>
+            <wp:extent cx="5301762" cy="1954463"/>
+            <wp:effectExtent l="0" t="0" r="0" b="8255"/>
+            <wp:wrapTopAndBottom/>
+            <wp:docPr id="86" name="Picture 86" descr="Text&#10;&#10;Description automatically generated"/>
+            <wp:cNvGraphicFramePr>
+              <a:graphicFrameLocks xmlns:a="http://schemas.openxmlformats.org/drawingml/2006/main" noChangeAspect="1"/>
+            </wp:cNvGraphicFramePr>
+            <a:graphic xmlns:a="http://schemas.openxmlformats.org/drawingml/2006/main">
+              <a:graphicData uri="http://schemas.openxmlformats.org/drawingml/2006/picture">
+                <pic:pic xmlns:pic="http://schemas.openxmlformats.org/drawingml/2006/picture">
+                  <pic:nvPicPr>
+                    <pic:cNvPr id="86" name="Picture 86" descr="Text&#10;&#10;Description automatically generated"/>
+                    <pic:cNvPicPr/>
+                  </pic:nvPicPr>
+                  <pic:blipFill>
+                    <a:blip r:embed="rId96">
+                      <a:extLst>
+                        <a:ext uri="{28A0092B-C50C-407E-A947-70E740481C1C}">
+                          <a14:useLocalDpi xmlns:a14="http://schemas.microsoft.com/office/drawing/2010/main" val="0"/>
+                        </a:ext>
+                      </a:extLst>
+                    </a:blip>
+                    <a:stretch>
+                      <a:fillRect/>
+                    </a:stretch>
+                  </pic:blipFill>
+                  <pic:spPr>
+                    <a:xfrm>
+                      <a:off x="0" y="0"/>
+                      <a:ext cx="5301762" cy="1954463"/>
+                    </a:xfrm>
+                    <a:prstGeom prst="rect">
+                      <a:avLst/>
+                    </a:prstGeom>
+                  </pic:spPr>
+                </pic:pic>
+              </a:graphicData>
+            </a:graphic>
+          </wp:anchor>
+        </w:drawing>
+      </w:r>
+      <w:r>
+        <w:t>I tested to ensure that my function would work when all the values in the list were the same, mainly to make sure that it wouldn’t give an error when comparing identical values.</w:t>
+      </w:r>
+    </w:p>
+    <w:p/>
+    <w:p>
+      <w:pPr>
+        <w:pStyle w:val="Heading4"/>
+      </w:pPr>
+      <w:proofErr w:type="spellStart"/>
+      <w:r>
+        <w:t>testSortEmpty</w:t>
+      </w:r>
+      <w:proofErr w:type="spellEnd"/>
+      <w:r>
+        <w:t>:</w:t>
+      </w:r>
+    </w:p>
+    <w:p>
+      <w:r>
+        <w:rPr>
+          <w:noProof/>
+        </w:rPr>
+        <w:drawing>
+          <wp:anchor distT="0" distB="0" distL="114300" distR="114300" simplePos="0" relativeHeight="251760640" behindDoc="0" locked="0" layoutInCell="1" allowOverlap="1" wp14:anchorId="1158068A" wp14:editId="746C43E1">
+            <wp:simplePos x="0" y="0"/>
+            <wp:positionH relativeFrom="margin">
+              <wp:align>left</wp:align>
+            </wp:positionH>
+            <wp:positionV relativeFrom="paragraph">
+              <wp:posOffset>647456</wp:posOffset>
+            </wp:positionV>
+            <wp:extent cx="5547360" cy="2050415"/>
+            <wp:effectExtent l="0" t="0" r="0" b="6985"/>
+            <wp:wrapTopAndBottom/>
+            <wp:docPr id="87" name="Picture 87" descr="Text&#10;&#10;Description automatically generated"/>
+            <wp:cNvGraphicFramePr>
+              <a:graphicFrameLocks xmlns:a="http://schemas.openxmlformats.org/drawingml/2006/main" noChangeAspect="1"/>
+            </wp:cNvGraphicFramePr>
+            <a:graphic xmlns:a="http://schemas.openxmlformats.org/drawingml/2006/main">
+              <a:graphicData uri="http://schemas.openxmlformats.org/drawingml/2006/picture">
+                <pic:pic xmlns:pic="http://schemas.openxmlformats.org/drawingml/2006/picture">
+                  <pic:nvPicPr>
+                    <pic:cNvPr id="87" name="Picture 87" descr="Text&#10;&#10;Description automatically generated"/>
+                    <pic:cNvPicPr/>
+                  </pic:nvPicPr>
+                  <pic:blipFill>
+                    <a:blip r:embed="rId97">
+                      <a:extLst>
+                        <a:ext uri="{28A0092B-C50C-407E-A947-70E740481C1C}">
+                          <a14:useLocalDpi xmlns:a14="http://schemas.microsoft.com/office/drawing/2010/main" val="0"/>
+                        </a:ext>
+                      </a:extLst>
+                    </a:blip>
+                    <a:stretch>
+                      <a:fillRect/>
+                    </a:stretch>
+                  </pic:blipFill>
+                  <pic:spPr>
+                    <a:xfrm>
+                      <a:off x="0" y="0"/>
+                      <a:ext cx="5589137" cy="2065801"/>
+                    </a:xfrm>
+                    <a:prstGeom prst="rect">
+                      <a:avLst/>
+                    </a:prstGeom>
+                  </pic:spPr>
+                </pic:pic>
+              </a:graphicData>
+            </a:graphic>
+            <wp14:sizeRelH relativeFrom="margin">
+              <wp14:pctWidth>0</wp14:pctWidth>
+            </wp14:sizeRelH>
+            <wp14:sizeRelV relativeFrom="margin">
+              <wp14:pctHeight>0</wp14:pctHeight>
+            </wp14:sizeRelV>
+          </wp:anchor>
+        </w:drawing>
+      </w:r>
+      <w:r>
+        <w:t xml:space="preserve">I wanted to make sure that my insertion sort function wouldn’t give an error </w:t>
+      </w:r>
+      <w:r>
+        <w:t>when presented with an empty list.</w:t>
+      </w:r>
+    </w:p>
+    <w:p/>
+    <w:p/>
+    <w:p>
+      <w:r>
+        <w:br w:type="page"/>
+      </w:r>
+    </w:p>
+    <w:p/>
+    <w:p>
       <w:pPr>
         <w:pStyle w:val="Heading2"/>
       </w:pPr>
@@ -20706,12 +22394,25 @@
     </w:p>
     <w:p>
       <w:r>
-        <w:t>python.exe “Solitaire game.py” -t test_case</w:t>
-      </w:r>
-    </w:p>
-    <w:p>
-      <w:r>
-        <w:t xml:space="preserve">Where test_case is one of the test case names </w:t>
+        <w:t xml:space="preserve">python.exe “Solitaire game.py” -t </w:t>
+      </w:r>
+      <w:proofErr w:type="spellStart"/>
+      <w:r>
+        <w:t>test_case</w:t>
+      </w:r>
+      <w:proofErr w:type="spellEnd"/>
+    </w:p>
+    <w:p>
+      <w:r>
+        <w:t xml:space="preserve">Where </w:t>
+      </w:r>
+      <w:proofErr w:type="spellStart"/>
+      <w:r>
+        <w:t>test_case</w:t>
+      </w:r>
+      <w:proofErr w:type="spellEnd"/>
+      <w:r>
+        <w:t xml:space="preserve"> is one of the test case names </w:t>
       </w:r>
       <w:r>
         <w:t>illustrated</w:t>
@@ -20803,12 +22504,14 @@
                 <w:lang w:eastAsia="en-GB"/>
               </w:rPr>
             </w:pPr>
+            <w:proofErr w:type="spellStart"/>
             <w:r>
               <w:rPr>
                 <w:lang w:eastAsia="en-GB"/>
               </w:rPr>
               <w:t>mid_drop</w:t>
             </w:r>
+            <w:proofErr w:type="spellEnd"/>
           </w:p>
         </w:tc>
         <w:tc>
@@ -20817,11 +22520,7 @@
           </w:tcPr>
           <w:p>
             <w:r>
-              <w:t xml:space="preserve">Dropping a card in the centre of two </w:t>
-            </w:r>
-            <w:r>
-              <w:lastRenderedPageBreak/>
-              <w:t>face up cards in the stack</w:t>
+              <w:t>Dropping a card in the centre of two face up cards in the stack</w:t>
             </w:r>
           </w:p>
         </w:tc>
@@ -20831,12 +22530,7 @@
           </w:tcPr>
           <w:p>
             <w:r>
-              <w:lastRenderedPageBreak/>
-              <w:t xml:space="preserve">Two sevens of same colour and an eight </w:t>
-            </w:r>
-            <w:r>
-              <w:lastRenderedPageBreak/>
-              <w:t>of opposite colour</w:t>
+              <w:t>Two sevens of same colour and an eight of opposite colour</w:t>
             </w:r>
             <w:r>
               <w:t xml:space="preserve"> at the top of the stacks</w:t>
@@ -20849,15 +22543,10 @@
           </w:tcPr>
           <w:p>
             <w:r>
-              <w:lastRenderedPageBreak/>
               <w:t xml:space="preserve">First seven is </w:t>
             </w:r>
             <w:r>
-              <w:t xml:space="preserve">able to be </w:t>
-            </w:r>
-            <w:r>
-              <w:lastRenderedPageBreak/>
-              <w:t>dropped on the eight but the second seven is not</w:t>
+              <w:t>able to be dropped on the eight but the second seven is not</w:t>
             </w:r>
           </w:p>
         </w:tc>
@@ -20867,7 +22556,6 @@
           </w:tcPr>
           <w:p>
             <w:r>
-              <w:lastRenderedPageBreak/>
               <w:t>As</w:t>
             </w:r>
           </w:p>
@@ -20887,9 +22575,11 @@
             <w:tcW w:w="1446" w:type="dxa"/>
           </w:tcPr>
           <w:p>
+            <w:proofErr w:type="spellStart"/>
             <w:r>
               <w:t>king_blank</w:t>
             </w:r>
+            <w:proofErr w:type="spellEnd"/>
           </w:p>
         </w:tc>
         <w:tc>
@@ -21007,9 +22697,11 @@
             <w:tcW w:w="1446" w:type="dxa"/>
           </w:tcPr>
           <w:p>
+            <w:proofErr w:type="spellStart"/>
             <w:r>
               <w:t>queen_king</w:t>
             </w:r>
+            <w:proofErr w:type="spellEnd"/>
           </w:p>
         </w:tc>
         <w:tc>
@@ -21065,11 +22757,16 @@
         <w:pStyle w:val="Heading3"/>
       </w:pPr>
       <w:bookmarkStart w:id="50" w:name="_Toc97754467"/>
+      <w:proofErr w:type="spellStart"/>
       <w:r>
         <w:t>Mid_dr</w:t>
       </w:r>
       <w:r>
-        <w:t xml:space="preserve">op </w:t>
+        <w:t>op</w:t>
+      </w:r>
+      <w:proofErr w:type="spellEnd"/>
+      <w:r>
+        <w:t xml:space="preserve"> </w:t>
       </w:r>
       <w:r>
         <w:t>t</w:t>
@@ -21082,22 +22779,41 @@
     <w:p/>
     <w:p>
       <w:r>
+        <w:lastRenderedPageBreak/>
         <w:t xml:space="preserve">The deck is set up so that a pair of cards can easily be placed on a suit-stack and a further card which has the same value as the lower card in the suit-stack is also available. </w:t>
       </w:r>
       <w:r>
-        <w:t>For example two red sevens and a black eight. I tested this as when I was implementing my code</w:t>
+        <w:t xml:space="preserve">For </w:t>
+      </w:r>
+      <w:proofErr w:type="gramStart"/>
+      <w:r>
+        <w:t>example</w:t>
+      </w:r>
+      <w:proofErr w:type="gramEnd"/>
+      <w:r>
+        <w:t xml:space="preserve"> two red sevens and a black eight. I tested this as when I was implementing my code</w:t>
       </w:r>
       <w:r>
         <w:t xml:space="preserve">, I came across this bug and wrote some </w:t>
       </w:r>
+      <w:proofErr w:type="spellStart"/>
       <w:r>
         <w:t>r</w:t>
       </w:r>
       <w:r>
-        <w:t xml:space="preserve">code that would detect if the card was dropped at the bottom of the stack, this involves returning a new variable from the </w:t>
-      </w:r>
-      <w:r>
-        <w:t>findEventLocation function that detects the position that the card is dropped on in the stack. This variable is then checked when validating the drop and if the card is not dropped at the bottom of the stack, the drop is deemed to be invalid and the card is moved back to its original position.</w:t>
+        <w:t>code</w:t>
+      </w:r>
+      <w:proofErr w:type="spellEnd"/>
+      <w:r>
+        <w:t xml:space="preserve"> that would detect if the card was dropped at the bottom of the stack, this involves returning a new variable from the </w:t>
+      </w:r>
+      <w:proofErr w:type="spellStart"/>
+      <w:r>
+        <w:t>findEventLocation</w:t>
+      </w:r>
+      <w:proofErr w:type="spellEnd"/>
+      <w:r>
+        <w:t xml:space="preserve"> function that detects the position that the card is dropped on in the stack. This variable is then checked when validating the drop and if the card is not dropped at the bottom of the stack, the drop is deemed to be invalid and the card is moved back to its original position.</w:t>
       </w:r>
     </w:p>
     <w:p/>
@@ -21106,8 +22822,13 @@
         <w:pStyle w:val="Heading3"/>
       </w:pPr>
       <w:bookmarkStart w:id="51" w:name="_Toc97754468"/>
-      <w:r>
-        <w:t xml:space="preserve">King_blank </w:t>
+      <w:proofErr w:type="spellStart"/>
+      <w:r>
+        <w:t>King_blank</w:t>
+      </w:r>
+      <w:proofErr w:type="spellEnd"/>
+      <w:r>
+        <w:t xml:space="preserve"> </w:t>
       </w:r>
       <w:r>
         <w:t>t</w:t>
@@ -21123,11 +22844,7 @@
         <w:t>The deck is set up so that a stack can be cleared easily to allow the king to be dropped on an empty stack</w:t>
       </w:r>
       <w:r>
-        <w:t xml:space="preserve">, for this I put an ace on the first stack, which could be easily put on any of the four blank suit stacks, this would empty the first </w:t>
-      </w:r>
-      <w:r>
-        <w:lastRenderedPageBreak/>
-        <w:t>stack and allow the king that I put on the bottom of the second stack to be put on the empty first stack.</w:t>
+        <w:t>, for this I put an ace on the first stack, which could be easily put on any of the four blank suit stacks, this would empty the first stack and allow the king that I put on the bottom of the second stack to be put on the empty first stack.</w:t>
       </w:r>
     </w:p>
     <w:p/>
@@ -21144,7 +22861,15 @@
     <w:p/>
     <w:p>
       <w:r>
-        <w:t xml:space="preserve">Unlike the other test scenarios, for this test I needed to do more than simply modify the stacks to create a test case. Instead I modified the entire game state to give a situation where only one card was left to be turned over. As my win condition is triggered </w:t>
+        <w:t xml:space="preserve">Unlike the other test scenarios, for this test I needed to do more than simply modify the stacks to create a test case. </w:t>
+      </w:r>
+      <w:proofErr w:type="gramStart"/>
+      <w:r>
+        <w:t>Instead</w:t>
+      </w:r>
+      <w:proofErr w:type="gramEnd"/>
+      <w:r>
+        <w:t xml:space="preserve"> I modified the entire game state to give a situation where only one card was left to be turned over. As my win condition is triggered </w:t>
       </w:r>
       <w:r>
         <w:t>when all the cards in the stacks have been turned over</w:t>
@@ -21169,7 +22894,7 @@
       </w:r>
     </w:p>
     <w:sectPr>
-      <w:footerReference w:type="default" r:id="rId87"/>
+      <w:footerReference w:type="default" r:id="rId98"/>
       <w:pgSz w:w="11906" w:h="16838"/>
       <w:pgMar w:top="1440" w:right="1440" w:bottom="1440" w:left="1440" w:header="708" w:footer="708" w:gutter="0"/>
       <w:cols w:space="708"/>
@@ -23623,19 +25348,6 @@
 </file>
 
 <file path=customXml/item1.xml><?xml version="1.0" encoding="utf-8"?>
-<b:Sources xmlns:b="http://schemas.openxmlformats.org/officeDocument/2006/bibliography" xmlns="http://schemas.openxmlformats.org/officeDocument/2006/bibliography" SelectedStyle="\APASixthEditionOfficeOnline.xsl" StyleName="APA" Version="6"/>
-</file>
-
-<file path=customXml/item2.xml><?xml version="1.0" encoding="utf-8"?>
-<?mso-contentType ?>
-<FormTemplates xmlns="http://schemas.microsoft.com/sharepoint/v3/contenttype/forms">
-  <Display>DocumentLibraryForm</Display>
-  <Edit>DocumentLibraryForm</Edit>
-  <New>DocumentLibraryForm</New>
-</FormTemplates>
-</file>
-
-<file path=customXml/item3.xml><?xml version="1.0" encoding="utf-8"?>
 <ct:contentTypeSchema xmlns:ct="http://schemas.microsoft.com/office/2006/metadata/contentType" xmlns:ma="http://schemas.microsoft.com/office/2006/metadata/properties/metaAttributes" ct:_="" ma:_="" ma:contentTypeName="Document" ma:contentTypeID="0x010100C2719DD31B1E544D983EF55ED8BEE819" ma:contentTypeVersion="12" ma:contentTypeDescription="Create a new document." ma:contentTypeScope="" ma:versionID="285e86a99b74e3adf1fa3d4cb59be328">
   <xsd:schema xmlns:xsd="http://www.w3.org/2001/XMLSchema" xmlns:xs="http://www.w3.org/2001/XMLSchema" xmlns:p="http://schemas.microsoft.com/office/2006/metadata/properties" xmlns:ns3="4886df8c-0a3f-4534-892c-c16a9dc981c0" xmlns:ns4="a0dfd7d1-777c-43c5-9922-816f5ac07a07" targetNamespace="http://schemas.microsoft.com/office/2006/metadata/properties" ma:root="true" ma:fieldsID="733aa290ac9fc17ac84809cdb0373cfd" ns3:_="" ns4:_="">
     <xsd:import namespace="4886df8c-0a3f-4534-892c-c16a9dc981c0"/>
@@ -23852,29 +25564,26 @@
 </ct:contentTypeSchema>
 </file>
 
-<file path=customXml/item4.xml><?xml version="1.0" encoding="utf-8"?>
+<file path=customXml/item2.xml><?xml version="1.0" encoding="utf-8"?>
+<b:Sources xmlns:b="http://schemas.openxmlformats.org/officeDocument/2006/bibliography" xmlns="http://schemas.openxmlformats.org/officeDocument/2006/bibliography" SelectedStyle="\APASixthEditionOfficeOnline.xsl" StyleName="APA" Version="6"/>
+</file>
+
+<file path=customXml/item3.xml><?xml version="1.0" encoding="utf-8"?>
 <p:properties xmlns:p="http://schemas.microsoft.com/office/2006/metadata/properties" xmlns:xsi="http://www.w3.org/2001/XMLSchema-instance" xmlns:pc="http://schemas.microsoft.com/office/infopath/2007/PartnerControls">
   <documentManagement/>
 </p:properties>
 </file>
 
-<file path=customXml/itemProps1.xml><?xml version="1.0" encoding="utf-8"?>
-<ds:datastoreItem xmlns:ds="http://schemas.openxmlformats.org/officeDocument/2006/customXml" ds:itemID="{8440C14B-0DD5-4FA4-A5C5-769608E00360}">
-  <ds:schemaRefs>
-    <ds:schemaRef ds:uri="http://schemas.openxmlformats.org/officeDocument/2006/bibliography"/>
-  </ds:schemaRefs>
-</ds:datastoreItem>
+<file path=customXml/item4.xml><?xml version="1.0" encoding="utf-8"?>
+<?mso-contentType ?>
+<FormTemplates xmlns="http://schemas.microsoft.com/sharepoint/v3/contenttype/forms">
+  <Display>DocumentLibraryForm</Display>
+  <Edit>DocumentLibraryForm</Edit>
+  <New>DocumentLibraryForm</New>
+</FormTemplates>
 </file>
 
-<file path=customXml/itemProps2.xml><?xml version="1.0" encoding="utf-8"?>
-<ds:datastoreItem xmlns:ds="http://schemas.openxmlformats.org/officeDocument/2006/customXml" ds:itemID="{D8BE37A8-0D16-4237-8EAE-BE9641F03F6D}">
-  <ds:schemaRefs>
-    <ds:schemaRef ds:uri="http://schemas.microsoft.com/sharepoint/v3/contenttype/forms"/>
-  </ds:schemaRefs>
-</ds:datastoreItem>
-</file>
-
-<file path=customXml/itemProps3.xml><?xml version="1.0" encoding="utf-8"?>
+<file path=customXml/itemProps1.xml><?xml version="1.0" encoding="utf-8"?>
 <ds:datastoreItem xmlns:ds="http://schemas.openxmlformats.org/officeDocument/2006/customXml" ds:itemID="{8B30D1B2-B8CD-49BF-97BA-2537CC78707A}">
   <ds:schemaRefs>
     <ds:schemaRef ds:uri="http://schemas.microsoft.com/office/2006/metadata/contentType"/>
@@ -23893,11 +25602,27 @@
 </ds:datastoreItem>
 </file>
 
-<file path=customXml/itemProps4.xml><?xml version="1.0" encoding="utf-8"?>
+<file path=customXml/itemProps2.xml><?xml version="1.0" encoding="utf-8"?>
+<ds:datastoreItem xmlns:ds="http://schemas.openxmlformats.org/officeDocument/2006/customXml" ds:itemID="{8440C14B-0DD5-4FA4-A5C5-769608E00360}">
+  <ds:schemaRefs>
+    <ds:schemaRef ds:uri="http://schemas.openxmlformats.org/officeDocument/2006/bibliography"/>
+  </ds:schemaRefs>
+</ds:datastoreItem>
+</file>
+
+<file path=customXml/itemProps3.xml><?xml version="1.0" encoding="utf-8"?>
 <ds:datastoreItem xmlns:ds="http://schemas.openxmlformats.org/officeDocument/2006/customXml" ds:itemID="{418F59D5-68B4-4615-B787-D2A1D1E907D8}">
   <ds:schemaRefs>
     <ds:schemaRef ds:uri="http://schemas.microsoft.com/office/2006/metadata/properties"/>
     <ds:schemaRef ds:uri="http://schemas.microsoft.com/office/infopath/2007/PartnerControls"/>
   </ds:schemaRefs>
 </ds:datastoreItem>
+</file>
+
+<file path=customXml/itemProps4.xml><?xml version="1.0" encoding="utf-8"?>
+<ds:datastoreItem xmlns:ds="http://schemas.openxmlformats.org/officeDocument/2006/customXml" ds:itemID="{D8BE37A8-0D16-4237-8EAE-BE9641F03F6D}">
+  <ds:schemaRefs>
+    <ds:schemaRef ds:uri="http://schemas.microsoft.com/sharepoint/v3/contenttype/forms"/>
+  </ds:schemaRefs>
+</ds:datastoreItem>
 </file>
</xml_diff>